<commit_message>
Log SMS Gateway response in the database.
</commit_message>
<xml_diff>
--- a/webapp/docs/User Documentation/Developer/BabbleSMS Installation Guide.docx
+++ b/webapp/docs/User Documentation/Developer/BabbleSMS Installation Guide.docx
@@ -1,6 +1,6 @@
 
 <file path=word/document.xml><?xml version="1.0" encoding="utf-8"?>
-<w:document xmlns:wpc="http://schemas.microsoft.com/office/word/2010/wordprocessingCanvas" xmlns:mc="http://schemas.openxmlformats.org/markup-compatibility/2006" xmlns:o="urn:schemas-microsoft-com:office:office" xmlns:r="http://schemas.openxmlformats.org/officeDocument/2006/relationships" xmlns:m="http://schemas.openxmlformats.org/officeDocument/2006/math" xmlns:v="urn:schemas-microsoft-com:vml" xmlns:wp14="http://schemas.microsoft.com/office/word/2010/wordprocessingDrawing" xmlns:wp="http://schemas.openxmlformats.org/drawingml/2006/wordprocessingDrawing" xmlns:w10="urn:schemas-microsoft-com:office:word" xmlns:w="http://schemas.openxmlformats.org/wordprocessingml/2006/main" xmlns:w14="http://schemas.microsoft.com/office/word/2010/wordml" xmlns:wpg="http://schemas.microsoft.com/office/word/2010/wordprocessingGroup" xmlns:wpi="http://schemas.microsoft.com/office/word/2010/wordprocessingInk" xmlns:wne="http://schemas.microsoft.com/office/word/2006/wordml" xmlns:wps="http://schemas.microsoft.com/office/word/2010/wordprocessingShape" mc:Ignorable="w14 wp14">
+<w:document xmlns:wpc="http://schemas.microsoft.com/office/word/2010/wordprocessingCanvas" xmlns:mc="http://schemas.openxmlformats.org/markup-compatibility/2006" xmlns:o="urn:schemas-microsoft-com:office:office" xmlns:r="http://schemas.openxmlformats.org/officeDocument/2006/relationships" xmlns:m="http://schemas.openxmlformats.org/officeDocument/2006/math" xmlns:v="urn:schemas-microsoft-com:vml" xmlns:wp14="http://schemas.microsoft.com/office/word/2010/wordprocessingDrawing" xmlns:wp="http://schemas.openxmlformats.org/drawingml/2006/wordprocessingDrawing" xmlns:w10="urn:schemas-microsoft-com:office:word" xmlns:w="http://schemas.openxmlformats.org/wordprocessingml/2006/main" xmlns:w14="http://schemas.microsoft.com/office/word/2010/wordml" xmlns:w15="http://schemas.microsoft.com/office/word/2012/wordml" xmlns:wpg="http://schemas.microsoft.com/office/word/2010/wordprocessingGroup" xmlns:wpi="http://schemas.microsoft.com/office/word/2010/wordprocessingInk" xmlns:wne="http://schemas.microsoft.com/office/word/2006/wordml" xmlns:wps="http://schemas.microsoft.com/office/word/2010/wordprocessingShape" mc:Ignorable="w14 w15 wp14">
   <w:body>
     <w:p>
       <w:pPr>
@@ -42,7 +42,7 @@
                     <pic:cNvPicPr/>
                   </pic:nvPicPr>
                   <pic:blipFill>
-                    <a:blip r:embed="rId9" cstate="print">
+                    <a:blip r:embed="rId8" cstate="print">
                       <a:extLst>
                         <a:ext uri="{28A0092B-C50C-407E-A947-70E740481C1C}">
                           <a14:useLocalDpi xmlns:a14="http://schemas.microsoft.com/office/drawing/2010/main" val="0"/>
@@ -410,7 +410,6 @@
           <w:szCs w:val="24"/>
         </w:rPr>
       </w:pPr>
-      <w:proofErr w:type="gramStart"/>
       <w:r>
         <w:rPr>
           <w:rFonts w:asciiTheme="majorHAnsi" w:eastAsiaTheme="minorEastAsia" w:hAnsiTheme="majorHAnsi" w:cs="Helvetica"/>
@@ -435,16 +434,7 @@
           <w:sz w:val="24"/>
           <w:szCs w:val="24"/>
         </w:rPr>
-        <w:t xml:space="preserve"> Commercial Services Ltd.</w:t>
-      </w:r>
-      <w:proofErr w:type="gramEnd"/>
-      <w:r>
-        <w:rPr>
-          <w:rFonts w:asciiTheme="majorHAnsi" w:eastAsiaTheme="minorEastAsia" w:hAnsiTheme="majorHAnsi" w:cs="Helvetica"/>
-          <w:sz w:val="24"/>
-          <w:szCs w:val="24"/>
-        </w:rPr>
-        <w:t xml:space="preserve"> All rights reserved.</w:t>
+        <w:t xml:space="preserve"> Commercial Services Ltd. All rights reserved.</w:t>
       </w:r>
     </w:p>
     <w:p>
@@ -651,20 +641,10 @@
       </w:pPr>
     </w:p>
     <w:p/>
-    <w:p>
-      <w:bookmarkStart w:id="0" w:name="_GoBack"/>
-      <w:bookmarkEnd w:id="0"/>
-    </w:p>
+    <w:p/>
     <w:sdt>
       <w:sdtPr>
-        <w:rPr>
-          <w:rFonts w:asciiTheme="minorHAnsi" w:eastAsiaTheme="minorHAnsi" w:hAnsiTheme="minorHAnsi" w:cstheme="minorBidi"/>
-          <w:b/>
-          <w:color w:val="auto"/>
-          <w:sz w:val="40"/>
-          <w:szCs w:val="22"/>
-        </w:rPr>
-        <w:id w:val="-569971176"/>
+        <w:id w:val="1840574188"/>
         <w:docPartObj>
           <w:docPartGallery w:val="Table of Contents"/>
           <w:docPartUnique/>
@@ -672,36 +652,33 @@
       </w:sdtPr>
       <w:sdtEndPr>
         <w:rPr>
+          <w:rFonts w:asciiTheme="minorHAnsi" w:eastAsiaTheme="minorHAnsi" w:hAnsiTheme="minorHAnsi" w:cstheme="minorBidi"/>
+          <w:b/>
           <w:bCs/>
           <w:noProof/>
-          <w:sz w:val="22"/>
+          <w:color w:val="auto"/>
+          <w:sz w:val="22"/>
+          <w:szCs w:val="22"/>
         </w:rPr>
       </w:sdtEndPr>
       <w:sdtContent>
         <w:p>
           <w:pPr>
             <w:pStyle w:val="TOCHeading"/>
-            <w:rPr>
-              <w:b/>
-              <w:sz w:val="40"/>
-            </w:rPr>
           </w:pPr>
           <w:r>
-            <w:rPr>
-              <w:b/>
-              <w:sz w:val="40"/>
-            </w:rPr>
-            <w:t>Contents</w:t>
+            <w:t>Table of Contents</w:t>
           </w:r>
         </w:p>
         <w:p>
           <w:pPr>
             <w:pStyle w:val="TOC1"/>
             <w:tabs>
+              <w:tab w:val="left" w:pos="440"/>
               <w:tab w:val="right" w:leader="dot" w:pos="9350"/>
             </w:tabs>
             <w:rPr>
-              <w:rStyle w:val="Hyperlink"/>
+              <w:rFonts w:eastAsiaTheme="minorEastAsia"/>
               <w:noProof/>
             </w:rPr>
           </w:pPr>
@@ -714,14 +691,27 @@
           <w:r>
             <w:fldChar w:fldCharType="separate"/>
           </w:r>
-          <w:hyperlink w:anchor="_Toc415758488" w:history="1">
+          <w:hyperlink w:anchor="_Toc428550514" w:history="1">
             <w:r>
               <w:rPr>
                 <w:rStyle w:val="Hyperlink"/>
-                <w:b/>
                 <w:noProof/>
               </w:rPr>
-              <w:t>INTRODUCTION</w:t>
+              <w:t>1.</w:t>
+            </w:r>
+            <w:r>
+              <w:rPr>
+                <w:rFonts w:eastAsiaTheme="minorEastAsia"/>
+                <w:noProof/>
+              </w:rPr>
+              <w:tab/>
+            </w:r>
+            <w:r>
+              <w:rPr>
+                <w:rStyle w:val="Hyperlink"/>
+                <w:noProof/>
+              </w:rPr>
+              <w:t>Introduction</w:t>
             </w:r>
             <w:r>
               <w:rPr>
@@ -742,7 +732,7 @@
                 <w:noProof/>
                 <w:webHidden/>
               </w:rPr>
-              <w:instrText xml:space="preserve"> PAGEREF _Toc415758488 \h </w:instrText>
+              <w:instrText xml:space="preserve"> PAGEREF _Toc428550514 \h </w:instrText>
             </w:r>
             <w:r>
               <w:rPr>
@@ -762,7 +752,7 @@
                 <w:noProof/>
                 <w:webHidden/>
               </w:rPr>
-              <w:t>3</w:t>
+              <w:t>4</w:t>
             </w:r>
             <w:r>
               <w:rPr>
@@ -773,7 +763,6 @@
             </w:r>
           </w:hyperlink>
         </w:p>
-        <w:p/>
         <w:p>
           <w:pPr>
             <w:pStyle w:val="TOC1"/>
@@ -782,11 +771,95 @@
               <w:tab w:val="right" w:leader="dot" w:pos="9350"/>
             </w:tabs>
             <w:rPr>
-              <w:rStyle w:val="Hyperlink"/>
+              <w:rFonts w:eastAsiaTheme="minorEastAsia"/>
               <w:noProof/>
             </w:rPr>
           </w:pPr>
-          <w:hyperlink w:anchor="_Toc415758489" w:history="1">
+          <w:hyperlink w:anchor="_Toc428550515" w:history="1">
+            <w:r>
+              <w:rPr>
+                <w:rStyle w:val="Hyperlink"/>
+                <w:noProof/>
+              </w:rPr>
+              <w:t>2.</w:t>
+            </w:r>
+            <w:r>
+              <w:rPr>
+                <w:rFonts w:eastAsiaTheme="minorEastAsia"/>
+                <w:noProof/>
+              </w:rPr>
+              <w:tab/>
+            </w:r>
+            <w:r>
+              <w:rPr>
+                <w:rStyle w:val="Hyperlink"/>
+                <w:noProof/>
+              </w:rPr>
+              <w:t>System Requirements</w:t>
+            </w:r>
+            <w:r>
+              <w:rPr>
+                <w:noProof/>
+                <w:webHidden/>
+              </w:rPr>
+              <w:tab/>
+            </w:r>
+            <w:r>
+              <w:rPr>
+                <w:noProof/>
+                <w:webHidden/>
+              </w:rPr>
+              <w:fldChar w:fldCharType="begin"/>
+            </w:r>
+            <w:r>
+              <w:rPr>
+                <w:noProof/>
+                <w:webHidden/>
+              </w:rPr>
+              <w:instrText xml:space="preserve"> PAGEREF _Toc428550515 \h </w:instrText>
+            </w:r>
+            <w:r>
+              <w:rPr>
+                <w:noProof/>
+                <w:webHidden/>
+              </w:rPr>
+            </w:r>
+            <w:r>
+              <w:rPr>
+                <w:noProof/>
+                <w:webHidden/>
+              </w:rPr>
+              <w:fldChar w:fldCharType="separate"/>
+            </w:r>
+            <w:r>
+              <w:rPr>
+                <w:noProof/>
+                <w:webHidden/>
+              </w:rPr>
+              <w:t>4</w:t>
+            </w:r>
+            <w:r>
+              <w:rPr>
+                <w:noProof/>
+                <w:webHidden/>
+              </w:rPr>
+              <w:fldChar w:fldCharType="end"/>
+            </w:r>
+          </w:hyperlink>
+        </w:p>
+        <w:p>
+          <w:pPr>
+            <w:pStyle w:val="TOC1"/>
+            <w:tabs>
+              <w:tab w:val="left" w:pos="440"/>
+              <w:tab w:val="right" w:leader="dot" w:pos="9350"/>
+            </w:tabs>
+            <w:rPr>
+              <w:rFonts w:eastAsiaTheme="minorEastAsia"/>
+              <w:noProof/>
+            </w:rPr>
+          </w:pPr>
+          <w:hyperlink w:anchor="_Toc428550516" w:history="1">
             <w:r>
               <w:rPr>
                 <w:rStyle w:val="Hyperlink"/>
@@ -829,7 +902,7 @@
                 <w:noProof/>
                 <w:webHidden/>
               </w:rPr>
-              <w:instrText xml:space="preserve"> PAGEREF _Toc415758489 \h </w:instrText>
+              <w:instrText xml:space="preserve"> PAGEREF _Toc428550516 \h </w:instrText>
             </w:r>
             <w:r>
               <w:rPr>
@@ -849,7 +922,7 @@
                 <w:noProof/>
                 <w:webHidden/>
               </w:rPr>
-              <w:t>3</w:t>
+              <w:t>4</w:t>
             </w:r>
             <w:r>
               <w:rPr>
@@ -860,7 +933,6 @@
             </w:r>
           </w:hyperlink>
         </w:p>
-        <w:p/>
         <w:p>
           <w:pPr>
             <w:pStyle w:val="TOC1"/>
@@ -869,11 +941,11 @@
               <w:tab w:val="right" w:leader="dot" w:pos="9350"/>
             </w:tabs>
             <w:rPr>
-              <w:rStyle w:val="Hyperlink"/>
+              <w:rFonts w:eastAsiaTheme="minorEastAsia"/>
               <w:noProof/>
             </w:rPr>
           </w:pPr>
-          <w:hyperlink w:anchor="_Toc415758490" w:history="1">
+          <w:hyperlink w:anchor="_Toc428550517" w:history="1">
             <w:r>
               <w:rPr>
                 <w:rStyle w:val="Hyperlink"/>
@@ -916,7 +988,7 @@
                 <w:noProof/>
                 <w:webHidden/>
               </w:rPr>
-              <w:instrText xml:space="preserve"> PAGEREF _Toc415758490 \h </w:instrText>
+              <w:instrText xml:space="preserve"> PAGEREF _Toc428550517 \h </w:instrText>
             </w:r>
             <w:r>
               <w:rPr>
@@ -936,7 +1008,7 @@
                 <w:noProof/>
                 <w:webHidden/>
               </w:rPr>
-              <w:t>5</w:t>
+              <w:t>7</w:t>
             </w:r>
             <w:r>
               <w:rPr>
@@ -947,7 +1019,6 @@
             </w:r>
           </w:hyperlink>
         </w:p>
-        <w:p/>
         <w:p>
           <w:pPr>
             <w:pStyle w:val="TOC1"/>
@@ -956,11 +1027,11 @@
               <w:tab w:val="right" w:leader="dot" w:pos="9350"/>
             </w:tabs>
             <w:rPr>
-              <w:rStyle w:val="Hyperlink"/>
+              <w:rFonts w:eastAsiaTheme="minorEastAsia"/>
               <w:noProof/>
             </w:rPr>
           </w:pPr>
-          <w:hyperlink w:anchor="_Toc415758491" w:history="1">
+          <w:hyperlink w:anchor="_Toc428550518" w:history="1">
             <w:r>
               <w:rPr>
                 <w:rStyle w:val="Hyperlink"/>
@@ -1003,7 +1074,7 @@
                 <w:noProof/>
                 <w:webHidden/>
               </w:rPr>
-              <w:instrText xml:space="preserve"> PAGEREF _Toc415758491 \h </w:instrText>
+              <w:instrText xml:space="preserve"> PAGEREF _Toc428550518 \h </w:instrText>
             </w:r>
             <w:r>
               <w:rPr>
@@ -1023,7 +1094,7 @@
                 <w:noProof/>
                 <w:webHidden/>
               </w:rPr>
-              <w:t>6</w:t>
+              <w:t>7</w:t>
             </w:r>
             <w:r>
               <w:rPr>
@@ -1034,7 +1105,6 @@
             </w:r>
           </w:hyperlink>
         </w:p>
-        <w:p/>
         <w:p>
           <w:pPr>
             <w:pStyle w:val="TOC1"/>
@@ -1043,11 +1113,11 @@
               <w:tab w:val="right" w:leader="dot" w:pos="9350"/>
             </w:tabs>
             <w:rPr>
-              <w:rStyle w:val="Hyperlink"/>
+              <w:rFonts w:eastAsiaTheme="minorEastAsia"/>
               <w:noProof/>
             </w:rPr>
           </w:pPr>
-          <w:hyperlink w:anchor="_Toc415758492" w:history="1">
+          <w:hyperlink w:anchor="_Toc428550519" w:history="1">
             <w:r>
               <w:rPr>
                 <w:rStyle w:val="Hyperlink"/>
@@ -1090,7 +1160,7 @@
                 <w:noProof/>
                 <w:webHidden/>
               </w:rPr>
-              <w:instrText xml:space="preserve"> PAGEREF _Toc415758492 \h </w:instrText>
+              <w:instrText xml:space="preserve"> PAGEREF _Toc428550519 \h </w:instrText>
             </w:r>
             <w:r>
               <w:rPr>
@@ -1110,7 +1180,7 @@
                 <w:noProof/>
                 <w:webHidden/>
               </w:rPr>
-              <w:t>7</w:t>
+              <w:t>8</w:t>
             </w:r>
             <w:r>
               <w:rPr>
@@ -1121,7 +1191,6 @@
             </w:r>
           </w:hyperlink>
         </w:p>
-        <w:p/>
         <w:p>
           <w:pPr>
             <w:pStyle w:val="TOC1"/>
@@ -1130,11 +1199,11 @@
               <w:tab w:val="right" w:leader="dot" w:pos="9350"/>
             </w:tabs>
             <w:rPr>
-              <w:rStyle w:val="Hyperlink"/>
+              <w:rFonts w:eastAsiaTheme="minorEastAsia"/>
               <w:noProof/>
             </w:rPr>
           </w:pPr>
-          <w:hyperlink w:anchor="_Toc415758493" w:history="1">
+          <w:hyperlink w:anchor="_Toc428550520" w:history="1">
             <w:r>
               <w:rPr>
                 <w:rStyle w:val="Hyperlink"/>
@@ -1177,7 +1246,7 @@
                 <w:noProof/>
                 <w:webHidden/>
               </w:rPr>
-              <w:instrText xml:space="preserve"> PAGEREF _Toc415758493 \h </w:instrText>
+              <w:instrText xml:space="preserve"> PAGEREF _Toc428550520 \h </w:instrText>
             </w:r>
             <w:r>
               <w:rPr>
@@ -1197,7 +1266,7 @@
                 <w:noProof/>
                 <w:webHidden/>
               </w:rPr>
-              <w:t>9</w:t>
+              <w:t>10</w:t>
             </w:r>
             <w:r>
               <w:rPr>
@@ -1208,7 +1277,6 @@
             </w:r>
           </w:hyperlink>
         </w:p>
-        <w:p/>
         <w:p>
           <w:pPr>
             <w:pStyle w:val="TOC1"/>
@@ -1217,11 +1285,11 @@
               <w:tab w:val="right" w:leader="dot" w:pos="9350"/>
             </w:tabs>
             <w:rPr>
-              <w:rStyle w:val="Hyperlink"/>
+              <w:rFonts w:eastAsiaTheme="minorEastAsia"/>
               <w:noProof/>
             </w:rPr>
           </w:pPr>
-          <w:hyperlink w:anchor="_Toc415758494" w:history="1">
+          <w:hyperlink w:anchor="_Toc428550521" w:history="1">
             <w:r>
               <w:rPr>
                 <w:rStyle w:val="Hyperlink"/>
@@ -1264,7 +1332,7 @@
                 <w:noProof/>
                 <w:webHidden/>
               </w:rPr>
-              <w:instrText xml:space="preserve"> PAGEREF _Toc415758494 \h </w:instrText>
+              <w:instrText xml:space="preserve"> PAGEREF _Toc428550521 \h </w:instrText>
             </w:r>
             <w:r>
               <w:rPr>
@@ -1284,7 +1352,7 @@
                 <w:noProof/>
                 <w:webHidden/>
               </w:rPr>
-              <w:t>9</w:t>
+              <w:t>10</w:t>
             </w:r>
             <w:r>
               <w:rPr>
@@ -1295,7 +1363,6 @@
             </w:r>
           </w:hyperlink>
         </w:p>
-        <w:p/>
         <w:p>
           <w:pPr>
             <w:pStyle w:val="TOC1"/>
@@ -1304,11 +1371,11 @@
               <w:tab w:val="right" w:leader="dot" w:pos="9350"/>
             </w:tabs>
             <w:rPr>
-              <w:rStyle w:val="Hyperlink"/>
+              <w:rFonts w:eastAsiaTheme="minorEastAsia"/>
               <w:noProof/>
             </w:rPr>
           </w:pPr>
-          <w:hyperlink w:anchor="_Toc415758495" w:history="1">
+          <w:hyperlink w:anchor="_Toc428550522" w:history="1">
             <w:r>
               <w:rPr>
                 <w:rStyle w:val="Hyperlink"/>
@@ -1351,7 +1418,7 @@
                 <w:noProof/>
                 <w:webHidden/>
               </w:rPr>
-              <w:instrText xml:space="preserve"> PAGEREF _Toc415758495 \h </w:instrText>
+              <w:instrText xml:space="preserve"> PAGEREF _Toc428550522 \h </w:instrText>
             </w:r>
             <w:r>
               <w:rPr>
@@ -1371,7 +1438,7 @@
                 <w:noProof/>
                 <w:webHidden/>
               </w:rPr>
-              <w:t>9</w:t>
+              <w:t>10</w:t>
             </w:r>
             <w:r>
               <w:rPr>
@@ -1382,7 +1449,6 @@
             </w:r>
           </w:hyperlink>
         </w:p>
-        <w:p/>
         <w:p>
           <w:pPr>
             <w:pStyle w:val="TOC1"/>
@@ -1395,7 +1461,7 @@
               <w:noProof/>
             </w:rPr>
           </w:pPr>
-          <w:hyperlink w:anchor="_Toc415758496" w:history="1">
+          <w:hyperlink w:anchor="_Toc428550523" w:history="1">
             <w:r>
               <w:rPr>
                 <w:rStyle w:val="Hyperlink"/>
@@ -1438,7 +1504,7 @@
                 <w:noProof/>
                 <w:webHidden/>
               </w:rPr>
-              <w:instrText xml:space="preserve"> PAGEREF _Toc415758496 \h </w:instrText>
+              <w:instrText xml:space="preserve"> PAGEREF _Toc428550523 \h </w:instrText>
             </w:r>
             <w:r>
               <w:rPr>
@@ -1458,7 +1524,7 @@
                 <w:noProof/>
                 <w:webHidden/>
               </w:rPr>
-              <w:t>9</w:t>
+              <w:t>10</w:t>
             </w:r>
             <w:r>
               <w:rPr>
@@ -1496,18 +1562,6 @@
     </w:p>
     <w:p>
       <w:pPr>
-        <w:rPr>
-          <w:rFonts w:asciiTheme="majorHAnsi" w:eastAsiaTheme="majorEastAsia" w:hAnsiTheme="majorHAnsi" w:cstheme="majorBidi"/>
-          <w:b/>
-          <w:spacing w:val="-10"/>
-          <w:kern w:val="28"/>
-          <w:sz w:val="56"/>
-          <w:szCs w:val="56"/>
-        </w:rPr>
-      </w:pPr>
-    </w:p>
-    <w:p>
-      <w:pPr>
         <w:pStyle w:val="Title"/>
         <w:rPr>
           <w:b/>
@@ -1518,6 +1572,7 @@
         <w:rPr>
           <w:b/>
         </w:rPr>
+        <w:lastRenderedPageBreak/>
         <w:t>BabbleSMS</w:t>
       </w:r>
       <w:proofErr w:type="spellEnd"/>
@@ -1531,35 +1586,73 @@
     <w:p>
       <w:pPr>
         <w:pStyle w:val="Heading1"/>
-        <w:rPr>
-          <w:b/>
-        </w:rPr>
-      </w:pPr>
-      <w:bookmarkStart w:id="1" w:name="_Toc415758488"/>
-      <w:r>
-        <w:rPr>
-          <w:b/>
-        </w:rPr>
-        <w:t>INTRODUCTION</w:t>
+        <w:numPr>
+          <w:ilvl w:val="0"/>
+          <w:numId w:val="22"/>
+        </w:numPr>
+        <w:rPr>
+          <w:color w:val="auto"/>
+        </w:rPr>
+      </w:pPr>
+      <w:bookmarkStart w:id="0" w:name="_Toc428550514"/>
+      <w:r>
+        <w:rPr>
+          <w:color w:val="auto"/>
+        </w:rPr>
+        <w:t>Introduction</w:t>
+      </w:r>
+      <w:bookmarkEnd w:id="0"/>
+    </w:p>
+    <w:p>
+      <w:proofErr w:type="spellStart"/>
+      <w:r>
+        <w:t>BabbleSMS</w:t>
+      </w:r>
+      <w:proofErr w:type="spellEnd"/>
+      <w:r>
+        <w:t xml:space="preserve"> Allows for you to send SMS from the convenience of your web browser. To run the System in your machine, you need to install the following </w:t>
+      </w:r>
+      <w:proofErr w:type="spellStart"/>
+      <w:r>
+        <w:t>softwares</w:t>
+      </w:r>
+      <w:proofErr w:type="spellEnd"/>
+      <w:r>
+        <w:t>:</w:t>
+      </w:r>
+    </w:p>
+    <w:p/>
+    <w:p>
+      <w:pPr>
+        <w:pStyle w:val="Heading1"/>
+        <w:numPr>
+          <w:ilvl w:val="0"/>
+          <w:numId w:val="22"/>
+        </w:numPr>
+        <w:rPr>
+          <w:color w:val="auto"/>
+        </w:rPr>
+      </w:pPr>
+      <w:bookmarkStart w:id="1" w:name="_Toc428550515"/>
+      <w:r>
+        <w:rPr>
+          <w:color w:val="auto"/>
+        </w:rPr>
+        <w:t>System Requirements</w:t>
       </w:r>
       <w:bookmarkEnd w:id="1"/>
     </w:p>
     <w:p>
-      <w:proofErr w:type="spellStart"/>
-      <w:r>
-        <w:t>BabbleSMS</w:t>
-      </w:r>
-      <w:proofErr w:type="spellEnd"/>
-      <w:r>
-        <w:t xml:space="preserve"> Allows for you to send SMS from the convenience of your web browser. To run the System in your machine, you need to install the following </w:t>
-      </w:r>
-      <w:proofErr w:type="spellStart"/>
-      <w:r>
-        <w:t>softwares</w:t>
-      </w:r>
-      <w:proofErr w:type="spellEnd"/>
-      <w:r>
-        <w:t>:</w:t>
+      <w:pPr>
+        <w:rPr>
+          <w:u w:val="single"/>
+        </w:rPr>
+      </w:pPr>
+      <w:r>
+        <w:rPr>
+          <w:u w:val="single"/>
+        </w:rPr>
+        <w:t>Operating System</w:t>
       </w:r>
     </w:p>
     <w:p>
@@ -1567,16 +1660,16 @@
         <w:pStyle w:val="ListParagraph"/>
         <w:numPr>
           <w:ilvl w:val="0"/>
-          <w:numId w:val="20"/>
+          <w:numId w:val="24"/>
         </w:numPr>
       </w:pPr>
       <w:proofErr w:type="spellStart"/>
       <w:r>
-        <w:t>Jdk</w:t>
-      </w:r>
-      <w:proofErr w:type="spellEnd"/>
-      <w:r>
-        <w:t xml:space="preserve"> 1.7.0 or higher version</w:t>
+        <w:t>Debian</w:t>
+      </w:r>
+      <w:proofErr w:type="spellEnd"/>
+      <w:r>
+        <w:t xml:space="preserve"> or derivative e.g. Ubuntu, Mint</w:t>
       </w:r>
     </w:p>
     <w:p>
@@ -1584,24 +1677,31 @@
         <w:pStyle w:val="ListParagraph"/>
         <w:numPr>
           <w:ilvl w:val="0"/>
-          <w:numId w:val="20"/>
+          <w:numId w:val="24"/>
         </w:numPr>
       </w:pPr>
-      <w:proofErr w:type="spellStart"/>
-      <w:r>
-        <w:t>JBoss</w:t>
-      </w:r>
-      <w:proofErr w:type="spellEnd"/>
-      <w:r>
-        <w:t xml:space="preserve"> </w:t>
-      </w:r>
-      <w:proofErr w:type="spellStart"/>
-      <w:r>
-        <w:t>Wildfly</w:t>
-      </w:r>
-      <w:proofErr w:type="spellEnd"/>
-      <w:r>
-        <w:t xml:space="preserve"> Application Server</w:t>
+      <w:r>
+        <w:t>Windows 7 and above</w:t>
+      </w:r>
+    </w:p>
+    <w:p/>
+    <w:p>
+      <w:pPr>
+        <w:rPr>
+          <w:u w:val="single"/>
+        </w:rPr>
+      </w:pPr>
+      <w:r>
+        <w:rPr>
+          <w:u w:val="single"/>
+        </w:rPr>
+        <w:t xml:space="preserve">Deployment </w:t>
+      </w:r>
+      <w:r>
+        <w:rPr>
+          <w:u w:val="single"/>
+        </w:rPr>
+        <w:t>Applications</w:t>
       </w:r>
     </w:p>
     <w:p>
@@ -1609,20 +1709,24 @@
         <w:pStyle w:val="ListParagraph"/>
         <w:numPr>
           <w:ilvl w:val="0"/>
-          <w:numId w:val="20"/>
+          <w:numId w:val="25"/>
         </w:numPr>
       </w:pPr>
-      <w:r>
-        <w:t>3</w:t>
-      </w:r>
-      <w:r>
-        <w:rPr>
-          <w:vertAlign w:val="superscript"/>
-        </w:rPr>
-        <w:t>rd</w:t>
-      </w:r>
-      <w:r>
-        <w:t xml:space="preserve"> Party Jar files</w:t>
+      <w:proofErr w:type="spellStart"/>
+      <w:r>
+        <w:t>Redhat</w:t>
+      </w:r>
+      <w:proofErr w:type="spellEnd"/>
+      <w:r>
+        <w:t xml:space="preserve"> </w:t>
+      </w:r>
+      <w:proofErr w:type="spellStart"/>
+      <w:r>
+        <w:t>WildFly</w:t>
+      </w:r>
+      <w:proofErr w:type="spellEnd"/>
+      <w:r>
+        <w:t xml:space="preserve"> 8 and above</w:t>
       </w:r>
     </w:p>
     <w:p>
@@ -1630,16 +1734,11 @@
         <w:pStyle w:val="ListParagraph"/>
         <w:numPr>
           <w:ilvl w:val="0"/>
-          <w:numId w:val="20"/>
+          <w:numId w:val="25"/>
         </w:numPr>
       </w:pPr>
-      <w:proofErr w:type="spellStart"/>
-      <w:r>
-        <w:t>Postgresql</w:t>
-      </w:r>
-      <w:proofErr w:type="spellEnd"/>
-      <w:r>
-        <w:t xml:space="preserve"> server</w:t>
+      <w:r>
+        <w:t>JDK 1.8 and above</w:t>
       </w:r>
     </w:p>
     <w:p>
@@ -1647,11 +1746,11 @@
         <w:pStyle w:val="ListParagraph"/>
         <w:numPr>
           <w:ilvl w:val="0"/>
-          <w:numId w:val="20"/>
+          <w:numId w:val="25"/>
         </w:numPr>
       </w:pPr>
       <w:r>
-        <w:t>Ant</w:t>
+        <w:t>Java Ant</w:t>
       </w:r>
     </w:p>
     <w:p>
@@ -1659,25 +1758,114 @@
         <w:pStyle w:val="ListParagraph"/>
         <w:numPr>
           <w:ilvl w:val="0"/>
-          <w:numId w:val="20"/>
+          <w:numId w:val="25"/>
         </w:numPr>
       </w:pPr>
-      <w:r>
-        <w:t>Subversion</w:t>
+      <w:proofErr w:type="spellStart"/>
+      <w:r>
+        <w:t>PostgreSQL</w:t>
+      </w:r>
+      <w:proofErr w:type="spellEnd"/>
+      <w:r>
+        <w:t xml:space="preserve"> 9 and above</w:t>
+      </w:r>
+    </w:p>
+    <w:p>
+      <w:pPr>
+        <w:pStyle w:val="ListParagraph"/>
+        <w:numPr>
+          <w:ilvl w:val="0"/>
+          <w:numId w:val="25"/>
+        </w:numPr>
+      </w:pPr>
+      <w:r>
+        <w:t xml:space="preserve">Client Subversion Tools - "subversion-tools" packages in Linux or </w:t>
+      </w:r>
+      <w:proofErr w:type="spellStart"/>
+      <w:r>
+        <w:t>TortoiseSVN</w:t>
+      </w:r>
+      <w:proofErr w:type="spellEnd"/>
+      <w:r>
+        <w:t xml:space="preserve"> in Windows</w:t>
       </w:r>
     </w:p>
     <w:p/>
     <w:p>
       <w:pPr>
-        <w:pStyle w:val="Title"/>
-        <w:rPr>
-          <w:b/>
-        </w:rPr>
-      </w:pPr>
-      <w:r>
-        <w:rPr>
-          <w:b/>
-        </w:rPr>
+        <w:rPr>
+          <w:u w:val="single"/>
+        </w:rPr>
+      </w:pPr>
+      <w:r>
+        <w:rPr>
+          <w:u w:val="single"/>
+        </w:rPr>
+        <w:t>Developer Applications</w:t>
+      </w:r>
+    </w:p>
+    <w:p>
+      <w:pPr>
+        <w:pStyle w:val="ListParagraph"/>
+        <w:numPr>
+          <w:ilvl w:val="0"/>
+          <w:numId w:val="26"/>
+        </w:numPr>
+      </w:pPr>
+      <w:r>
+        <w:t xml:space="preserve">Eclipse </w:t>
+      </w:r>
+      <w:proofErr w:type="spellStart"/>
+      <w:r>
+        <w:t>JavaEE</w:t>
+      </w:r>
+      <w:proofErr w:type="spellEnd"/>
+      <w:r>
+        <w:t xml:space="preserve"> IDE</w:t>
+      </w:r>
+    </w:p>
+    <w:p>
+      <w:pPr>
+        <w:pStyle w:val="ListParagraph"/>
+        <w:numPr>
+          <w:ilvl w:val="0"/>
+          <w:numId w:val="26"/>
+        </w:numPr>
+      </w:pPr>
+      <w:proofErr w:type="spellStart"/>
+      <w:r>
+        <w:t>Tawi</w:t>
+      </w:r>
+      <w:proofErr w:type="spellEnd"/>
+      <w:r>
+        <w:t xml:space="preserve"> Jar file collection - downloadable from http://</w:t>
+      </w:r>
+      <w:r>
+        <w:t xml:space="preserve"> </w:t>
+      </w:r>
+    </w:p>
+    <w:p>
+      <w:pPr>
+        <w:pStyle w:val="ListParagraph"/>
+        <w:numPr>
+          <w:ilvl w:val="0"/>
+          <w:numId w:val="26"/>
+        </w:numPr>
+      </w:pPr>
+      <w:r>
+        <w:t>Text Editor</w:t>
+      </w:r>
+    </w:p>
+    <w:p/>
+    <w:p>
+      <w:pPr>
+        <w:pStyle w:val="Heading1"/>
+        <w:numPr>
+          <w:ilvl w:val="0"/>
+          <w:numId w:val="22"/>
+        </w:numPr>
+      </w:pPr>
+      <w:r>
         <w:t>Installation and configuration</w:t>
       </w:r>
     </w:p>
@@ -1692,7 +1880,7 @@
           <w:b/>
         </w:rPr>
       </w:pPr>
-      <w:bookmarkStart w:id="2" w:name="_Toc415758489"/>
+      <w:bookmarkStart w:id="2" w:name="_Toc428550516"/>
       <w:r>
         <w:rPr>
           <w:b/>
@@ -2058,6 +2246,7 @@
           <w:sz w:val="22"/>
           <w:szCs w:val="22"/>
         </w:rPr>
+        <w:lastRenderedPageBreak/>
         <w:t xml:space="preserve">Completely remove the </w:t>
       </w:r>
       <w:proofErr w:type="spellStart"/>
@@ -2086,16 +2275,7 @@
           <w:sz w:val="22"/>
           <w:szCs w:val="22"/>
         </w:rPr>
-        <w:t xml:space="preserve">This will prevent system conflicts and confusion between different </w:t>
-      </w:r>
-      <w:r>
-        <w:rPr>
-          <w:rFonts w:asciiTheme="minorHAnsi" w:eastAsiaTheme="minorHAnsi" w:hAnsiTheme="minorHAnsi" w:cstheme="minorBidi"/>
-          <w:sz w:val="22"/>
-          <w:szCs w:val="22"/>
-        </w:rPr>
-        <w:lastRenderedPageBreak/>
-        <w:t xml:space="preserve">vendor versions of Java. For example, if you have the </w:t>
+        <w:t xml:space="preserve">This will prevent system conflicts and confusion between different vendor versions of Java. For example, if you have the </w:t>
       </w:r>
       <w:proofErr w:type="spellStart"/>
       <w:r>
@@ -2283,7 +2463,7 @@
           <w:szCs w:val="24"/>
         </w:rPr>
       </w:pPr>
-      <w:hyperlink r:id="rId10" w:history="1">
+      <w:hyperlink r:id="rId9" w:history="1">
         <w:r>
           <w:rPr>
             <w:b/>
@@ -2323,7 +2503,7 @@
         <w:spacing w:after="0" w:line="240" w:lineRule="auto"/>
         <w:ind w:left="1440"/>
       </w:pPr>
-      <w:hyperlink r:id="rId11" w:history="1">
+      <w:hyperlink r:id="rId10" w:history="1">
         <w:r>
           <w:rPr>
             <w:rStyle w:val="Hyperlink"/>
@@ -3187,6 +3367,7 @@
         <w:rPr>
           <w:b/>
         </w:rPr>
+        <w:lastRenderedPageBreak/>
         <w:t>Edit the system PATH file /</w:t>
       </w:r>
       <w:proofErr w:type="spellStart"/>
@@ -4014,7 +4195,7 @@
           <w:b/>
         </w:rPr>
       </w:pPr>
-      <w:bookmarkStart w:id="3" w:name="_Toc415758490"/>
+      <w:bookmarkStart w:id="3" w:name="_Toc428550517"/>
       <w:r>
         <w:rPr>
           <w:rFonts w:eastAsiaTheme="minorHAnsi"/>
@@ -4179,7 +4360,7 @@
         <w:pStyle w:val="ListParagraph"/>
         <w:ind w:left="1440"/>
       </w:pPr>
-      <w:hyperlink r:id="rId12" w:history="1">
+      <w:hyperlink r:id="rId11" w:history="1">
         <w:r>
           <w:rPr>
             <w:rStyle w:val="Hyperlink"/>
@@ -4624,7 +4805,7 @@
           <w:b/>
         </w:rPr>
       </w:pPr>
-      <w:bookmarkStart w:id="4" w:name="_Toc415758491"/>
+      <w:bookmarkStart w:id="4" w:name="_Toc428550518"/>
       <w:r>
         <w:rPr>
           <w:b/>
@@ -4651,7 +4832,7 @@
       <w:r>
         <w:t xml:space="preserve"> requires 3rd Party jar files that can be downloaded from </w:t>
       </w:r>
-      <w:hyperlink r:id="rId13" w:history="1">
+      <w:hyperlink r:id="rId12" w:history="1">
         <w:r>
           <w:t>http://tawi.mobi/jars.zip</w:t>
         </w:r>
@@ -4796,7 +4977,7 @@
         </w:rPr>
         <w:t xml:space="preserve"> </w:t>
       </w:r>
-      <w:hyperlink r:id="rId14" w:history="1">
+      <w:hyperlink r:id="rId13" w:history="1">
         <w:r>
           <w:rPr>
             <w:rFonts w:ascii="Chaparral Pro" w:hAnsi="Chaparral Pro"/>
@@ -4853,11 +5034,12 @@
           <w:b/>
         </w:rPr>
       </w:pPr>
-      <w:bookmarkStart w:id="5" w:name="_Toc415758492"/>
-      <w:r>
-        <w:rPr>
-          <w:b/>
-        </w:rPr>
+      <w:bookmarkStart w:id="5" w:name="_Toc428550519"/>
+      <w:r>
+        <w:rPr>
+          <w:b/>
+        </w:rPr>
+        <w:lastRenderedPageBreak/>
         <w:t xml:space="preserve">Install </w:t>
       </w:r>
       <w:proofErr w:type="spellStart"/>
@@ -4891,7 +5073,6 @@
         <w:rPr>
           <w:b/>
         </w:rPr>
-        <w:lastRenderedPageBreak/>
         <w:t xml:space="preserve">As root: </w:t>
       </w:r>
     </w:p>
@@ -5116,7 +5297,7 @@
         </w:rPr>
         <w:t xml:space="preserve"> </w:t>
       </w:r>
-      <w:hyperlink r:id="rId15" w:history="1">
+      <w:hyperlink r:id="rId14" w:history="1">
         <w:r>
           <w:rPr>
             <w:rFonts w:ascii="Chaparral Pro" w:eastAsiaTheme="minorHAnsi" w:hAnsi="Chaparral Pro" w:cstheme="minorBidi"/>
@@ -5229,7 +5410,7 @@
         </w:rPr>
         <w:t xml:space="preserve"> </w:t>
       </w:r>
-      <w:hyperlink r:id="rId16" w:history="1">
+      <w:hyperlink r:id="rId15" w:history="1">
         <w:r>
           <w:rPr>
             <w:rFonts w:ascii="Chaparral Pro" w:eastAsiaTheme="minorHAnsi" w:hAnsi="Chaparral Pro" w:cstheme="minorBidi"/>
@@ -5880,7 +6061,6 @@
           <w:sz w:val="22"/>
           <w:szCs w:val="22"/>
         </w:rPr>
-        <w:lastRenderedPageBreak/>
         <w:t xml:space="preserve">Add a user and database in </w:t>
       </w:r>
       <w:proofErr w:type="spellStart"/>
@@ -6735,6 +6915,7 @@
           <w:sz w:val="22"/>
           <w:szCs w:val="22"/>
         </w:rPr>
+        <w:lastRenderedPageBreak/>
         <w:tab/>
         <w:t xml:space="preserve">        </w:t>
       </w:r>
@@ -6841,7 +7022,6 @@
           <w:rFonts w:ascii="Chaparral Pro" w:hAnsi="Chaparral Pro"/>
           <w:i/>
         </w:rPr>
-        <w:lastRenderedPageBreak/>
         <w:t xml:space="preserve">             template1=# </w:t>
       </w:r>
       <w:r>
@@ -6909,7 +7089,7 @@
           <w:b/>
         </w:rPr>
       </w:pPr>
-      <w:bookmarkStart w:id="6" w:name="_Toc415758493"/>
+      <w:bookmarkStart w:id="6" w:name="_Toc428550520"/>
       <w:r>
         <w:rPr>
           <w:b/>
@@ -6920,49 +7100,412 @@
     </w:p>
     <w:p>
       <w:pPr>
-        <w:pStyle w:val="ListParagraph"/>
-        <w:numPr>
-          <w:ilvl w:val="0"/>
-          <w:numId w:val="17"/>
-        </w:numPr>
-      </w:pPr>
-      <w:r>
-        <w:t>To install ant:</w:t>
-      </w:r>
-    </w:p>
-    <w:p>
-      <w:pPr>
-        <w:ind w:left="720" w:firstLine="720"/>
-        <w:rPr>
-          <w:rFonts w:ascii="Chaparral Pro" w:hAnsi="Chaparral Pro"/>
-          <w:i/>
-        </w:rPr>
-      </w:pPr>
-      <w:proofErr w:type="spellStart"/>
+        <w:rPr>
+          <w:rFonts w:ascii="Chaparral Pro" w:hAnsi="Chaparral Pro"/>
+        </w:rPr>
+      </w:pPr>
+      <w:r>
+        <w:rPr>
+          <w:rFonts w:ascii="Chaparral Pro" w:hAnsi="Chaparral Pro"/>
+        </w:rPr>
+        <w:t>R</w:t>
+      </w:r>
+      <w:r>
+        <w:rPr>
+          <w:rFonts w:ascii="Chaparral Pro" w:hAnsi="Chaparral Pro"/>
+        </w:rPr>
+        <w:t xml:space="preserve">etrieve the binary distribution of Java Ant from the Apache website: </w:t>
+      </w:r>
+      <w:hyperlink r:id="rId16" w:history="1">
+        <w:r>
+          <w:rPr>
+            <w:rStyle w:val="Hyperlink"/>
+            <w:rFonts w:ascii="Chaparral Pro" w:hAnsi="Chaparral Pro"/>
+          </w:rPr>
+          <w:t>http://ant.apache.org</w:t>
+        </w:r>
+      </w:hyperlink>
+      <w:r>
+        <w:rPr>
+          <w:rFonts w:ascii="Chaparral Pro" w:hAnsi="Chaparral Pro"/>
+        </w:rPr>
+        <w:t xml:space="preserve"> </w:t>
+      </w:r>
+    </w:p>
+    <w:p>
+      <w:pPr>
+        <w:rPr>
+          <w:rFonts w:ascii="Chaparral Pro" w:hAnsi="Chaparral Pro"/>
+        </w:rPr>
+      </w:pPr>
+      <w:r>
+        <w:rPr>
+          <w:rFonts w:ascii="Chaparral Pro" w:hAnsi="Chaparral Pro"/>
+        </w:rPr>
+        <w:t>Before installing Ant, ensure that you have installed Java and that the environment variable ‘</w:t>
+      </w:r>
+      <w:r>
+        <w:rPr>
+          <w:rFonts w:ascii="Chaparral Pro" w:hAnsi="Chaparral Pro"/>
+        </w:rPr>
+        <w:t>JAVA_HOME</w:t>
+      </w:r>
+      <w:r>
+        <w:rPr>
+          <w:rFonts w:ascii="Chaparral Pro" w:hAnsi="Chaparral Pro"/>
+        </w:rPr>
+        <w:t>’ resolves correctly.</w:t>
+      </w:r>
+      <w:bookmarkStart w:id="7" w:name="_GoBack"/>
+      <w:bookmarkEnd w:id="7"/>
+    </w:p>
+    <w:p>
+      <w:pPr>
+        <w:rPr>
+          <w:rFonts w:ascii="Chaparral Pro" w:hAnsi="Chaparral Pro"/>
+        </w:rPr>
+      </w:pPr>
+      <w:r>
+        <w:rPr>
+          <w:rFonts w:ascii="Chaparral Pro" w:hAnsi="Chaparral Pro"/>
+        </w:rPr>
+        <w:t>Assuming you downloaded Ant version 1.9.6:</w:t>
+      </w:r>
+    </w:p>
+    <w:p>
+      <w:pPr>
+        <w:rPr>
+          <w:rFonts w:ascii="Chaparral Pro" w:hAnsi="Chaparral Pro"/>
+        </w:rPr>
+      </w:pPr>
+      <w:r>
+        <w:rPr>
+          <w:rFonts w:ascii="Chaparral Pro" w:hAnsi="Chaparral Pro"/>
+        </w:rPr>
+        <w:t xml:space="preserve">In Windows, unpack </w:t>
+      </w:r>
+      <w:r>
+        <w:rPr>
+          <w:rFonts w:ascii="Chaparral Pro" w:hAnsi="Chaparral Pro"/>
+        </w:rPr>
+        <w:t>it</w:t>
+      </w:r>
+      <w:r>
+        <w:rPr>
+          <w:rFonts w:ascii="Chaparral Pro" w:hAnsi="Chaparral Pro"/>
+        </w:rPr>
+        <w:t xml:space="preserve"> to the following folder: </w:t>
+      </w:r>
+      <w:r>
+        <w:rPr>
+          <w:rFonts w:ascii="Chaparral Pro" w:hAnsi="Chaparral Pro"/>
+        </w:rPr>
+        <w:t>C:\Tawi\programs\ant\1.9.6</w:t>
+      </w:r>
+    </w:p>
+    <w:p>
+      <w:pPr>
+        <w:rPr>
+          <w:rFonts w:ascii="Chaparral Pro" w:hAnsi="Chaparral Pro"/>
+        </w:rPr>
+      </w:pPr>
+      <w:r>
+        <w:rPr>
+          <w:rFonts w:ascii="Chaparral Pro" w:hAnsi="Chaparral Pro"/>
+        </w:rPr>
+        <w:t>In Linux, unpack it</w:t>
+      </w:r>
+      <w:r>
+        <w:rPr>
+          <w:rFonts w:ascii="Chaparral Pro" w:hAnsi="Chaparral Pro"/>
+        </w:rPr>
+        <w:t xml:space="preserve"> to the following folder: </w:t>
+      </w:r>
+      <w:r>
+        <w:rPr>
+          <w:rFonts w:ascii="Chaparral Pro" w:hAnsi="Chaparral Pro"/>
+        </w:rPr>
+        <w:t>/opt/Programs</w:t>
+      </w:r>
+      <w:r>
+        <w:rPr>
+          <w:rFonts w:ascii="Chaparral Pro" w:hAnsi="Chaparral Pro"/>
+        </w:rPr>
+        <w:t>/ant/1.9.6</w:t>
+      </w:r>
+    </w:p>
+    <w:p>
+      <w:pPr>
+        <w:rPr>
+          <w:rFonts w:ascii="Chaparral Pro" w:hAnsi="Chaparral Pro"/>
+        </w:rPr>
+      </w:pPr>
+      <w:r>
+        <w:rPr>
+          <w:rFonts w:ascii="Chaparral Pro" w:hAnsi="Chaparral Pro"/>
+        </w:rPr>
+        <w:t xml:space="preserve">Set environmental variable </w:t>
+      </w:r>
+      <w:r>
+        <w:rPr>
+          <w:rFonts w:ascii="Chaparral Pro" w:hAnsi="Chaparral Pro"/>
+        </w:rPr>
+        <w:t xml:space="preserve">ANT_HOME to the directory </w:t>
+      </w:r>
+      <w:r>
+        <w:rPr>
+          <w:rFonts w:ascii="Chaparral Pro" w:hAnsi="Chaparral Pro"/>
+        </w:rPr>
+        <w:t>above</w:t>
+      </w:r>
+      <w:r>
+        <w:rPr>
+          <w:rFonts w:ascii="Chaparral Pro" w:hAnsi="Chaparral Pro"/>
+        </w:rPr>
+        <w:t>, and add ${ANT_HOME}/bin (</w:t>
+      </w:r>
       <w:proofErr w:type="gramStart"/>
       <w:r>
         <w:rPr>
           <w:rFonts w:ascii="Chaparral Pro" w:hAnsi="Chaparral Pro"/>
-          <w:i/>
-        </w:rPr>
-        <w:t>sudo</w:t>
-      </w:r>
-      <w:proofErr w:type="spellEnd"/>
+        </w:rPr>
+        <w:t>Unix</w:t>
+      </w:r>
       <w:proofErr w:type="gramEnd"/>
       <w:r>
         <w:rPr>
           <w:rFonts w:ascii="Chaparral Pro" w:hAnsi="Chaparral Pro"/>
-          <w:i/>
-        </w:rPr>
-        <w:t xml:space="preserve"> apt-get install ant</w:t>
-      </w:r>
-    </w:p>
-    <w:p>
-      <w:pPr>
-        <w:ind w:left="720" w:firstLine="720"/>
-        <w:rPr>
-          <w:rFonts w:ascii="Chaparral Pro" w:hAnsi="Chaparral Pro"/>
-          <w:i/>
+        </w:rPr>
+        <w:t>) or %ANT_HOME%/bin (Windows) to your PATH.</w:t>
+      </w:r>
+    </w:p>
+    <w:p>
+      <w:pPr>
+        <w:rPr>
+          <w:rFonts w:ascii="Chaparral Pro" w:hAnsi="Chaparral Pro"/>
+        </w:rPr>
+      </w:pPr>
+      <w:r>
+        <w:rPr>
+          <w:rFonts w:ascii="Chaparral Pro" w:hAnsi="Chaparral Pro"/>
+        </w:rPr>
+        <w:t xml:space="preserve">In Linux, insert the following to the </w:t>
+      </w:r>
+      <w:r>
+        <w:rPr>
+          <w:rFonts w:ascii="Chaparral Pro" w:hAnsi="Chaparral Pro"/>
+          <w:i/>
+        </w:rPr>
+        <w:t>.</w:t>
+      </w:r>
+      <w:proofErr w:type="spellStart"/>
+      <w:r>
+        <w:rPr>
+          <w:rFonts w:ascii="Chaparral Pro" w:hAnsi="Chaparral Pro"/>
+          <w:i/>
+        </w:rPr>
+        <w:t>bashrc</w:t>
+      </w:r>
+      <w:proofErr w:type="spellEnd"/>
+      <w:r>
+        <w:rPr>
+          <w:rFonts w:ascii="Chaparral Pro" w:hAnsi="Chaparral Pro"/>
+        </w:rPr>
+        <w:t xml:space="preserve"> file in your home drive:</w:t>
+      </w:r>
+    </w:p>
+    <w:p>
+      <w:pPr>
+        <w:spacing w:after="0"/>
+        <w:ind w:left="720"/>
+        <w:rPr>
+          <w:rFonts w:ascii="Bookman Old Style" w:hAnsi="Bookman Old Style"/>
+        </w:rPr>
+      </w:pPr>
+      <w:proofErr w:type="gramStart"/>
+      <w:r>
+        <w:rPr>
+          <w:rFonts w:ascii="Bookman Old Style" w:hAnsi="Bookman Old Style"/>
+        </w:rPr>
+        <w:t>export</w:t>
+      </w:r>
+      <w:proofErr w:type="gramEnd"/>
+      <w:r>
+        <w:rPr>
+          <w:rFonts w:ascii="Bookman Old Style" w:hAnsi="Bookman Old Style"/>
+        </w:rPr>
+        <w:t xml:space="preserve"> </w:t>
+      </w:r>
+      <w:r>
+        <w:rPr>
+          <w:rFonts w:ascii="Bookman Old Style" w:hAnsi="Bookman Old Style"/>
+        </w:rPr>
+        <w:t>ANT_HOME=/opt/Programs/ant/1.9.6</w:t>
+      </w:r>
+    </w:p>
+    <w:p>
+      <w:pPr>
+        <w:ind w:left="720"/>
+        <w:rPr>
+          <w:rFonts w:ascii="Bookman Old Style" w:hAnsi="Bookman Old Style"/>
+        </w:rPr>
+      </w:pPr>
+      <w:proofErr w:type="gramStart"/>
+      <w:r>
+        <w:rPr>
+          <w:rFonts w:ascii="Bookman Old Style" w:hAnsi="Bookman Old Style"/>
+        </w:rPr>
+        <w:t>export</w:t>
+      </w:r>
+      <w:proofErr w:type="gramEnd"/>
+      <w:r>
+        <w:rPr>
+          <w:rFonts w:ascii="Bookman Old Style" w:hAnsi="Bookman Old Style"/>
+        </w:rPr>
+        <w:t xml:space="preserve"> PATH=${ANT_HOME}/bin:$PATH</w:t>
+      </w:r>
+    </w:p>
+    <w:p>
+      <w:pPr>
+        <w:rPr>
+          <w:rFonts w:ascii="Chaparral Pro" w:hAnsi="Chaparral Pro"/>
+        </w:rPr>
+      </w:pPr>
+    </w:p>
+    <w:p>
+      <w:pPr>
+        <w:rPr>
+          <w:rFonts w:ascii="Chaparral Pro" w:hAnsi="Chaparral Pro"/>
+        </w:rPr>
+      </w:pPr>
+      <w:r>
+        <w:rPr>
+          <w:rFonts w:ascii="Chaparral Pro" w:hAnsi="Chaparral Pro"/>
+        </w:rPr>
+        <w:t>See the screen shots below on how to set it in Windows:</w:t>
+      </w:r>
+    </w:p>
+    <w:p>
+      <w:pPr>
+        <w:rPr>
+          <w:rFonts w:ascii="Chaparral Pro" w:hAnsi="Chaparral Pro"/>
+        </w:rPr>
+      </w:pPr>
+    </w:p>
+    <w:p>
+      <w:pPr>
+        <w:rPr>
+          <w:rFonts w:ascii="Chaparral Pro" w:hAnsi="Chaparral Pro"/>
+        </w:rPr>
+      </w:pPr>
+      <w:r>
+        <w:rPr>
+          <w:rFonts w:ascii="Chaparral Pro" w:hAnsi="Chaparral Pro"/>
+        </w:rPr>
+        <w:t>You can check the basic installation with opening a new shell and typing ant. You should get a message like this</w:t>
+      </w:r>
+      <w:r>
+        <w:rPr>
+          <w:rFonts w:ascii="Chaparral Pro" w:hAnsi="Chaparral Pro"/>
+        </w:rPr>
+        <w:t>:</w:t>
+      </w:r>
+    </w:p>
+    <w:p>
+      <w:pPr>
+        <w:ind w:left="720"/>
+        <w:rPr>
+          <w:rFonts w:ascii="Chaparral Pro" w:hAnsi="Chaparral Pro"/>
+        </w:rPr>
+      </w:pPr>
+      <w:proofErr w:type="spellStart"/>
+      <w:r>
+        <w:rPr>
+          <w:rFonts w:ascii="Chaparral Pro" w:hAnsi="Chaparral Pro"/>
+        </w:rPr>
+        <w:t>Buildfile</w:t>
+      </w:r>
+      <w:proofErr w:type="spellEnd"/>
+      <w:r>
+        <w:rPr>
+          <w:rFonts w:ascii="Chaparral Pro" w:hAnsi="Chaparral Pro"/>
+        </w:rPr>
+        <w:t>: build.xml does not exist!</w:t>
+      </w:r>
+    </w:p>
+    <w:p>
+      <w:pPr>
+        <w:ind w:left="720"/>
+        <w:rPr>
+          <w:rFonts w:ascii="Chaparral Pro" w:hAnsi="Chaparral Pro"/>
+        </w:rPr>
+      </w:pPr>
+      <w:r>
+        <w:rPr>
+          <w:rFonts w:ascii="Chaparral Pro" w:hAnsi="Chaparral Pro"/>
+        </w:rPr>
+        <w:t>Build failed</w:t>
+      </w:r>
+    </w:p>
+    <w:p>
+      <w:pPr>
+        <w:rPr>
+          <w:rFonts w:ascii="Chaparral Pro" w:hAnsi="Chaparral Pro"/>
+        </w:rPr>
+      </w:pPr>
+    </w:p>
+    <w:p>
+      <w:pPr>
+        <w:rPr>
+          <w:rFonts w:ascii="Chaparral Pro" w:hAnsi="Chaparral Pro"/>
+        </w:rPr>
+      </w:pPr>
+      <w:r>
+        <w:rPr>
+          <w:rFonts w:ascii="Chaparral Pro" w:hAnsi="Chaparral Pro"/>
+        </w:rPr>
+        <w:t xml:space="preserve">With </w:t>
+      </w:r>
+      <w:proofErr w:type="spellStart"/>
+      <w:r>
+        <w:rPr>
+          <w:rFonts w:ascii="Chaparral Pro" w:hAnsi="Chaparral Pro"/>
+        </w:rPr>
+        <w:t>a</w:t>
+      </w:r>
+      <w:proofErr w:type="spellEnd"/>
+      <w:r>
+        <w:rPr>
+          <w:rFonts w:ascii="Chaparral Pro" w:hAnsi="Chaparral Pro"/>
+        </w:rPr>
+        <w:t xml:space="preserve"> ant -version you should get an output like</w:t>
+      </w:r>
+    </w:p>
+    <w:p>
+      <w:pPr>
+        <w:ind w:firstLine="360"/>
+        <w:rPr>
+          <w:rFonts w:ascii="Chaparral Pro" w:hAnsi="Chaparral Pro"/>
+        </w:rPr>
+      </w:pPr>
+      <w:r>
+        <w:rPr>
+          <w:rFonts w:ascii="Chaparral Pro" w:hAnsi="Chaparral Pro"/>
+        </w:rPr>
+        <w:t>Apache Ant(TM) version 1.9.</w:t>
+      </w:r>
+      <w:r>
+        <w:rPr>
+          <w:rFonts w:ascii="Chaparral Pro" w:hAnsi="Chaparral Pro"/>
+        </w:rPr>
+        <w:t>6 compiled on June 29 2015</w:t>
+      </w:r>
+    </w:p>
+    <w:p>
+      <w:pPr>
+        <w:ind w:firstLine="360"/>
+        <w:rPr>
+          <w:rFonts w:ascii="Chaparral Pro" w:hAnsi="Chaparral Pro"/>
         </w:rPr>
       </w:pPr>
     </w:p>
@@ -6977,14 +7520,14 @@
           <w:b/>
         </w:rPr>
       </w:pPr>
-      <w:bookmarkStart w:id="7" w:name="_Toc415758494"/>
+      <w:bookmarkStart w:id="8" w:name="_Toc428550521"/>
       <w:r>
         <w:rPr>
           <w:b/>
         </w:rPr>
         <w:t>Install Subversion</w:t>
       </w:r>
-      <w:bookmarkEnd w:id="7"/>
+      <w:bookmarkEnd w:id="8"/>
     </w:p>
     <w:p>
       <w:pPr>
@@ -7172,14 +7715,14 @@
           <w:b/>
         </w:rPr>
       </w:pPr>
-      <w:bookmarkStart w:id="8" w:name="_Toc415758495"/>
+      <w:bookmarkStart w:id="9" w:name="_Toc428550522"/>
       <w:r>
         <w:rPr>
           <w:b/>
         </w:rPr>
         <w:t>Populate the database</w:t>
       </w:r>
-      <w:bookmarkEnd w:id="8"/>
+      <w:bookmarkEnd w:id="9"/>
     </w:p>
     <w:p>
       <w:pPr>
@@ -7340,44 +7883,178 @@
         <w:pStyle w:val="Heading1"/>
         <w:numPr>
           <w:ilvl w:val="0"/>
-          <w:numId w:val="15"/>
+          <w:numId w:val="13"/>
         </w:numPr>
         <w:rPr>
-          <w:b/>
-        </w:rPr>
-      </w:pPr>
-      <w:bookmarkStart w:id="9" w:name="_Toc415758496"/>
-      <w:r>
-        <w:rPr>
-          <w:b/>
-        </w:rPr>
-        <w:t xml:space="preserve">Deploy the </w:t>
-      </w:r>
-      <w:proofErr w:type="spellStart"/>
-      <w:r>
-        <w:rPr>
-          <w:b/>
-        </w:rPr>
+          <w:color w:val="auto"/>
+        </w:rPr>
+      </w:pPr>
+      <w:r>
+        <w:rPr>
+          <w:color w:val="auto"/>
+        </w:rPr>
+        <w:t>Application Checkout</w:t>
+      </w:r>
+    </w:p>
+    <w:p>
+      <w:r>
+        <w:t xml:space="preserve">You can check out the application using Linux subversion tools or Windows </w:t>
+      </w:r>
+      <w:proofErr w:type="spellStart"/>
+      <w:r>
+        <w:t>TortoiseSVN</w:t>
+      </w:r>
+      <w:proofErr w:type="spellEnd"/>
+      <w:r>
+        <w:t>.</w:t>
+      </w:r>
+    </w:p>
+    <w:p>
+      <w:r>
+        <w:t>In Windows, begin by creating the following folder: C:\Tawi\svn\BabbleSMS</w:t>
+      </w:r>
+    </w:p>
+    <w:p>
+      <w:r>
+        <w:t xml:space="preserve">Then use </w:t>
+      </w:r>
+      <w:proofErr w:type="spellStart"/>
+      <w:r>
+        <w:t>TortoiseSVN</w:t>
+      </w:r>
+      <w:proofErr w:type="spellEnd"/>
+      <w:r>
+        <w:t xml:space="preserve"> to check out the application. </w:t>
+      </w:r>
+      <w:r>
+        <w:t xml:space="preserve">The URL is as follows: </w:t>
+      </w:r>
+      <w:hyperlink r:id="rId18" w:history="1">
+        <w:r>
+          <w:rPr>
+            <w:rStyle w:val="Hyperlink"/>
+          </w:rPr>
+          <w:t>https://github.com/TawiKenya/BabbleSMS</w:t>
+        </w:r>
+      </w:hyperlink>
+      <w:r>
+        <w:t xml:space="preserve"> </w:t>
+      </w:r>
+    </w:p>
+    <w:p>
+      <w:r>
+        <w:t>[</w:t>
+      </w:r>
+      <w:proofErr w:type="gramStart"/>
+      <w:r>
+        <w:t>screen</w:t>
+      </w:r>
+      <w:proofErr w:type="gramEnd"/>
+      <w:r>
+        <w:t xml:space="preserve"> shots]</w:t>
+      </w:r>
+    </w:p>
+    <w:p/>
+    <w:p>
+      <w:pPr>
+        <w:pStyle w:val="Heading1"/>
+        <w:numPr>
+          <w:ilvl w:val="0"/>
+          <w:numId w:val="13"/>
+        </w:numPr>
+        <w:rPr>
+          <w:color w:val="auto"/>
+        </w:rPr>
+      </w:pPr>
+      <w:r>
+        <w:rPr>
+          <w:color w:val="auto"/>
+        </w:rPr>
+        <w:t>Application Deployment</w:t>
+      </w:r>
+    </w:p>
+    <w:p>
+      <w:r>
+        <w:t xml:space="preserve">To deploy the </w:t>
+      </w:r>
+      <w:proofErr w:type="spellStart"/>
+      <w:r>
         <w:t>BabbleSMS</w:t>
       </w:r>
       <w:proofErr w:type="spellEnd"/>
-      <w:r>
-        <w:rPr>
-          <w:b/>
-        </w:rPr>
-        <w:t xml:space="preserve"> Project</w:t>
-      </w:r>
-      <w:bookmarkEnd w:id="9"/>
-    </w:p>
-    <w:p>
-      <w:r>
-        <w:t xml:space="preserve">To deploy the </w:t>
-      </w:r>
-      <w:proofErr w:type="spellStart"/>
-      <w:r>
+    </w:p>
+    <w:p>
+      <w:pPr>
+        <w:ind w:left="720"/>
+        <w:rPr>
+          <w:rFonts w:ascii="Chaparral Pro" w:hAnsi="Chaparral Pro"/>
+          <w:i/>
+        </w:rPr>
+      </w:pPr>
+      <w:proofErr w:type="gramStart"/>
+      <w:r>
+        <w:rPr>
+          <w:rFonts w:ascii="Chaparral Pro" w:hAnsi="Chaparral Pro"/>
+          <w:i/>
+        </w:rPr>
+        <w:t>cd</w:t>
+      </w:r>
+      <w:proofErr w:type="gramEnd"/>
+      <w:r>
+        <w:rPr>
+          <w:rFonts w:ascii="Chaparral Pro" w:hAnsi="Chaparral Pro"/>
+          <w:i/>
+        </w:rPr>
+        <w:t xml:space="preserve"> ~/</w:t>
+      </w:r>
+      <w:proofErr w:type="spellStart"/>
+      <w:r>
+        <w:rPr>
+          <w:rFonts w:ascii="Chaparral Pro" w:hAnsi="Chaparral Pro"/>
+          <w:i/>
+        </w:rPr>
+        <w:t>svn</w:t>
+      </w:r>
+      <w:proofErr w:type="spellEnd"/>
+      <w:r>
+        <w:rPr>
+          <w:rFonts w:ascii="Chaparral Pro" w:hAnsi="Chaparral Pro"/>
+          <w:i/>
+        </w:rPr>
+        <w:t>/</w:t>
+      </w:r>
+      <w:proofErr w:type="spellStart"/>
+      <w:r>
+        <w:rPr>
+          <w:rFonts w:ascii="Chaparral Pro" w:hAnsi="Chaparral Pro"/>
+          <w:i/>
+        </w:rPr>
         <w:t>BabbleSMS</w:t>
       </w:r>
       <w:proofErr w:type="spellEnd"/>
+      <w:r>
+        <w:rPr>
+          <w:rFonts w:ascii="Chaparral Pro" w:hAnsi="Chaparral Pro"/>
+          <w:i/>
+        </w:rPr>
+        <w:t>/</w:t>
+      </w:r>
+      <w:proofErr w:type="spellStart"/>
+      <w:r>
+        <w:rPr>
+          <w:rFonts w:ascii="Chaparral Pro" w:hAnsi="Chaparral Pro"/>
+          <w:i/>
+        </w:rPr>
+        <w:t>webapp</w:t>
+      </w:r>
+      <w:proofErr w:type="spellEnd"/>
+      <w:r>
+        <w:rPr>
+          <w:rFonts w:ascii="Chaparral Pro" w:hAnsi="Chaparral Pro"/>
+          <w:i/>
+        </w:rPr>
+        <w:t>/</w:t>
+      </w:r>
     </w:p>
     <w:p>
       <w:pPr>
@@ -7393,7 +8070,7 @@
           <w:rFonts w:ascii="Chaparral Pro" w:hAnsi="Chaparral Pro"/>
           <w:i/>
         </w:rPr>
-        <w:t>cd</w:t>
+        <w:t>ant</w:t>
       </w:r>
       <w:proofErr w:type="gramEnd"/>
       <w:r>
@@ -7401,29 +8078,34 @@
           <w:rFonts w:ascii="Chaparral Pro" w:hAnsi="Chaparral Pro"/>
           <w:i/>
         </w:rPr>
-        <w:t xml:space="preserve"> ~/</w:t>
-      </w:r>
-      <w:proofErr w:type="spellStart"/>
-      <w:r>
-        <w:rPr>
-          <w:rFonts w:ascii="Chaparral Pro" w:hAnsi="Chaparral Pro"/>
-          <w:i/>
-        </w:rPr>
-        <w:t>svn</w:t>
-      </w:r>
-      <w:proofErr w:type="spellEnd"/>
-      <w:r>
-        <w:rPr>
-          <w:rFonts w:ascii="Chaparral Pro" w:hAnsi="Chaparral Pro"/>
-          <w:i/>
-        </w:rPr>
-        <w:t>/</w:t>
-      </w:r>
-      <w:proofErr w:type="spellStart"/>
-      <w:r>
-        <w:rPr>
-          <w:rFonts w:ascii="Chaparral Pro" w:hAnsi="Chaparral Pro"/>
-          <w:i/>
+        <w:t xml:space="preserve"> </w:t>
+      </w:r>
+      <w:proofErr w:type="spellStart"/>
+      <w:r>
+        <w:rPr>
+          <w:rFonts w:ascii="Chaparral Pro" w:hAnsi="Chaparral Pro"/>
+          <w:i/>
+        </w:rPr>
+        <w:t>dist</w:t>
+      </w:r>
+      <w:proofErr w:type="spellEnd"/>
+    </w:p>
+    <w:p>
+      <w:pPr>
+        <w:rPr>
+          <w:rFonts w:ascii="Chaparral Pro" w:hAnsi="Chaparral Pro"/>
+        </w:rPr>
+      </w:pPr>
+      <w:r>
+        <w:rPr>
+          <w:rFonts w:ascii="Chaparral Pro" w:hAnsi="Chaparral Pro"/>
+        </w:rPr>
+        <w:t xml:space="preserve">Check the logs as the project is deployed. If it is successful, you can access the </w:t>
+      </w:r>
+      <w:proofErr w:type="spellStart"/>
+      <w:r>
+        <w:rPr>
+          <w:rFonts w:ascii="Chaparral Pro" w:hAnsi="Chaparral Pro"/>
         </w:rPr>
         <w:t>BabbleSMS</w:t>
       </w:r>
@@ -7431,88 +8113,10 @@
       <w:r>
         <w:rPr>
           <w:rFonts w:ascii="Chaparral Pro" w:hAnsi="Chaparral Pro"/>
-          <w:i/>
-        </w:rPr>
-        <w:t>/</w:t>
-      </w:r>
-      <w:proofErr w:type="spellStart"/>
-      <w:r>
-        <w:rPr>
-          <w:rFonts w:ascii="Chaparral Pro" w:hAnsi="Chaparral Pro"/>
-          <w:i/>
-        </w:rPr>
-        <w:t>webapp</w:t>
-      </w:r>
-      <w:proofErr w:type="spellEnd"/>
-      <w:r>
-        <w:rPr>
-          <w:rFonts w:ascii="Chaparral Pro" w:hAnsi="Chaparral Pro"/>
-          <w:i/>
-        </w:rPr>
-        <w:t>/</w:t>
-      </w:r>
-    </w:p>
-    <w:p>
-      <w:pPr>
-        <w:ind w:left="720"/>
-        <w:rPr>
-          <w:rFonts w:ascii="Chaparral Pro" w:hAnsi="Chaparral Pro"/>
-          <w:i/>
-        </w:rPr>
-      </w:pPr>
-      <w:proofErr w:type="gramStart"/>
-      <w:r>
-        <w:rPr>
-          <w:rFonts w:ascii="Chaparral Pro" w:hAnsi="Chaparral Pro"/>
-          <w:i/>
-        </w:rPr>
-        <w:t>ant</w:t>
-      </w:r>
-      <w:proofErr w:type="gramEnd"/>
-      <w:r>
-        <w:rPr>
-          <w:rFonts w:ascii="Chaparral Pro" w:hAnsi="Chaparral Pro"/>
-          <w:i/>
-        </w:rPr>
-        <w:t xml:space="preserve"> </w:t>
-      </w:r>
-      <w:proofErr w:type="spellStart"/>
-      <w:r>
-        <w:rPr>
-          <w:rFonts w:ascii="Chaparral Pro" w:hAnsi="Chaparral Pro"/>
-          <w:i/>
-        </w:rPr>
-        <w:t>dist</w:t>
-      </w:r>
-      <w:proofErr w:type="spellEnd"/>
-    </w:p>
-    <w:p>
-      <w:pPr>
-        <w:rPr>
-          <w:rFonts w:ascii="Chaparral Pro" w:hAnsi="Chaparral Pro"/>
-        </w:rPr>
-      </w:pPr>
-      <w:r>
-        <w:rPr>
-          <w:rFonts w:ascii="Chaparral Pro" w:hAnsi="Chaparral Pro"/>
-        </w:rPr>
-        <w:t xml:space="preserve">Check the logs as the project is deployed. If it is successful, you can access the </w:t>
-      </w:r>
-      <w:proofErr w:type="spellStart"/>
-      <w:r>
-        <w:rPr>
-          <w:rFonts w:ascii="Chaparral Pro" w:hAnsi="Chaparral Pro"/>
-        </w:rPr>
-        <w:t>BabbleSMS</w:t>
-      </w:r>
-      <w:proofErr w:type="spellEnd"/>
-      <w:r>
-        <w:rPr>
-          <w:rFonts w:ascii="Chaparral Pro" w:hAnsi="Chaparral Pro"/>
         </w:rPr>
         <w:t xml:space="preserve"> system from your browser by accessing the following URL: </w:t>
       </w:r>
-      <w:hyperlink r:id="rId18" w:history="1">
+      <w:hyperlink r:id="rId19" w:history="1">
         <w:r>
           <w:rPr>
             <w:rStyle w:val="Hyperlink"/>
@@ -7522,81 +8126,8 @@
         </w:r>
       </w:hyperlink>
     </w:p>
-    <w:p>
-      <w:pPr>
-        <w:rPr>
-          <w:rFonts w:ascii="Chaparral Pro" w:hAnsi="Chaparral Pro"/>
-        </w:rPr>
-      </w:pPr>
-    </w:p>
-    <w:p>
-      <w:pPr>
-        <w:rPr>
-          <w:rFonts w:ascii="Chaparral Pro" w:hAnsi="Chaparral Pro"/>
-        </w:rPr>
-      </w:pPr>
-      <w:r>
-        <w:rPr>
-          <w:rFonts w:ascii="Chaparral Pro" w:hAnsi="Chaparral Pro"/>
-        </w:rPr>
-        <w:t>Introduction</w:t>
-      </w:r>
-    </w:p>
-    <w:p>
-      <w:pPr>
-        <w:rPr>
-          <w:rFonts w:ascii="Chaparral Pro" w:hAnsi="Chaparral Pro"/>
-        </w:rPr>
-      </w:pPr>
-      <w:r>
-        <w:rPr>
-          <w:rFonts w:ascii="Chaparral Pro" w:hAnsi="Chaparral Pro"/>
-        </w:rPr>
-        <w:lastRenderedPageBreak/>
-        <w:t>System Requirements</w:t>
-      </w:r>
-    </w:p>
-    <w:p>
-      <w:pPr>
-        <w:rPr>
-          <w:rFonts w:ascii="Chaparral Pro" w:hAnsi="Chaparral Pro"/>
-        </w:rPr>
-      </w:pPr>
-      <w:r>
-        <w:rPr>
-          <w:rFonts w:ascii="Chaparral Pro" w:hAnsi="Chaparral Pro"/>
-        </w:rPr>
-        <w:t>Installing Prerequisites</w:t>
-      </w:r>
-    </w:p>
-    <w:p>
-      <w:pPr>
-        <w:rPr>
-          <w:rFonts w:ascii="Chaparral Pro" w:hAnsi="Chaparral Pro"/>
-        </w:rPr>
-      </w:pPr>
-      <w:r>
-        <w:rPr>
-          <w:rFonts w:ascii="Chaparral Pro" w:hAnsi="Chaparral Pro"/>
-        </w:rPr>
-        <w:t>Retrieving Source Code</w:t>
-      </w:r>
-    </w:p>
-    <w:p>
-      <w:pPr>
-        <w:rPr>
-          <w:rFonts w:ascii="Chaparral Pro" w:hAnsi="Chaparral Pro"/>
-        </w:rPr>
-      </w:pPr>
-      <w:r>
-        <w:rPr>
-          <w:rFonts w:ascii="Chaparral Pro" w:hAnsi="Chaparral Pro"/>
-        </w:rPr>
-        <w:t>Application Deployment</w:t>
-      </w:r>
-    </w:p>
     <w:sectPr>
-      <w:footerReference w:type="default" r:id="rId19"/>
+      <w:footerReference w:type="default" r:id="rId20"/>
       <w:pgSz w:w="12240" w:h="15840"/>
       <w:pgMar w:top="1440" w:right="1440" w:bottom="1440" w:left="1440" w:header="720" w:footer="720" w:gutter="0"/>
       <w:cols w:space="720"/>
@@ -7607,7 +8138,7 @@
 </file>
 
 <file path=word/endnotes.xml><?xml version="1.0" encoding="utf-8"?>
-<w:endnotes xmlns:wpc="http://schemas.microsoft.com/office/word/2010/wordprocessingCanvas" xmlns:mc="http://schemas.openxmlformats.org/markup-compatibility/2006" xmlns:o="urn:schemas-microsoft-com:office:office" xmlns:r="http://schemas.openxmlformats.org/officeDocument/2006/relationships" xmlns:m="http://schemas.openxmlformats.org/officeDocument/2006/math" xmlns:v="urn:schemas-microsoft-com:vml" xmlns:wp14="http://schemas.microsoft.com/office/word/2010/wordprocessingDrawing" xmlns:wp="http://schemas.openxmlformats.org/drawingml/2006/wordprocessingDrawing" xmlns:w10="urn:schemas-microsoft-com:office:word" xmlns:w="http://schemas.openxmlformats.org/wordprocessingml/2006/main" xmlns:w14="http://schemas.microsoft.com/office/word/2010/wordml" xmlns:wpg="http://schemas.microsoft.com/office/word/2010/wordprocessingGroup" xmlns:wpi="http://schemas.microsoft.com/office/word/2010/wordprocessingInk" xmlns:wne="http://schemas.microsoft.com/office/word/2006/wordml" xmlns:wps="http://schemas.microsoft.com/office/word/2010/wordprocessingShape" mc:Ignorable="w14 wp14">
+<w:endnotes xmlns:wpc="http://schemas.microsoft.com/office/word/2010/wordprocessingCanvas" xmlns:mc="http://schemas.openxmlformats.org/markup-compatibility/2006" xmlns:o="urn:schemas-microsoft-com:office:office" xmlns:r="http://schemas.openxmlformats.org/officeDocument/2006/relationships" xmlns:m="http://schemas.openxmlformats.org/officeDocument/2006/math" xmlns:v="urn:schemas-microsoft-com:vml" xmlns:wp14="http://schemas.microsoft.com/office/word/2010/wordprocessingDrawing" xmlns:wp="http://schemas.openxmlformats.org/drawingml/2006/wordprocessingDrawing" xmlns:w10="urn:schemas-microsoft-com:office:word" xmlns:w="http://schemas.openxmlformats.org/wordprocessingml/2006/main" xmlns:w14="http://schemas.microsoft.com/office/word/2010/wordml" xmlns:w15="http://schemas.microsoft.com/office/word/2012/wordml" xmlns:wpg="http://schemas.microsoft.com/office/word/2010/wordprocessingGroup" xmlns:wpi="http://schemas.microsoft.com/office/word/2010/wordprocessingInk" xmlns:wne="http://schemas.microsoft.com/office/word/2006/wordml" xmlns:wps="http://schemas.microsoft.com/office/word/2010/wordprocessingShape" mc:Ignorable="w14 w15 wp14">
   <w:endnote w:type="separator" w:id="-1">
     <w:p>
       <w:pPr>
@@ -7632,7 +8163,7 @@
 </file>
 
 <file path=word/footer1.xml><?xml version="1.0" encoding="utf-8"?>
-<w:ftr xmlns:wpc="http://schemas.microsoft.com/office/word/2010/wordprocessingCanvas" xmlns:mc="http://schemas.openxmlformats.org/markup-compatibility/2006" xmlns:o="urn:schemas-microsoft-com:office:office" xmlns:r="http://schemas.openxmlformats.org/officeDocument/2006/relationships" xmlns:m="http://schemas.openxmlformats.org/officeDocument/2006/math" xmlns:v="urn:schemas-microsoft-com:vml" xmlns:wp14="http://schemas.microsoft.com/office/word/2010/wordprocessingDrawing" xmlns:wp="http://schemas.openxmlformats.org/drawingml/2006/wordprocessingDrawing" xmlns:w10="urn:schemas-microsoft-com:office:word" xmlns:w="http://schemas.openxmlformats.org/wordprocessingml/2006/main" xmlns:w14="http://schemas.microsoft.com/office/word/2010/wordml" xmlns:wpg="http://schemas.microsoft.com/office/word/2010/wordprocessingGroup" xmlns:wpi="http://schemas.microsoft.com/office/word/2010/wordprocessingInk" xmlns:wne="http://schemas.microsoft.com/office/word/2006/wordml" xmlns:wps="http://schemas.microsoft.com/office/word/2010/wordprocessingShape" mc:Ignorable="w14 wp14">
+<w:ftr xmlns:wpc="http://schemas.microsoft.com/office/word/2010/wordprocessingCanvas" xmlns:mc="http://schemas.openxmlformats.org/markup-compatibility/2006" xmlns:o="urn:schemas-microsoft-com:office:office" xmlns:r="http://schemas.openxmlformats.org/officeDocument/2006/relationships" xmlns:m="http://schemas.openxmlformats.org/officeDocument/2006/math" xmlns:v="urn:schemas-microsoft-com:vml" xmlns:wp14="http://schemas.microsoft.com/office/word/2010/wordprocessingDrawing" xmlns:wp="http://schemas.openxmlformats.org/drawingml/2006/wordprocessingDrawing" xmlns:w10="urn:schemas-microsoft-com:office:word" xmlns:w="http://schemas.openxmlformats.org/wordprocessingml/2006/main" xmlns:w14="http://schemas.microsoft.com/office/word/2010/wordml" xmlns:w15="http://schemas.microsoft.com/office/word/2012/wordml" xmlns:wpg="http://schemas.microsoft.com/office/word/2010/wordprocessingGroup" xmlns:wpi="http://schemas.microsoft.com/office/word/2010/wordprocessingInk" xmlns:wne="http://schemas.microsoft.com/office/word/2006/wordml" xmlns:wps="http://schemas.microsoft.com/office/word/2010/wordprocessingShape" mc:Ignorable="w14 w15 wp14">
   <w:sdt>
     <w:sdtPr>
       <w:id w:val="-1026565856"/>
@@ -7674,7 +8205,7 @@
             <w:bCs/>
             <w:noProof/>
           </w:rPr>
-          <w:t>4</w:t>
+          <w:t>11</w:t>
         </w:r>
         <w:r>
           <w:rPr>
@@ -7710,7 +8241,7 @@
 </file>
 
 <file path=word/footnotes.xml><?xml version="1.0" encoding="utf-8"?>
-<w:footnotes xmlns:wpc="http://schemas.microsoft.com/office/word/2010/wordprocessingCanvas" xmlns:mc="http://schemas.openxmlformats.org/markup-compatibility/2006" xmlns:o="urn:schemas-microsoft-com:office:office" xmlns:r="http://schemas.openxmlformats.org/officeDocument/2006/relationships" xmlns:m="http://schemas.openxmlformats.org/officeDocument/2006/math" xmlns:v="urn:schemas-microsoft-com:vml" xmlns:wp14="http://schemas.microsoft.com/office/word/2010/wordprocessingDrawing" xmlns:wp="http://schemas.openxmlformats.org/drawingml/2006/wordprocessingDrawing" xmlns:w10="urn:schemas-microsoft-com:office:word" xmlns:w="http://schemas.openxmlformats.org/wordprocessingml/2006/main" xmlns:w14="http://schemas.microsoft.com/office/word/2010/wordml" xmlns:wpg="http://schemas.microsoft.com/office/word/2010/wordprocessingGroup" xmlns:wpi="http://schemas.microsoft.com/office/word/2010/wordprocessingInk" xmlns:wne="http://schemas.microsoft.com/office/word/2006/wordml" xmlns:wps="http://schemas.microsoft.com/office/word/2010/wordprocessingShape" mc:Ignorable="w14 wp14">
+<w:footnotes xmlns:wpc="http://schemas.microsoft.com/office/word/2010/wordprocessingCanvas" xmlns:mc="http://schemas.openxmlformats.org/markup-compatibility/2006" xmlns:o="urn:schemas-microsoft-com:office:office" xmlns:r="http://schemas.openxmlformats.org/officeDocument/2006/relationships" xmlns:m="http://schemas.openxmlformats.org/officeDocument/2006/math" xmlns:v="urn:schemas-microsoft-com:vml" xmlns:wp14="http://schemas.microsoft.com/office/word/2010/wordprocessingDrawing" xmlns:wp="http://schemas.openxmlformats.org/drawingml/2006/wordprocessingDrawing" xmlns:w10="urn:schemas-microsoft-com:office:word" xmlns:w="http://schemas.openxmlformats.org/wordprocessingml/2006/main" xmlns:w14="http://schemas.microsoft.com/office/word/2010/wordml" xmlns:w15="http://schemas.microsoft.com/office/word/2012/wordml" xmlns:wpg="http://schemas.microsoft.com/office/word/2010/wordprocessingGroup" xmlns:wpi="http://schemas.microsoft.com/office/word/2010/wordprocessingInk" xmlns:wne="http://schemas.microsoft.com/office/word/2006/wordml" xmlns:wps="http://schemas.microsoft.com/office/word/2010/wordprocessingShape" mc:Ignorable="w14 w15 wp14">
   <w:footnote w:type="separator" w:id="-1">
     <w:p>
       <w:pPr>
@@ -7735,7 +8266,7 @@
 </file>
 
 <file path=word/numbering.xml><?xml version="1.0" encoding="utf-8"?>
-<w:numbering xmlns:wpc="http://schemas.microsoft.com/office/word/2010/wordprocessingCanvas" xmlns:mc="http://schemas.openxmlformats.org/markup-compatibility/2006" xmlns:o="urn:schemas-microsoft-com:office:office" xmlns:r="http://schemas.openxmlformats.org/officeDocument/2006/relationships" xmlns:m="http://schemas.openxmlformats.org/officeDocument/2006/math" xmlns:v="urn:schemas-microsoft-com:vml" xmlns:wp14="http://schemas.microsoft.com/office/word/2010/wordprocessingDrawing" xmlns:wp="http://schemas.openxmlformats.org/drawingml/2006/wordprocessingDrawing" xmlns:w10="urn:schemas-microsoft-com:office:word" xmlns:w="http://schemas.openxmlformats.org/wordprocessingml/2006/main" xmlns:w14="http://schemas.microsoft.com/office/word/2010/wordml" xmlns:wpg="http://schemas.microsoft.com/office/word/2010/wordprocessingGroup" xmlns:wpi="http://schemas.microsoft.com/office/word/2010/wordprocessingInk" xmlns:wne="http://schemas.microsoft.com/office/word/2006/wordml" xmlns:wps="http://schemas.microsoft.com/office/word/2010/wordprocessingShape" mc:Ignorable="w14 wp14">
+<w:numbering xmlns:wpc="http://schemas.microsoft.com/office/word/2010/wordprocessingCanvas" xmlns:mc="http://schemas.openxmlformats.org/markup-compatibility/2006" xmlns:o="urn:schemas-microsoft-com:office:office" xmlns:r="http://schemas.openxmlformats.org/officeDocument/2006/relationships" xmlns:m="http://schemas.openxmlformats.org/officeDocument/2006/math" xmlns:v="urn:schemas-microsoft-com:vml" xmlns:wp14="http://schemas.microsoft.com/office/word/2010/wordprocessingDrawing" xmlns:wp="http://schemas.openxmlformats.org/drawingml/2006/wordprocessingDrawing" xmlns:w10="urn:schemas-microsoft-com:office:word" xmlns:w="http://schemas.openxmlformats.org/wordprocessingml/2006/main" xmlns:w14="http://schemas.microsoft.com/office/word/2010/wordml" xmlns:w15="http://schemas.microsoft.com/office/word/2012/wordml" xmlns:wpg="http://schemas.microsoft.com/office/word/2010/wordprocessingGroup" xmlns:wpi="http://schemas.microsoft.com/office/word/2010/wordprocessingInk" xmlns:wne="http://schemas.microsoft.com/office/word/2006/wordml" xmlns:wps="http://schemas.microsoft.com/office/word/2010/wordprocessingShape" mc:Ignorable="w14 w15 wp14">
   <w:abstractNum w:abstractNumId="0">
     <w:nsid w:val="01DB6F42"/>
     <w:multiLevelType w:val="hybridMultilevel"/>
@@ -7936,6 +8467,119 @@
     </w:lvl>
   </w:abstractNum>
   <w:abstractNum w:abstractNumId="2">
+    <w:nsid w:val="051E023F"/>
+    <w:multiLevelType w:val="hybridMultilevel"/>
+    <w:tmpl w:val="C5B2DB68"/>
+    <w:lvl w:ilvl="0" w:tplc="0409000B">
+      <w:start w:val="1"/>
+      <w:numFmt w:val="bullet"/>
+      <w:lvlText w:val=""/>
+      <w:lvlJc w:val="left"/>
+      <w:pPr>
+        <w:ind w:left="720" w:hanging="360"/>
+      </w:pPr>
+      <w:rPr>
+        <w:rFonts w:ascii="Wingdings" w:hAnsi="Wingdings" w:hint="default"/>
+      </w:rPr>
+    </w:lvl>
+    <w:lvl w:ilvl="1" w:tplc="04090003" w:tentative="1">
+      <w:start w:val="1"/>
+      <w:numFmt w:val="bullet"/>
+      <w:lvlText w:val="o"/>
+      <w:lvlJc w:val="left"/>
+      <w:pPr>
+        <w:ind w:left="1440" w:hanging="360"/>
+      </w:pPr>
+      <w:rPr>
+        <w:rFonts w:ascii="Courier New" w:hAnsi="Courier New" w:cs="Courier New" w:hint="default"/>
+      </w:rPr>
+    </w:lvl>
+    <w:lvl w:ilvl="2" w:tplc="04090005" w:tentative="1">
+      <w:start w:val="1"/>
+      <w:numFmt w:val="bullet"/>
+      <w:lvlText w:val=""/>
+      <w:lvlJc w:val="left"/>
+      <w:pPr>
+        <w:ind w:left="2160" w:hanging="360"/>
+      </w:pPr>
+      <w:rPr>
+        <w:rFonts w:ascii="Wingdings" w:hAnsi="Wingdings" w:hint="default"/>
+      </w:rPr>
+    </w:lvl>
+    <w:lvl w:ilvl="3" w:tplc="04090001" w:tentative="1">
+      <w:start w:val="1"/>
+      <w:numFmt w:val="bullet"/>
+      <w:lvlText w:val=""/>
+      <w:lvlJc w:val="left"/>
+      <w:pPr>
+        <w:ind w:left="2880" w:hanging="360"/>
+      </w:pPr>
+      <w:rPr>
+        <w:rFonts w:ascii="Symbol" w:hAnsi="Symbol" w:hint="default"/>
+      </w:rPr>
+    </w:lvl>
+    <w:lvl w:ilvl="4" w:tplc="04090003" w:tentative="1">
+      <w:start w:val="1"/>
+      <w:numFmt w:val="bullet"/>
+      <w:lvlText w:val="o"/>
+      <w:lvlJc w:val="left"/>
+      <w:pPr>
+        <w:ind w:left="3600" w:hanging="360"/>
+      </w:pPr>
+      <w:rPr>
+        <w:rFonts w:ascii="Courier New" w:hAnsi="Courier New" w:cs="Courier New" w:hint="default"/>
+      </w:rPr>
+    </w:lvl>
+    <w:lvl w:ilvl="5" w:tplc="04090005" w:tentative="1">
+      <w:start w:val="1"/>
+      <w:numFmt w:val="bullet"/>
+      <w:lvlText w:val=""/>
+      <w:lvlJc w:val="left"/>
+      <w:pPr>
+        <w:ind w:left="4320" w:hanging="360"/>
+      </w:pPr>
+      <w:rPr>
+        <w:rFonts w:ascii="Wingdings" w:hAnsi="Wingdings" w:hint="default"/>
+      </w:rPr>
+    </w:lvl>
+    <w:lvl w:ilvl="6" w:tplc="04090001" w:tentative="1">
+      <w:start w:val="1"/>
+      <w:numFmt w:val="bullet"/>
+      <w:lvlText w:val=""/>
+      <w:lvlJc w:val="left"/>
+      <w:pPr>
+        <w:ind w:left="5040" w:hanging="360"/>
+      </w:pPr>
+      <w:rPr>
+        <w:rFonts w:ascii="Symbol" w:hAnsi="Symbol" w:hint="default"/>
+      </w:rPr>
+    </w:lvl>
+    <w:lvl w:ilvl="7" w:tplc="04090003" w:tentative="1">
+      <w:start w:val="1"/>
+      <w:numFmt w:val="bullet"/>
+      <w:lvlText w:val="o"/>
+      <w:lvlJc w:val="left"/>
+      <w:pPr>
+        <w:ind w:left="5760" w:hanging="360"/>
+      </w:pPr>
+      <w:rPr>
+        <w:rFonts w:ascii="Courier New" w:hAnsi="Courier New" w:cs="Courier New" w:hint="default"/>
+      </w:rPr>
+    </w:lvl>
+    <w:lvl w:ilvl="8" w:tplc="04090005" w:tentative="1">
+      <w:start w:val="1"/>
+      <w:numFmt w:val="bullet"/>
+      <w:lvlText w:val=""/>
+      <w:lvlJc w:val="left"/>
+      <w:pPr>
+        <w:ind w:left="6480" w:hanging="360"/>
+      </w:pPr>
+      <w:rPr>
+        <w:rFonts w:ascii="Wingdings" w:hAnsi="Wingdings" w:hint="default"/>
+      </w:rPr>
+    </w:lvl>
+  </w:abstractNum>
+  <w:abstractNum w:abstractNumId="3">
     <w:nsid w:val="175A7AF2"/>
     <w:multiLevelType w:val="hybridMultilevel"/>
     <w:tmpl w:val="69288842"/>
@@ -8021,7 +8665,7 @@
       </w:pPr>
     </w:lvl>
   </w:abstractNum>
-  <w:abstractNum w:abstractNumId="3">
+  <w:abstractNum w:abstractNumId="4">
     <w:nsid w:val="26A66663"/>
     <w:multiLevelType w:val="multilevel"/>
     <w:tmpl w:val="70E4453C"/>
@@ -8170,7 +8814,7 @@
       </w:rPr>
     </w:lvl>
   </w:abstractNum>
-  <w:abstractNum w:abstractNumId="4">
+  <w:abstractNum w:abstractNumId="5">
     <w:nsid w:val="270531F9"/>
     <w:multiLevelType w:val="hybridMultilevel"/>
     <w:tmpl w:val="B58C5A24"/>
@@ -8283,7 +8927,7 @@
       </w:rPr>
     </w:lvl>
   </w:abstractNum>
-  <w:abstractNum w:abstractNumId="5">
+  <w:abstractNum w:abstractNumId="6">
     <w:nsid w:val="32DE3B7A"/>
     <w:multiLevelType w:val="multilevel"/>
     <w:tmpl w:val="D7D0BE4C"/>
@@ -8432,7 +9076,7 @@
       </w:rPr>
     </w:lvl>
   </w:abstractNum>
-  <w:abstractNum w:abstractNumId="6">
+  <w:abstractNum w:abstractNumId="7">
     <w:nsid w:val="3B0B63F1"/>
     <w:multiLevelType w:val="hybridMultilevel"/>
     <w:tmpl w:val="C0FC124A"/>
@@ -8518,7 +9162,7 @@
       </w:pPr>
     </w:lvl>
   </w:abstractNum>
-  <w:abstractNum w:abstractNumId="7">
+  <w:abstractNum w:abstractNumId="8">
     <w:nsid w:val="42200000"/>
     <w:multiLevelType w:val="hybridMultilevel"/>
     <w:tmpl w:val="6A8ACA18"/>
@@ -8631,7 +9275,233 @@
       </w:rPr>
     </w:lvl>
   </w:abstractNum>
-  <w:abstractNum w:abstractNumId="8">
+  <w:abstractNum w:abstractNumId="9">
+    <w:nsid w:val="45D11B18"/>
+    <w:multiLevelType w:val="hybridMultilevel"/>
+    <w:tmpl w:val="17104582"/>
+    <w:lvl w:ilvl="0" w:tplc="0409000B">
+      <w:start w:val="1"/>
+      <w:numFmt w:val="bullet"/>
+      <w:lvlText w:val=""/>
+      <w:lvlJc w:val="left"/>
+      <w:pPr>
+        <w:ind w:left="720" w:hanging="360"/>
+      </w:pPr>
+      <w:rPr>
+        <w:rFonts w:ascii="Wingdings" w:hAnsi="Wingdings" w:hint="default"/>
+      </w:rPr>
+    </w:lvl>
+    <w:lvl w:ilvl="1" w:tplc="04090003" w:tentative="1">
+      <w:start w:val="1"/>
+      <w:numFmt w:val="bullet"/>
+      <w:lvlText w:val="o"/>
+      <w:lvlJc w:val="left"/>
+      <w:pPr>
+        <w:ind w:left="1440" w:hanging="360"/>
+      </w:pPr>
+      <w:rPr>
+        <w:rFonts w:ascii="Courier New" w:hAnsi="Courier New" w:cs="Courier New" w:hint="default"/>
+      </w:rPr>
+    </w:lvl>
+    <w:lvl w:ilvl="2" w:tplc="04090005" w:tentative="1">
+      <w:start w:val="1"/>
+      <w:numFmt w:val="bullet"/>
+      <w:lvlText w:val=""/>
+      <w:lvlJc w:val="left"/>
+      <w:pPr>
+        <w:ind w:left="2160" w:hanging="360"/>
+      </w:pPr>
+      <w:rPr>
+        <w:rFonts w:ascii="Wingdings" w:hAnsi="Wingdings" w:hint="default"/>
+      </w:rPr>
+    </w:lvl>
+    <w:lvl w:ilvl="3" w:tplc="04090001" w:tentative="1">
+      <w:start w:val="1"/>
+      <w:numFmt w:val="bullet"/>
+      <w:lvlText w:val=""/>
+      <w:lvlJc w:val="left"/>
+      <w:pPr>
+        <w:ind w:left="2880" w:hanging="360"/>
+      </w:pPr>
+      <w:rPr>
+        <w:rFonts w:ascii="Symbol" w:hAnsi="Symbol" w:hint="default"/>
+      </w:rPr>
+    </w:lvl>
+    <w:lvl w:ilvl="4" w:tplc="04090003" w:tentative="1">
+      <w:start w:val="1"/>
+      <w:numFmt w:val="bullet"/>
+      <w:lvlText w:val="o"/>
+      <w:lvlJc w:val="left"/>
+      <w:pPr>
+        <w:ind w:left="3600" w:hanging="360"/>
+      </w:pPr>
+      <w:rPr>
+        <w:rFonts w:ascii="Courier New" w:hAnsi="Courier New" w:cs="Courier New" w:hint="default"/>
+      </w:rPr>
+    </w:lvl>
+    <w:lvl w:ilvl="5" w:tplc="04090005" w:tentative="1">
+      <w:start w:val="1"/>
+      <w:numFmt w:val="bullet"/>
+      <w:lvlText w:val=""/>
+      <w:lvlJc w:val="left"/>
+      <w:pPr>
+        <w:ind w:left="4320" w:hanging="360"/>
+      </w:pPr>
+      <w:rPr>
+        <w:rFonts w:ascii="Wingdings" w:hAnsi="Wingdings" w:hint="default"/>
+      </w:rPr>
+    </w:lvl>
+    <w:lvl w:ilvl="6" w:tplc="04090001" w:tentative="1">
+      <w:start w:val="1"/>
+      <w:numFmt w:val="bullet"/>
+      <w:lvlText w:val=""/>
+      <w:lvlJc w:val="left"/>
+      <w:pPr>
+        <w:ind w:left="5040" w:hanging="360"/>
+      </w:pPr>
+      <w:rPr>
+        <w:rFonts w:ascii="Symbol" w:hAnsi="Symbol" w:hint="default"/>
+      </w:rPr>
+    </w:lvl>
+    <w:lvl w:ilvl="7" w:tplc="04090003" w:tentative="1">
+      <w:start w:val="1"/>
+      <w:numFmt w:val="bullet"/>
+      <w:lvlText w:val="o"/>
+      <w:lvlJc w:val="left"/>
+      <w:pPr>
+        <w:ind w:left="5760" w:hanging="360"/>
+      </w:pPr>
+      <w:rPr>
+        <w:rFonts w:ascii="Courier New" w:hAnsi="Courier New" w:cs="Courier New" w:hint="default"/>
+      </w:rPr>
+    </w:lvl>
+    <w:lvl w:ilvl="8" w:tplc="04090005" w:tentative="1">
+      <w:start w:val="1"/>
+      <w:numFmt w:val="bullet"/>
+      <w:lvlText w:val=""/>
+      <w:lvlJc w:val="left"/>
+      <w:pPr>
+        <w:ind w:left="6480" w:hanging="360"/>
+      </w:pPr>
+      <w:rPr>
+        <w:rFonts w:ascii="Wingdings" w:hAnsi="Wingdings" w:hint="default"/>
+      </w:rPr>
+    </w:lvl>
+  </w:abstractNum>
+  <w:abstractNum w:abstractNumId="10">
+    <w:nsid w:val="488C54CE"/>
+    <w:multiLevelType w:val="hybridMultilevel"/>
+    <w:tmpl w:val="5ACE0D40"/>
+    <w:lvl w:ilvl="0" w:tplc="04090001">
+      <w:start w:val="1"/>
+      <w:numFmt w:val="bullet"/>
+      <w:lvlText w:val=""/>
+      <w:lvlJc w:val="left"/>
+      <w:pPr>
+        <w:ind w:left="720" w:hanging="360"/>
+      </w:pPr>
+      <w:rPr>
+        <w:rFonts w:ascii="Symbol" w:hAnsi="Symbol" w:hint="default"/>
+      </w:rPr>
+    </w:lvl>
+    <w:lvl w:ilvl="1" w:tplc="04090003" w:tentative="1">
+      <w:start w:val="1"/>
+      <w:numFmt w:val="bullet"/>
+      <w:lvlText w:val="o"/>
+      <w:lvlJc w:val="left"/>
+      <w:pPr>
+        <w:ind w:left="1440" w:hanging="360"/>
+      </w:pPr>
+      <w:rPr>
+        <w:rFonts w:ascii="Courier New" w:hAnsi="Courier New" w:cs="Courier New" w:hint="default"/>
+      </w:rPr>
+    </w:lvl>
+    <w:lvl w:ilvl="2" w:tplc="04090005" w:tentative="1">
+      <w:start w:val="1"/>
+      <w:numFmt w:val="bullet"/>
+      <w:lvlText w:val=""/>
+      <w:lvlJc w:val="left"/>
+      <w:pPr>
+        <w:ind w:left="2160" w:hanging="360"/>
+      </w:pPr>
+      <w:rPr>
+        <w:rFonts w:ascii="Wingdings" w:hAnsi="Wingdings" w:hint="default"/>
+      </w:rPr>
+    </w:lvl>
+    <w:lvl w:ilvl="3" w:tplc="04090001" w:tentative="1">
+      <w:start w:val="1"/>
+      <w:numFmt w:val="bullet"/>
+      <w:lvlText w:val=""/>
+      <w:lvlJc w:val="left"/>
+      <w:pPr>
+        <w:ind w:left="2880" w:hanging="360"/>
+      </w:pPr>
+      <w:rPr>
+        <w:rFonts w:ascii="Symbol" w:hAnsi="Symbol" w:hint="default"/>
+      </w:rPr>
+    </w:lvl>
+    <w:lvl w:ilvl="4" w:tplc="04090003" w:tentative="1">
+      <w:start w:val="1"/>
+      <w:numFmt w:val="bullet"/>
+      <w:lvlText w:val="o"/>
+      <w:lvlJc w:val="left"/>
+      <w:pPr>
+        <w:ind w:left="3600" w:hanging="360"/>
+      </w:pPr>
+      <w:rPr>
+        <w:rFonts w:ascii="Courier New" w:hAnsi="Courier New" w:cs="Courier New" w:hint="default"/>
+      </w:rPr>
+    </w:lvl>
+    <w:lvl w:ilvl="5" w:tplc="04090005" w:tentative="1">
+      <w:start w:val="1"/>
+      <w:numFmt w:val="bullet"/>
+      <w:lvlText w:val=""/>
+      <w:lvlJc w:val="left"/>
+      <w:pPr>
+        <w:ind w:left="4320" w:hanging="360"/>
+      </w:pPr>
+      <w:rPr>
+        <w:rFonts w:ascii="Wingdings" w:hAnsi="Wingdings" w:hint="default"/>
+      </w:rPr>
+    </w:lvl>
+    <w:lvl w:ilvl="6" w:tplc="04090001" w:tentative="1">
+      <w:start w:val="1"/>
+      <w:numFmt w:val="bullet"/>
+      <w:lvlText w:val=""/>
+      <w:lvlJc w:val="left"/>
+      <w:pPr>
+        <w:ind w:left="5040" w:hanging="360"/>
+      </w:pPr>
+      <w:rPr>
+        <w:rFonts w:ascii="Symbol" w:hAnsi="Symbol" w:hint="default"/>
+      </w:rPr>
+    </w:lvl>
+    <w:lvl w:ilvl="7" w:tplc="04090003" w:tentative="1">
+      <w:start w:val="1"/>
+      <w:numFmt w:val="bullet"/>
+      <w:lvlText w:val="o"/>
+      <w:lvlJc w:val="left"/>
+      <w:pPr>
+        <w:ind w:left="5760" w:hanging="360"/>
+      </w:pPr>
+      <w:rPr>
+        <w:rFonts w:ascii="Courier New" w:hAnsi="Courier New" w:cs="Courier New" w:hint="default"/>
+      </w:rPr>
+    </w:lvl>
+    <w:lvl w:ilvl="8" w:tplc="04090005" w:tentative="1">
+      <w:start w:val="1"/>
+      <w:numFmt w:val="bullet"/>
+      <w:lvlText w:val=""/>
+      <w:lvlJc w:val="left"/>
+      <w:pPr>
+        <w:ind w:left="6480" w:hanging="360"/>
+      </w:pPr>
+      <w:rPr>
+        <w:rFonts w:ascii="Wingdings" w:hAnsi="Wingdings" w:hint="default"/>
+      </w:rPr>
+    </w:lvl>
+  </w:abstractNum>
+  <w:abstractNum w:abstractNumId="11">
     <w:nsid w:val="4A4F7CFA"/>
     <w:multiLevelType w:val="hybridMultilevel"/>
     <w:tmpl w:val="DE26DE22"/>
@@ -8744,7 +9614,7 @@
       </w:rPr>
     </w:lvl>
   </w:abstractNum>
-  <w:abstractNum w:abstractNumId="9">
+  <w:abstractNum w:abstractNumId="12">
     <w:nsid w:val="4B8A3092"/>
     <w:multiLevelType w:val="hybridMultilevel"/>
     <w:tmpl w:val="141E414C"/>
@@ -8833,7 +9703,120 @@
       </w:pPr>
     </w:lvl>
   </w:abstractNum>
-  <w:abstractNum w:abstractNumId="10">
+  <w:abstractNum w:abstractNumId="13">
+    <w:nsid w:val="4E9C7531"/>
+    <w:multiLevelType w:val="hybridMultilevel"/>
+    <w:tmpl w:val="42645F14"/>
+    <w:lvl w:ilvl="0" w:tplc="0409000B">
+      <w:start w:val="1"/>
+      <w:numFmt w:val="bullet"/>
+      <w:lvlText w:val=""/>
+      <w:lvlJc w:val="left"/>
+      <w:pPr>
+        <w:ind w:left="720" w:hanging="360"/>
+      </w:pPr>
+      <w:rPr>
+        <w:rFonts w:ascii="Wingdings" w:hAnsi="Wingdings" w:hint="default"/>
+      </w:rPr>
+    </w:lvl>
+    <w:lvl w:ilvl="1" w:tplc="04090003" w:tentative="1">
+      <w:start w:val="1"/>
+      <w:numFmt w:val="bullet"/>
+      <w:lvlText w:val="o"/>
+      <w:lvlJc w:val="left"/>
+      <w:pPr>
+        <w:ind w:left="1440" w:hanging="360"/>
+      </w:pPr>
+      <w:rPr>
+        <w:rFonts w:ascii="Courier New" w:hAnsi="Courier New" w:cs="Courier New" w:hint="default"/>
+      </w:rPr>
+    </w:lvl>
+    <w:lvl w:ilvl="2" w:tplc="04090005" w:tentative="1">
+      <w:start w:val="1"/>
+      <w:numFmt w:val="bullet"/>
+      <w:lvlText w:val=""/>
+      <w:lvlJc w:val="left"/>
+      <w:pPr>
+        <w:ind w:left="2160" w:hanging="360"/>
+      </w:pPr>
+      <w:rPr>
+        <w:rFonts w:ascii="Wingdings" w:hAnsi="Wingdings" w:hint="default"/>
+      </w:rPr>
+    </w:lvl>
+    <w:lvl w:ilvl="3" w:tplc="04090001" w:tentative="1">
+      <w:start w:val="1"/>
+      <w:numFmt w:val="bullet"/>
+      <w:lvlText w:val=""/>
+      <w:lvlJc w:val="left"/>
+      <w:pPr>
+        <w:ind w:left="2880" w:hanging="360"/>
+      </w:pPr>
+      <w:rPr>
+        <w:rFonts w:ascii="Symbol" w:hAnsi="Symbol" w:hint="default"/>
+      </w:rPr>
+    </w:lvl>
+    <w:lvl w:ilvl="4" w:tplc="04090003" w:tentative="1">
+      <w:start w:val="1"/>
+      <w:numFmt w:val="bullet"/>
+      <w:lvlText w:val="o"/>
+      <w:lvlJc w:val="left"/>
+      <w:pPr>
+        <w:ind w:left="3600" w:hanging="360"/>
+      </w:pPr>
+      <w:rPr>
+        <w:rFonts w:ascii="Courier New" w:hAnsi="Courier New" w:cs="Courier New" w:hint="default"/>
+      </w:rPr>
+    </w:lvl>
+    <w:lvl w:ilvl="5" w:tplc="04090005" w:tentative="1">
+      <w:start w:val="1"/>
+      <w:numFmt w:val="bullet"/>
+      <w:lvlText w:val=""/>
+      <w:lvlJc w:val="left"/>
+      <w:pPr>
+        <w:ind w:left="4320" w:hanging="360"/>
+      </w:pPr>
+      <w:rPr>
+        <w:rFonts w:ascii="Wingdings" w:hAnsi="Wingdings" w:hint="default"/>
+      </w:rPr>
+    </w:lvl>
+    <w:lvl w:ilvl="6" w:tplc="04090001" w:tentative="1">
+      <w:start w:val="1"/>
+      <w:numFmt w:val="bullet"/>
+      <w:lvlText w:val=""/>
+      <w:lvlJc w:val="left"/>
+      <w:pPr>
+        <w:ind w:left="5040" w:hanging="360"/>
+      </w:pPr>
+      <w:rPr>
+        <w:rFonts w:ascii="Symbol" w:hAnsi="Symbol" w:hint="default"/>
+      </w:rPr>
+    </w:lvl>
+    <w:lvl w:ilvl="7" w:tplc="04090003" w:tentative="1">
+      <w:start w:val="1"/>
+      <w:numFmt w:val="bullet"/>
+      <w:lvlText w:val="o"/>
+      <w:lvlJc w:val="left"/>
+      <w:pPr>
+        <w:ind w:left="5760" w:hanging="360"/>
+      </w:pPr>
+      <w:rPr>
+        <w:rFonts w:ascii="Courier New" w:hAnsi="Courier New" w:cs="Courier New" w:hint="default"/>
+      </w:rPr>
+    </w:lvl>
+    <w:lvl w:ilvl="8" w:tplc="04090005" w:tentative="1">
+      <w:start w:val="1"/>
+      <w:numFmt w:val="bullet"/>
+      <w:lvlText w:val=""/>
+      <w:lvlJc w:val="left"/>
+      <w:pPr>
+        <w:ind w:left="6480" w:hanging="360"/>
+      </w:pPr>
+      <w:rPr>
+        <w:rFonts w:ascii="Wingdings" w:hAnsi="Wingdings" w:hint="default"/>
+      </w:rPr>
+    </w:lvl>
+  </w:abstractNum>
+  <w:abstractNum w:abstractNumId="14">
     <w:nsid w:val="530768F2"/>
     <w:multiLevelType w:val="hybridMultilevel"/>
     <w:tmpl w:val="630299A4"/>
@@ -8919,7 +9902,96 @@
       </w:pPr>
     </w:lvl>
   </w:abstractNum>
-  <w:abstractNum w:abstractNumId="11">
+  <w:abstractNum w:abstractNumId="15">
+    <w:nsid w:val="53314FF3"/>
+    <w:multiLevelType w:val="hybridMultilevel"/>
+    <w:tmpl w:val="8A4E64FC"/>
+    <w:lvl w:ilvl="0" w:tplc="0409000F">
+      <w:start w:val="1"/>
+      <w:numFmt w:val="decimal"/>
+      <w:lvlText w:val="%1."/>
+      <w:lvlJc w:val="left"/>
+      <w:pPr>
+        <w:ind w:left="720" w:hanging="360"/>
+      </w:pPr>
+      <w:rPr>
+        <w:rFonts w:hint="default"/>
+      </w:rPr>
+    </w:lvl>
+    <w:lvl w:ilvl="1" w:tplc="04090019" w:tentative="1">
+      <w:start w:val="1"/>
+      <w:numFmt w:val="lowerLetter"/>
+      <w:lvlText w:val="%2."/>
+      <w:lvlJc w:val="left"/>
+      <w:pPr>
+        <w:ind w:left="1440" w:hanging="360"/>
+      </w:pPr>
+    </w:lvl>
+    <w:lvl w:ilvl="2" w:tplc="0409001B" w:tentative="1">
+      <w:start w:val="1"/>
+      <w:numFmt w:val="lowerRoman"/>
+      <w:lvlText w:val="%3."/>
+      <w:lvlJc w:val="right"/>
+      <w:pPr>
+        <w:ind w:left="2160" w:hanging="180"/>
+      </w:pPr>
+    </w:lvl>
+    <w:lvl w:ilvl="3" w:tplc="0409000F" w:tentative="1">
+      <w:start w:val="1"/>
+      <w:numFmt w:val="decimal"/>
+      <w:lvlText w:val="%4."/>
+      <w:lvlJc w:val="left"/>
+      <w:pPr>
+        <w:ind w:left="2880" w:hanging="360"/>
+      </w:pPr>
+    </w:lvl>
+    <w:lvl w:ilvl="4" w:tplc="04090019" w:tentative="1">
+      <w:start w:val="1"/>
+      <w:numFmt w:val="lowerLetter"/>
+      <w:lvlText w:val="%5."/>
+      <w:lvlJc w:val="left"/>
+      <w:pPr>
+        <w:ind w:left="3600" w:hanging="360"/>
+      </w:pPr>
+    </w:lvl>
+    <w:lvl w:ilvl="5" w:tplc="0409001B" w:tentative="1">
+      <w:start w:val="1"/>
+      <w:numFmt w:val="lowerRoman"/>
+      <w:lvlText w:val="%6."/>
+      <w:lvlJc w:val="right"/>
+      <w:pPr>
+        <w:ind w:left="4320" w:hanging="180"/>
+      </w:pPr>
+    </w:lvl>
+    <w:lvl w:ilvl="6" w:tplc="0409000F" w:tentative="1">
+      <w:start w:val="1"/>
+      <w:numFmt w:val="decimal"/>
+      <w:lvlText w:val="%7."/>
+      <w:lvlJc w:val="left"/>
+      <w:pPr>
+        <w:ind w:left="5040" w:hanging="360"/>
+      </w:pPr>
+    </w:lvl>
+    <w:lvl w:ilvl="7" w:tplc="04090019" w:tentative="1">
+      <w:start w:val="1"/>
+      <w:numFmt w:val="lowerLetter"/>
+      <w:lvlText w:val="%8."/>
+      <w:lvlJc w:val="left"/>
+      <w:pPr>
+        <w:ind w:left="5760" w:hanging="360"/>
+      </w:pPr>
+    </w:lvl>
+    <w:lvl w:ilvl="8" w:tplc="0409001B" w:tentative="1">
+      <w:start w:val="1"/>
+      <w:numFmt w:val="lowerRoman"/>
+      <w:lvlText w:val="%9."/>
+      <w:lvlJc w:val="right"/>
+      <w:pPr>
+        <w:ind w:left="6480" w:hanging="180"/>
+      </w:pPr>
+    </w:lvl>
+  </w:abstractNum>
+  <w:abstractNum w:abstractNumId="16">
     <w:nsid w:val="561D5342"/>
     <w:multiLevelType w:val="hybridMultilevel"/>
     <w:tmpl w:val="8CCE4388"/>
@@ -9032,7 +10104,7 @@
       </w:rPr>
     </w:lvl>
   </w:abstractNum>
-  <w:abstractNum w:abstractNumId="12">
+  <w:abstractNum w:abstractNumId="17">
     <w:nsid w:val="56554399"/>
     <w:multiLevelType w:val="hybridMultilevel"/>
     <w:tmpl w:val="C660F76C"/>
@@ -9118,7 +10190,7 @@
       </w:pPr>
     </w:lvl>
   </w:abstractNum>
-  <w:abstractNum w:abstractNumId="13">
+  <w:abstractNum w:abstractNumId="18">
     <w:nsid w:val="5E1B7F3F"/>
     <w:multiLevelType w:val="hybridMultilevel"/>
     <w:tmpl w:val="C170862C"/>
@@ -9231,7 +10303,7 @@
       </w:rPr>
     </w:lvl>
   </w:abstractNum>
-  <w:abstractNum w:abstractNumId="14">
+  <w:abstractNum w:abstractNumId="19">
     <w:nsid w:val="61926553"/>
     <w:multiLevelType w:val="hybridMultilevel"/>
     <w:tmpl w:val="CA8E206E"/>
@@ -9344,7 +10416,7 @@
       </w:rPr>
     </w:lvl>
   </w:abstractNum>
-  <w:abstractNum w:abstractNumId="15">
+  <w:abstractNum w:abstractNumId="20">
     <w:nsid w:val="6BBB3AEE"/>
     <w:multiLevelType w:val="multilevel"/>
     <w:tmpl w:val="FD8ECC80"/>
@@ -9493,7 +10565,7 @@
       </w:rPr>
     </w:lvl>
   </w:abstractNum>
-  <w:abstractNum w:abstractNumId="16">
+  <w:abstractNum w:abstractNumId="21">
     <w:nsid w:val="6FA02F27"/>
     <w:multiLevelType w:val="hybridMultilevel"/>
     <w:tmpl w:val="56B0F352"/>
@@ -9579,7 +10651,96 @@
       </w:pPr>
     </w:lvl>
   </w:abstractNum>
-  <w:abstractNum w:abstractNumId="17">
+  <w:abstractNum w:abstractNumId="22">
+    <w:nsid w:val="70F008B4"/>
+    <w:multiLevelType w:val="hybridMultilevel"/>
+    <w:tmpl w:val="E83A8262"/>
+    <w:lvl w:ilvl="0" w:tplc="0409000F">
+      <w:start w:val="1"/>
+      <w:numFmt w:val="decimal"/>
+      <w:lvlText w:val="%1."/>
+      <w:lvlJc w:val="left"/>
+      <w:pPr>
+        <w:ind w:left="720" w:hanging="360"/>
+      </w:pPr>
+      <w:rPr>
+        <w:rFonts w:hint="default"/>
+      </w:rPr>
+    </w:lvl>
+    <w:lvl w:ilvl="1" w:tplc="04090019" w:tentative="1">
+      <w:start w:val="1"/>
+      <w:numFmt w:val="lowerLetter"/>
+      <w:lvlText w:val="%2."/>
+      <w:lvlJc w:val="left"/>
+      <w:pPr>
+        <w:ind w:left="1440" w:hanging="360"/>
+      </w:pPr>
+    </w:lvl>
+    <w:lvl w:ilvl="2" w:tplc="0409001B" w:tentative="1">
+      <w:start w:val="1"/>
+      <w:numFmt w:val="lowerRoman"/>
+      <w:lvlText w:val="%3."/>
+      <w:lvlJc w:val="right"/>
+      <w:pPr>
+        <w:ind w:left="2160" w:hanging="180"/>
+      </w:pPr>
+    </w:lvl>
+    <w:lvl w:ilvl="3" w:tplc="0409000F" w:tentative="1">
+      <w:start w:val="1"/>
+      <w:numFmt w:val="decimal"/>
+      <w:lvlText w:val="%4."/>
+      <w:lvlJc w:val="left"/>
+      <w:pPr>
+        <w:ind w:left="2880" w:hanging="360"/>
+      </w:pPr>
+    </w:lvl>
+    <w:lvl w:ilvl="4" w:tplc="04090019" w:tentative="1">
+      <w:start w:val="1"/>
+      <w:numFmt w:val="lowerLetter"/>
+      <w:lvlText w:val="%5."/>
+      <w:lvlJc w:val="left"/>
+      <w:pPr>
+        <w:ind w:left="3600" w:hanging="360"/>
+      </w:pPr>
+    </w:lvl>
+    <w:lvl w:ilvl="5" w:tplc="0409001B" w:tentative="1">
+      <w:start w:val="1"/>
+      <w:numFmt w:val="lowerRoman"/>
+      <w:lvlText w:val="%6."/>
+      <w:lvlJc w:val="right"/>
+      <w:pPr>
+        <w:ind w:left="4320" w:hanging="180"/>
+      </w:pPr>
+    </w:lvl>
+    <w:lvl w:ilvl="6" w:tplc="0409000F" w:tentative="1">
+      <w:start w:val="1"/>
+      <w:numFmt w:val="decimal"/>
+      <w:lvlText w:val="%7."/>
+      <w:lvlJc w:val="left"/>
+      <w:pPr>
+        <w:ind w:left="5040" w:hanging="360"/>
+      </w:pPr>
+    </w:lvl>
+    <w:lvl w:ilvl="7" w:tplc="04090019" w:tentative="1">
+      <w:start w:val="1"/>
+      <w:numFmt w:val="lowerLetter"/>
+      <w:lvlText w:val="%8."/>
+      <w:lvlJc w:val="left"/>
+      <w:pPr>
+        <w:ind w:left="5760" w:hanging="360"/>
+      </w:pPr>
+    </w:lvl>
+    <w:lvl w:ilvl="8" w:tplc="0409001B" w:tentative="1">
+      <w:start w:val="1"/>
+      <w:numFmt w:val="lowerRoman"/>
+      <w:lvlText w:val="%9."/>
+      <w:lvlJc w:val="right"/>
+      <w:pPr>
+        <w:ind w:left="6480" w:hanging="180"/>
+      </w:pPr>
+    </w:lvl>
+  </w:abstractNum>
+  <w:abstractNum w:abstractNumId="23">
     <w:nsid w:val="7300065A"/>
     <w:multiLevelType w:val="hybridMultilevel"/>
     <w:tmpl w:val="635A01EA"/>
@@ -9692,7 +10853,7 @@
       </w:rPr>
     </w:lvl>
   </w:abstractNum>
-  <w:abstractNum w:abstractNumId="18">
+  <w:abstractNum w:abstractNumId="24">
     <w:nsid w:val="74D447EA"/>
     <w:multiLevelType w:val="hybridMultilevel"/>
     <w:tmpl w:val="8FA0821C"/>
@@ -9778,7 +10939,7 @@
       </w:pPr>
     </w:lvl>
   </w:abstractNum>
-  <w:abstractNum w:abstractNumId="19">
+  <w:abstractNum w:abstractNumId="25">
     <w:nsid w:val="7E5F47D6"/>
     <w:multiLevelType w:val="multilevel"/>
     <w:tmpl w:val="3C54F204"/>
@@ -9928,70 +11089,88 @@
     </w:lvl>
   </w:abstractNum>
   <w:num w:numId="1">
-    <w:abstractNumId w:val="16"/>
+    <w:abstractNumId w:val="21"/>
   </w:num>
   <w:num w:numId="2">
+    <w:abstractNumId w:val="6"/>
+  </w:num>
+  <w:num w:numId="3">
+    <w:abstractNumId w:val="11"/>
+  </w:num>
+  <w:num w:numId="4">
+    <w:abstractNumId w:val="20"/>
+  </w:num>
+  <w:num w:numId="5">
+    <w:abstractNumId w:val="4"/>
+  </w:num>
+  <w:num w:numId="6">
+    <w:abstractNumId w:val="25"/>
+  </w:num>
+  <w:num w:numId="7">
     <w:abstractNumId w:val="5"/>
   </w:num>
-  <w:num w:numId="3">
-    <w:abstractNumId w:val="8"/>
-  </w:num>
-  <w:num w:numId="4">
-    <w:abstractNumId w:val="15"/>
-  </w:num>
-  <w:num w:numId="5">
-    <w:abstractNumId w:val="3"/>
-  </w:num>
-  <w:num w:numId="6">
-    <w:abstractNumId w:val="19"/>
-  </w:num>
-  <w:num w:numId="7">
-    <w:abstractNumId w:val="4"/>
-  </w:num>
   <w:num w:numId="8">
-    <w:abstractNumId w:val="9"/>
+    <w:abstractNumId w:val="12"/>
   </w:num>
   <w:num w:numId="9">
-    <w:abstractNumId w:val="10"/>
+    <w:abstractNumId w:val="14"/>
   </w:num>
   <w:num w:numId="10">
-    <w:abstractNumId w:val="11"/>
+    <w:abstractNumId w:val="16"/>
   </w:num>
   <w:num w:numId="11">
     <w:abstractNumId w:val="0"/>
   </w:num>
   <w:num w:numId="12">
+    <w:abstractNumId w:val="23"/>
+  </w:num>
+  <w:num w:numId="13">
     <w:abstractNumId w:val="17"/>
   </w:num>
-  <w:num w:numId="13">
-    <w:abstractNumId w:val="12"/>
-  </w:num>
   <w:num w:numId="14">
-    <w:abstractNumId w:val="6"/>
+    <w:abstractNumId w:val="7"/>
   </w:num>
   <w:num w:numId="15">
-    <w:abstractNumId w:val="13"/>
+    <w:abstractNumId w:val="18"/>
   </w:num>
   <w:num w:numId="16">
-    <w:abstractNumId w:val="7"/>
+    <w:abstractNumId w:val="8"/>
   </w:num>
   <w:num w:numId="17">
-    <w:abstractNumId w:val="18"/>
+    <w:abstractNumId w:val="24"/>
   </w:num>
   <w:num w:numId="18">
-    <w:abstractNumId w:val="2"/>
+    <w:abstractNumId w:val="3"/>
   </w:num>
   <w:num w:numId="19">
-    <w:abstractNumId w:val="14"/>
+    <w:abstractNumId w:val="19"/>
   </w:num>
   <w:num w:numId="20">
     <w:abstractNumId w:val="1"/>
+  </w:num>
+  <w:num w:numId="21">
+    <w:abstractNumId w:val="15"/>
+  </w:num>
+  <w:num w:numId="22">
+    <w:abstractNumId w:val="22"/>
+  </w:num>
+  <w:num w:numId="23">
+    <w:abstractNumId w:val="10"/>
+  </w:num>
+  <w:num w:numId="24">
+    <w:abstractNumId w:val="9"/>
+  </w:num>
+  <w:num w:numId="25">
+    <w:abstractNumId w:val="2"/>
+  </w:num>
+  <w:num w:numId="26">
+    <w:abstractNumId w:val="13"/>
   </w:num>
 </w:numbering>
 </file>
 
 <file path=word/styles.xml><?xml version="1.0" encoding="utf-8"?>
-<w:styles xmlns:mc="http://schemas.openxmlformats.org/markup-compatibility/2006" xmlns:r="http://schemas.openxmlformats.org/officeDocument/2006/relationships" xmlns:w="http://schemas.openxmlformats.org/wordprocessingml/2006/main" xmlns:w14="http://schemas.microsoft.com/office/word/2010/wordml" mc:Ignorable="w14">
+<w:styles xmlns:mc="http://schemas.openxmlformats.org/markup-compatibility/2006" xmlns:r="http://schemas.openxmlformats.org/officeDocument/2006/relationships" xmlns:w="http://schemas.openxmlformats.org/wordprocessingml/2006/main" xmlns:w14="http://schemas.microsoft.com/office/word/2010/wordml" xmlns:w15="http://schemas.microsoft.com/office/word/2012/wordml" mc:Ignorable="w14 w15">
   <w:docDefaults>
     <w:rPrDefault>
       <w:rPr>
@@ -10007,647 +11186,378 @@
       </w:pPr>
     </w:pPrDefault>
   </w:docDefaults>
-  <w:latentStyles w:defLockedState="0" w:defUIPriority="99" w:defSemiHidden="1" w:defUnhideWhenUsed="1" w:defQFormat="0" w:count="267">
-    <w:lsdException w:name="Normal" w:semiHidden="0" w:uiPriority="0" w:unhideWhenUsed="0" w:qFormat="1"/>
-    <w:lsdException w:name="heading 1" w:semiHidden="0" w:uiPriority="9" w:unhideWhenUsed="0" w:qFormat="1"/>
-    <w:lsdException w:name="heading 2" w:uiPriority="9" w:qFormat="1"/>
-    <w:lsdException w:name="heading 3" w:uiPriority="9" w:qFormat="1"/>
-    <w:lsdException w:name="heading 4" w:uiPriority="9" w:qFormat="1"/>
-    <w:lsdException w:name="heading 5" w:uiPriority="9" w:qFormat="1"/>
-    <w:lsdException w:name="heading 6" w:uiPriority="9" w:qFormat="1"/>
-    <w:lsdException w:name="heading 7" w:uiPriority="9" w:qFormat="1"/>
-    <w:lsdException w:name="heading 8" w:uiPriority="9" w:qFormat="1"/>
-    <w:lsdException w:name="heading 9" w:uiPriority="9" w:qFormat="1"/>
-    <w:lsdException w:name="toc 1" w:uiPriority="39"/>
-    <w:lsdException w:name="toc 2" w:uiPriority="39"/>
-    <w:lsdException w:name="toc 3" w:uiPriority="39"/>
-    <w:lsdException w:name="toc 4" w:uiPriority="39"/>
-    <w:lsdException w:name="toc 5" w:uiPriority="39"/>
-    <w:lsdException w:name="toc 6" w:uiPriority="39"/>
-    <w:lsdException w:name="toc 7" w:uiPriority="39"/>
-    <w:lsdException w:name="toc 8" w:uiPriority="39"/>
-    <w:lsdException w:name="toc 9" w:uiPriority="39"/>
-    <w:lsdException w:name="caption" w:uiPriority="35" w:qFormat="1"/>
-    <w:lsdException w:name="Title" w:semiHidden="0" w:uiPriority="10" w:unhideWhenUsed="0" w:qFormat="1"/>
-    <w:lsdException w:name="Default Paragraph Font" w:uiPriority="1"/>
-    <w:lsdException w:name="Subtitle" w:semiHidden="0" w:uiPriority="11" w:unhideWhenUsed="0" w:qFormat="1"/>
-    <w:lsdException w:name="Strong" w:semiHidden="0" w:uiPriority="22" w:unhideWhenUsed="0" w:qFormat="1"/>
-    <w:lsdException w:name="Emphasis" w:semiHidden="0" w:uiPriority="20" w:unhideWhenUsed="0" w:qFormat="1"/>
-    <w:lsdException w:name="Table Grid" w:semiHidden="0" w:uiPriority="39" w:unhideWhenUsed="0"/>
-    <w:lsdException w:name="Placeholder Text" w:unhideWhenUsed="0"/>
-    <w:lsdException w:name="No Spacing" w:semiHidden="0" w:uiPriority="1" w:unhideWhenUsed="0" w:qFormat="1"/>
-    <w:lsdException w:name="Light Shading" w:semiHidden="0" w:uiPriority="60" w:unhideWhenUsed="0"/>
-    <w:lsdException w:name="Light List" w:semiHidden="0" w:uiPriority="61" w:unhideWhenUsed="0"/>
-    <w:lsdException w:name="Light Grid" w:semiHidden="0" w:uiPriority="62" w:unhideWhenUsed="0"/>
-    <w:lsdException w:name="Medium Shading 1" w:semiHidden="0" w:uiPriority="63" w:unhideWhenUsed="0"/>
-    <w:lsdException w:name="Medium Shading 2" w:semiHidden="0" w:uiPriority="64" w:unhideWhenUsed="0"/>
-    <w:lsdException w:name="Medium List 1" w:semiHidden="0" w:uiPriority="65" w:unhideWhenUsed="0"/>
-    <w:lsdException w:name="Medium List 2" w:semiHidden="0" w:uiPriority="66" w:unhideWhenUsed="0"/>
-    <w:lsdException w:name="Medium Grid 1" w:semiHidden="0" w:uiPriority="67" w:unhideWhenUsed="0"/>
-    <w:lsdException w:name="Medium Grid 2" w:semiHidden="0" w:uiPriority="68" w:unhideWhenUsed="0"/>
-    <w:lsdException w:name="Medium Grid 3" w:semiHidden="0" w:uiPriority="69" w:unhideWhenUsed="0"/>
-    <w:lsdException w:name="Dark List" w:semiHidden="0" w:uiPriority="70" w:unhideWhenUsed="0"/>
-    <w:lsdException w:name="Colorful Shading" w:semiHidden="0" w:uiPriority="71" w:unhideWhenUsed="0"/>
-    <w:lsdException w:name="Colorful List" w:semiHidden="0" w:uiPriority="72" w:unhideWhenUsed="0"/>
-    <w:lsdException w:name="Colorful Grid" w:semiHidden="0" w:uiPriority="73" w:unhideWhenUsed="0"/>
-    <w:lsdException w:name="Light Shading Accent 1" w:semiHidden="0" w:uiPriority="60" w:unhideWhenUsed="0"/>
-    <w:lsdException w:name="Light List Accent 1" w:semiHidden="0" w:uiPriority="61" w:unhideWhenUsed="0"/>
-    <w:lsdException w:name="Light Grid Accent 1" w:semiHidden="0" w:uiPriority="62" w:unhideWhenUsed="0"/>
-    <w:lsdException w:name="Medium Shading 1 Accent 1" w:semiHidden="0" w:uiPriority="63" w:unhideWhenUsed="0"/>
-    <w:lsdException w:name="Medium Shading 2 Accent 1" w:semiHidden="0" w:uiPriority="64" w:unhideWhenUsed="0"/>
-    <w:lsdException w:name="Medium List 1 Accent 1" w:semiHidden="0" w:uiPriority="65" w:unhideWhenUsed="0"/>
-    <w:lsdException w:name="Revision" w:unhideWhenUsed="0"/>
-    <w:lsdException w:name="List Paragraph" w:semiHidden="0" w:uiPriority="34" w:unhideWhenUsed="0" w:qFormat="1"/>
-    <w:lsdException w:name="Quote" w:semiHidden="0" w:uiPriority="29" w:unhideWhenUsed="0" w:qFormat="1"/>
-    <w:lsdException w:name="Intense Quote" w:semiHidden="0" w:uiPriority="30" w:unhideWhenUsed="0" w:qFormat="1"/>
-    <w:lsdException w:name="Medium List 2 Accent 1" w:semiHidden="0" w:uiPriority="66" w:unhideWhenUsed="0"/>
-    <w:lsdException w:name="Medium Grid 1 Accent 1" w:semiHidden="0" w:uiPriority="67" w:unhideWhenUsed="0"/>
-    <w:lsdException w:name="Medium Grid 2 Accent 1" w:semiHidden="0" w:uiPriority="68" w:unhideWhenUsed="0"/>
-    <w:lsdException w:name="Medium Grid 3 Accent 1" w:semiHidden="0" w:uiPriority="69" w:unhideWhenUsed="0"/>
-    <w:lsdException w:name="Dark List Accent 1" w:semiHidden="0" w:uiPriority="70" w:unhideWhenUsed="0"/>
-    <w:lsdException w:name="Colorful Shading Accent 1" w:semiHidden="0" w:uiPriority="71" w:unhideWhenUsed="0"/>
-    <w:lsdException w:name="Colorful List Accent 1" w:semiHidden="0" w:uiPriority="72" w:unhideWhenUsed="0"/>
-    <w:lsdException w:name="Colorful Grid Accent 1" w:semiHidden="0" w:uiPriority="73" w:unhideWhenUsed="0"/>
-    <w:lsdException w:name="Light Shading Accent 2" w:semiHidden="0" w:uiPriority="60" w:unhideWhenUsed="0"/>
-    <w:lsdException w:name="Light List Accent 2" w:semiHidden="0" w:uiPriority="61" w:unhideWhenUsed="0"/>
-    <w:lsdException w:name="Light Grid Accent 2" w:semiHidden="0" w:uiPriority="62" w:unhideWhenUsed="0"/>
-    <w:lsdException w:name="Medium Shading 1 Accent 2" w:semiHidden="0" w:uiPriority="63" w:unhideWhenUsed="0"/>
-    <w:lsdException w:name="Medium Shading 2 Accent 2" w:semiHidden="0" w:uiPriority="64" w:unhideWhenUsed="0"/>
-    <w:lsdException w:name="Medium List 1 Accent 2" w:semiHidden="0" w:uiPriority="65" w:unhideWhenUsed="0"/>
-    <w:lsdException w:name="Medium List 2 Accent 2" w:semiHidden="0" w:uiPriority="66" w:unhideWhenUsed="0"/>
-    <w:lsdException w:name="Medium Grid 1 Accent 2" w:semiHidden="0" w:uiPriority="67" w:unhideWhenUsed="0"/>
-    <w:lsdException w:name="Medium Grid 2 Accent 2" w:semiHidden="0" w:uiPriority="68" w:unhideWhenUsed="0"/>
-    <w:lsdException w:name="Medium Grid 3 Accent 2" w:semiHidden="0" w:uiPriority="69" w:unhideWhenUsed="0"/>
-    <w:lsdException w:name="Dark List Accent 2" w:semiHidden="0" w:uiPriority="70" w:unhideWhenUsed="0"/>
-    <w:lsdException w:name="Colorful Shading Accent 2" w:semiHidden="0" w:uiPriority="71" w:unhideWhenUsed="0"/>
-    <w:lsdException w:name="Colorful List Accent 2" w:semiHidden="0" w:uiPriority="72" w:unhideWhenUsed="0"/>
-    <w:lsdException w:name="Colorful Grid Accent 2" w:semiHidden="0" w:uiPriority="73" w:unhideWhenUsed="0"/>
-    <w:lsdException w:name="Light Shading Accent 3" w:semiHidden="0" w:uiPriority="60" w:unhideWhenUsed="0"/>
-    <w:lsdException w:name="Light List Accent 3" w:semiHidden="0" w:uiPriority="61" w:unhideWhenUsed="0"/>
-    <w:lsdException w:name="Light Grid Accent 3" w:semiHidden="0" w:uiPriority="62" w:unhideWhenUsed="0"/>
-    <w:lsdException w:name="Medium Shading 1 Accent 3" w:semiHidden="0" w:uiPriority="63" w:unhideWhenUsed="0"/>
-    <w:lsdException w:name="Medium Shading 2 Accent 3" w:semiHidden="0" w:uiPriority="64" w:unhideWhenUsed="0"/>
-    <w:lsdException w:name="Medium List 1 Accent 3" w:semiHidden="0" w:uiPriority="65" w:unhideWhenUsed="0"/>
-    <w:lsdException w:name="Medium List 2 Accent 3" w:semiHidden="0" w:uiPriority="66" w:unhideWhenUsed="0"/>
-    <w:lsdException w:name="Medium Grid 1 Accent 3" w:semiHidden="0" w:uiPriority="67" w:unhideWhenUsed="0"/>
-    <w:lsdException w:name="Medium Grid 2 Accent 3" w:semiHidden="0" w:uiPriority="68" w:unhideWhenUsed="0"/>
-    <w:lsdException w:name="Medium Grid 3 Accent 3" w:semiHidden="0" w:uiPriority="69" w:unhideWhenUsed="0"/>
-    <w:lsdException w:name="Dark List Accent 3" w:semiHidden="0" w:uiPriority="70" w:unhideWhenUsed="0"/>
-    <w:lsdException w:name="Colorful Shading Accent 3" w:semiHidden="0" w:uiPriority="71" w:unhideWhenUsed="0"/>
-    <w:lsdException w:name="Colorful List Accent 3" w:semiHidden="0" w:uiPriority="72" w:unhideWhenUsed="0"/>
-    <w:lsdException w:name="Colorful Grid Accent 3" w:semiHidden="0" w:uiPriority="73" w:unhideWhenUsed="0"/>
-    <w:lsdException w:name="Light Shading Accent 4" w:semiHidden="0" w:uiPriority="60" w:unhideWhenUsed="0"/>
-    <w:lsdException w:name="Light List Accent 4" w:semiHidden="0" w:uiPriority="61" w:unhideWhenUsed="0"/>
-    <w:lsdException w:name="Light Grid Accent 4" w:semiHidden="0" w:uiPriority="62" w:unhideWhenUsed="0"/>
-    <w:lsdException w:name="Medium Shading 1 Accent 4" w:semiHidden="0" w:uiPriority="63" w:unhideWhenUsed="0"/>
-    <w:lsdException w:name="Medium Shading 2 Accent 4" w:semiHidden="0" w:uiPriority="64" w:unhideWhenUsed="0"/>
-    <w:lsdException w:name="Medium List 1 Accent 4" w:semiHidden="0" w:uiPriority="65" w:unhideWhenUsed="0"/>
-    <w:lsdException w:name="Medium List 2 Accent 4" w:semiHidden="0" w:uiPriority="66" w:unhideWhenUsed="0"/>
-    <w:lsdException w:name="Medium Grid 1 Accent 4" w:semiHidden="0" w:uiPriority="67" w:unhideWhenUsed="0"/>
-    <w:lsdException w:name="Medium Grid 2 Accent 4" w:semiHidden="0" w:uiPriority="68" w:unhideWhenUsed="0"/>
-    <w:lsdException w:name="Medium Grid 3 Accent 4" w:semiHidden="0" w:uiPriority="69" w:unhideWhenUsed="0"/>
-    <w:lsdException w:name="Dark List Accent 4" w:semiHidden="0" w:uiPriority="70" w:unhideWhenUsed="0"/>
-    <w:lsdException w:name="Colorful Shading Accent 4" w:semiHidden="0" w:uiPriority="71" w:unhideWhenUsed="0"/>
-    <w:lsdException w:name="Colorful List Accent 4" w:semiHidden="0" w:uiPriority="72" w:unhideWhenUsed="0"/>
-    <w:lsdException w:name="Colorful Grid Accent 4" w:semiHidden="0" w:uiPriority="73" w:unhideWhenUsed="0"/>
-    <w:lsdException w:name="Light Shading Accent 5" w:semiHidden="0" w:uiPriority="60" w:unhideWhenUsed="0"/>
-    <w:lsdException w:name="Light List Accent 5" w:semiHidden="0" w:uiPriority="61" w:unhideWhenUsed="0"/>
-    <w:lsdException w:name="Light Grid Accent 5" w:semiHidden="0" w:uiPriority="62" w:unhideWhenUsed="0"/>
-    <w:lsdException w:name="Medium Shading 1 Accent 5" w:semiHidden="0" w:uiPriority="63" w:unhideWhenUsed="0"/>
-    <w:lsdException w:name="Medium Shading 2 Accent 5" w:semiHidden="0" w:uiPriority="64" w:unhideWhenUsed="0"/>
-    <w:lsdException w:name="Medium List 1 Accent 5" w:semiHidden="0" w:uiPriority="65" w:unhideWhenUsed="0"/>
-    <w:lsdException w:name="Medium List 2 Accent 5" w:semiHidden="0" w:uiPriority="66" w:unhideWhenUsed="0"/>
-    <w:lsdException w:name="Medium Grid 1 Accent 5" w:semiHidden="0" w:uiPriority="67" w:unhideWhenUsed="0"/>
-    <w:lsdException w:name="Medium Grid 2 Accent 5" w:semiHidden="0" w:uiPriority="68" w:unhideWhenUsed="0"/>
-    <w:lsdException w:name="Medium Grid 3 Accent 5" w:semiHidden="0" w:uiPriority="69" w:unhideWhenUsed="0"/>
-    <w:lsdException w:name="Dark List Accent 5" w:semiHidden="0" w:uiPriority="70" w:unhideWhenUsed="0"/>
-    <w:lsdException w:name="Colorful Shading Accent 5" w:semiHidden="0" w:uiPriority="71" w:unhideWhenUsed="0"/>
-    <w:lsdException w:name="Colorful List Accent 5" w:semiHidden="0" w:uiPriority="72" w:unhideWhenUsed="0"/>
-    <w:lsdException w:name="Colorful Grid Accent 5" w:semiHidden="0" w:uiPriority="73" w:unhideWhenUsed="0"/>
-    <w:lsdException w:name="Light Shading Accent 6" w:semiHidden="0" w:uiPriority="60" w:unhideWhenUsed="0"/>
-    <w:lsdException w:name="Light List Accent 6" w:semiHidden="0" w:uiPriority="61" w:unhideWhenUsed="0"/>
-    <w:lsdException w:name="Light Grid Accent 6" w:semiHidden="0" w:uiPriority="62" w:unhideWhenUsed="0"/>
-    <w:lsdException w:name="Medium Shading 1 Accent 6" w:semiHidden="0" w:uiPriority="63" w:unhideWhenUsed="0"/>
-    <w:lsdException w:name="Medium Shading 2 Accent 6" w:semiHidden="0" w:uiPriority="64" w:unhideWhenUsed="0"/>
-    <w:lsdException w:name="Medium List 1 Accent 6" w:semiHidden="0" w:uiPriority="65" w:unhideWhenUsed="0"/>
-    <w:lsdException w:name="Medium List 2 Accent 6" w:semiHidden="0" w:uiPriority="66" w:unhideWhenUsed="0"/>
-    <w:lsdException w:name="Medium Grid 1 Accent 6" w:semiHidden="0" w:uiPriority="67" w:unhideWhenUsed="0"/>
-    <w:lsdException w:name="Medium Grid 2 Accent 6" w:semiHidden="0" w:uiPriority="68" w:unhideWhenUsed="0"/>
-    <w:lsdException w:name="Medium Grid 3 Accent 6" w:semiHidden="0" w:uiPriority="69" w:unhideWhenUsed="0"/>
-    <w:lsdException w:name="Dark List Accent 6" w:semiHidden="0" w:uiPriority="70" w:unhideWhenUsed="0"/>
-    <w:lsdException w:name="Colorful Shading Accent 6" w:semiHidden="0" w:uiPriority="71" w:unhideWhenUsed="0"/>
-    <w:lsdException w:name="Colorful List Accent 6" w:semiHidden="0" w:uiPriority="72" w:unhideWhenUsed="0"/>
-    <w:lsdException w:name="Colorful Grid Accent 6" w:semiHidden="0" w:uiPriority="73" w:unhideWhenUsed="0"/>
-    <w:lsdException w:name="Subtle Emphasis" w:semiHidden="0" w:uiPriority="19" w:unhideWhenUsed="0" w:qFormat="1"/>
-    <w:lsdException w:name="Intense Emphasis" w:semiHidden="0" w:uiPriority="21" w:unhideWhenUsed="0" w:qFormat="1"/>
-    <w:lsdException w:name="Subtle Reference" w:semiHidden="0" w:uiPriority="31" w:unhideWhenUsed="0" w:qFormat="1"/>
-    <w:lsdException w:name="Intense Reference" w:semiHidden="0" w:uiPriority="32" w:unhideWhenUsed="0" w:qFormat="1"/>
-    <w:lsdException w:name="Book Title" w:semiHidden="0" w:uiPriority="33" w:unhideWhenUsed="0" w:qFormat="1"/>
-    <w:lsdException w:name="Bibliography" w:uiPriority="37"/>
-    <w:lsdException w:name="TOC Heading" w:uiPriority="39" w:qFormat="1"/>
-  </w:latentStyles>
-  <w:style w:type="paragraph" w:default="1" w:styleId="Normal">
-    <w:name w:val="Normal"/>
-    <w:qFormat/>
-  </w:style>
-  <w:style w:type="paragraph" w:styleId="Heading1">
-    <w:name w:val="heading 1"/>
-    <w:basedOn w:val="Normal"/>
-    <w:next w:val="Normal"/>
-    <w:link w:val="Heading1Char"/>
-    <w:uiPriority w:val="9"/>
-    <w:qFormat/>
-    <w:rsid w:val="00F33F51"/>
-    <w:pPr>
-      <w:keepNext/>
-      <w:keepLines/>
-      <w:spacing w:before="240" w:after="0"/>
-      <w:outlineLvl w:val="0"/>
-    </w:pPr>
-    <w:rPr>
-      <w:rFonts w:asciiTheme="majorHAnsi" w:eastAsiaTheme="majorEastAsia" w:hAnsiTheme="majorHAnsi" w:cstheme="majorBidi"/>
-      <w:color w:val="2E74B5" w:themeColor="accent1" w:themeShade="BF"/>
-      <w:sz w:val="32"/>
-      <w:szCs w:val="32"/>
-    </w:rPr>
-  </w:style>
-  <w:style w:type="paragraph" w:styleId="Heading2">
-    <w:name w:val="heading 2"/>
-    <w:basedOn w:val="Normal"/>
-    <w:next w:val="Normal"/>
-    <w:link w:val="Heading2Char"/>
-    <w:uiPriority w:val="9"/>
-    <w:semiHidden/>
-    <w:unhideWhenUsed/>
-    <w:qFormat/>
-    <w:rsid w:val="0055167F"/>
-    <w:pPr>
-      <w:keepNext/>
-      <w:keepLines/>
-      <w:spacing w:before="40" w:after="0"/>
-      <w:outlineLvl w:val="1"/>
-    </w:pPr>
-    <w:rPr>
-      <w:rFonts w:asciiTheme="majorHAnsi" w:eastAsiaTheme="majorEastAsia" w:hAnsiTheme="majorHAnsi" w:cstheme="majorBidi"/>
-      <w:color w:val="2E74B5" w:themeColor="accent1" w:themeShade="BF"/>
-      <w:sz w:val="26"/>
-      <w:szCs w:val="26"/>
-    </w:rPr>
-  </w:style>
-  <w:style w:type="character" w:default="1" w:styleId="DefaultParagraphFont">
-    <w:name w:val="Default Paragraph Font"/>
-    <w:uiPriority w:val="1"/>
-    <w:semiHidden/>
-    <w:unhideWhenUsed/>
-  </w:style>
-  <w:style w:type="table" w:default="1" w:styleId="TableNormal">
-    <w:name w:val="Normal Table"/>
-    <w:uiPriority w:val="99"/>
-    <w:semiHidden/>
-    <w:unhideWhenUsed/>
-    <w:tblPr>
-      <w:tblInd w:w="0" w:type="dxa"/>
-      <w:tblCellMar>
-        <w:top w:w="0" w:type="dxa"/>
-        <w:left w:w="108" w:type="dxa"/>
-        <w:bottom w:w="0" w:type="dxa"/>
-        <w:right w:w="108" w:type="dxa"/>
-      </w:tblCellMar>
-    </w:tblPr>
-  </w:style>
-  <w:style w:type="numbering" w:default="1" w:styleId="NoList">
-    <w:name w:val="No List"/>
-    <w:uiPriority w:val="99"/>
-    <w:semiHidden/>
-    <w:unhideWhenUsed/>
-  </w:style>
-  <w:style w:type="paragraph" w:styleId="NormalWeb">
-    <w:name w:val="Normal (Web)"/>
-    <w:basedOn w:val="Normal"/>
-    <w:uiPriority w:val="99"/>
-    <w:semiHidden/>
-    <w:unhideWhenUsed/>
-    <w:rsid w:val="00E77A00"/>
-    <w:pPr>
-      <w:spacing w:before="100" w:beforeAutospacing="1" w:after="100" w:afterAutospacing="1" w:line="240" w:lineRule="auto"/>
-    </w:pPr>
-    <w:rPr>
-      <w:rFonts w:ascii="Times New Roman" w:eastAsia="Times New Roman" w:hAnsi="Times New Roman" w:cs="Times New Roman"/>
-      <w:sz w:val="24"/>
-      <w:szCs w:val="24"/>
-    </w:rPr>
-  </w:style>
-  <w:style w:type="paragraph" w:styleId="ListParagraph">
-    <w:name w:val="List Paragraph"/>
-    <w:basedOn w:val="Normal"/>
-    <w:uiPriority w:val="34"/>
-    <w:qFormat/>
-    <w:rsid w:val="00E77A00"/>
-    <w:pPr>
-      <w:ind w:left="720"/>
-      <w:contextualSpacing/>
-    </w:pPr>
-  </w:style>
-  <w:style w:type="character" w:styleId="Hyperlink">
-    <w:name w:val="Hyperlink"/>
-    <w:basedOn w:val="DefaultParagraphFont"/>
-    <w:uiPriority w:val="99"/>
-    <w:unhideWhenUsed/>
-    <w:rsid w:val="00E77A00"/>
-    <w:rPr>
-      <w:color w:val="0000FF"/>
-      <w:u w:val="single"/>
-    </w:rPr>
-  </w:style>
-  <w:style w:type="paragraph" w:styleId="Title">
-    <w:name w:val="Title"/>
-    <w:basedOn w:val="Normal"/>
-    <w:next w:val="Normal"/>
-    <w:link w:val="TitleChar"/>
-    <w:uiPriority w:val="10"/>
-    <w:qFormat/>
-    <w:rsid w:val="00F33F51"/>
-    <w:pPr>
-      <w:spacing w:after="0" w:line="240" w:lineRule="auto"/>
-      <w:contextualSpacing/>
-    </w:pPr>
-    <w:rPr>
-      <w:rFonts w:asciiTheme="majorHAnsi" w:eastAsiaTheme="majorEastAsia" w:hAnsiTheme="majorHAnsi" w:cstheme="majorBidi"/>
-      <w:spacing w:val="-10"/>
-      <w:kern w:val="28"/>
-      <w:sz w:val="56"/>
-      <w:szCs w:val="56"/>
-    </w:rPr>
-  </w:style>
-  <w:style w:type="character" w:customStyle="1" w:styleId="TitleChar">
-    <w:name w:val="Title Char"/>
-    <w:basedOn w:val="DefaultParagraphFont"/>
-    <w:link w:val="Title"/>
-    <w:uiPriority w:val="10"/>
-    <w:rsid w:val="00F33F51"/>
-    <w:rPr>
-      <w:rFonts w:asciiTheme="majorHAnsi" w:eastAsiaTheme="majorEastAsia" w:hAnsiTheme="majorHAnsi" w:cstheme="majorBidi"/>
-      <w:spacing w:val="-10"/>
-      <w:kern w:val="28"/>
-      <w:sz w:val="56"/>
-      <w:szCs w:val="56"/>
-    </w:rPr>
-  </w:style>
-  <w:style w:type="character" w:customStyle="1" w:styleId="Heading1Char">
-    <w:name w:val="Heading 1 Char"/>
-    <w:basedOn w:val="DefaultParagraphFont"/>
-    <w:link w:val="Heading1"/>
-    <w:uiPriority w:val="9"/>
-    <w:rsid w:val="00F33F51"/>
-    <w:rPr>
-      <w:rFonts w:asciiTheme="majorHAnsi" w:eastAsiaTheme="majorEastAsia" w:hAnsiTheme="majorHAnsi" w:cstheme="majorBidi"/>
-      <w:color w:val="2E74B5" w:themeColor="accent1" w:themeShade="BF"/>
-      <w:sz w:val="32"/>
-      <w:szCs w:val="32"/>
-    </w:rPr>
-  </w:style>
-  <w:style w:type="paragraph" w:styleId="HTMLPreformatted">
-    <w:name w:val="HTML Preformatted"/>
-    <w:basedOn w:val="Normal"/>
-    <w:link w:val="HTMLPreformattedChar"/>
-    <w:uiPriority w:val="99"/>
-    <w:semiHidden/>
-    <w:unhideWhenUsed/>
-    <w:rsid w:val="00AF7883"/>
-    <w:pPr>
-      <w:tabs>
-        <w:tab w:val="left" w:pos="916"/>
-        <w:tab w:val="left" w:pos="1832"/>
-        <w:tab w:val="left" w:pos="2748"/>
-        <w:tab w:val="left" w:pos="3664"/>
-        <w:tab w:val="left" w:pos="4580"/>
-        <w:tab w:val="left" w:pos="5496"/>
-        <w:tab w:val="left" w:pos="6412"/>
-        <w:tab w:val="left" w:pos="7328"/>
-        <w:tab w:val="left" w:pos="8244"/>
-        <w:tab w:val="left" w:pos="9160"/>
-        <w:tab w:val="left" w:pos="10076"/>
-        <w:tab w:val="left" w:pos="10992"/>
-        <w:tab w:val="left" w:pos="11908"/>
-        <w:tab w:val="left" w:pos="12824"/>
-        <w:tab w:val="left" w:pos="13740"/>
-        <w:tab w:val="left" w:pos="14656"/>
-      </w:tabs>
-      <w:spacing w:after="0" w:line="240" w:lineRule="auto"/>
-    </w:pPr>
-    <w:rPr>
-      <w:rFonts w:ascii="Courier New" w:eastAsia="Times New Roman" w:hAnsi="Courier New" w:cs="Courier New"/>
-      <w:sz w:val="20"/>
-      <w:szCs w:val="20"/>
-    </w:rPr>
-  </w:style>
-  <w:style w:type="character" w:customStyle="1" w:styleId="HTMLPreformattedChar">
-    <w:name w:val="HTML Preformatted Char"/>
-    <w:basedOn w:val="DefaultParagraphFont"/>
-    <w:link w:val="HTMLPreformatted"/>
-    <w:uiPriority w:val="99"/>
-    <w:semiHidden/>
-    <w:rsid w:val="00AF7883"/>
-    <w:rPr>
-      <w:rFonts w:ascii="Courier New" w:eastAsia="Times New Roman" w:hAnsi="Courier New" w:cs="Courier New"/>
-      <w:sz w:val="20"/>
-      <w:szCs w:val="20"/>
-    </w:rPr>
-  </w:style>
-  <w:style w:type="character" w:styleId="HTMLCode">
-    <w:name w:val="HTML Code"/>
-    <w:basedOn w:val="DefaultParagraphFont"/>
-    <w:uiPriority w:val="99"/>
-    <w:semiHidden/>
-    <w:unhideWhenUsed/>
-    <w:rsid w:val="00323A64"/>
-    <w:rPr>
-      <w:rFonts w:ascii="Courier New" w:eastAsia="Times New Roman" w:hAnsi="Courier New" w:cs="Courier New"/>
-      <w:sz w:val="20"/>
-      <w:szCs w:val="20"/>
-    </w:rPr>
-  </w:style>
-  <w:style w:type="character" w:styleId="Strong">
-    <w:name w:val="Strong"/>
-    <w:basedOn w:val="DefaultParagraphFont"/>
-    <w:uiPriority w:val="22"/>
-    <w:qFormat/>
-    <w:rsid w:val="00323A64"/>
-    <w:rPr>
-      <w:b/>
-      <w:bCs/>
-    </w:rPr>
-  </w:style>
-  <w:style w:type="character" w:customStyle="1" w:styleId="Heading2Char">
-    <w:name w:val="Heading 2 Char"/>
-    <w:basedOn w:val="DefaultParagraphFont"/>
-    <w:link w:val="Heading2"/>
-    <w:uiPriority w:val="9"/>
-    <w:semiHidden/>
-    <w:rsid w:val="0055167F"/>
-    <w:rPr>
-      <w:rFonts w:asciiTheme="majorHAnsi" w:eastAsiaTheme="majorEastAsia" w:hAnsiTheme="majorHAnsi" w:cstheme="majorBidi"/>
-      <w:color w:val="2E74B5" w:themeColor="accent1" w:themeShade="BF"/>
-      <w:sz w:val="26"/>
-      <w:szCs w:val="26"/>
-    </w:rPr>
-  </w:style>
-  <w:style w:type="paragraph" w:styleId="Header">
-    <w:name w:val="header"/>
-    <w:basedOn w:val="Normal"/>
-    <w:link w:val="HeaderChar"/>
-    <w:uiPriority w:val="99"/>
-    <w:unhideWhenUsed/>
-    <w:rsid w:val="0055167F"/>
-    <w:pPr>
-      <w:tabs>
-        <w:tab w:val="center" w:pos="4680"/>
-        <w:tab w:val="right" w:pos="9360"/>
-      </w:tabs>
-      <w:spacing w:after="0" w:line="240" w:lineRule="auto"/>
-    </w:pPr>
-  </w:style>
-  <w:style w:type="character" w:customStyle="1" w:styleId="HeaderChar">
-    <w:name w:val="Header Char"/>
-    <w:basedOn w:val="DefaultParagraphFont"/>
-    <w:link w:val="Header"/>
-    <w:uiPriority w:val="99"/>
-    <w:rsid w:val="0055167F"/>
-  </w:style>
-  <w:style w:type="paragraph" w:styleId="Footer">
-    <w:name w:val="footer"/>
-    <w:basedOn w:val="Normal"/>
-    <w:link w:val="FooterChar"/>
-    <w:uiPriority w:val="99"/>
-    <w:unhideWhenUsed/>
-    <w:rsid w:val="0055167F"/>
-    <w:pPr>
-      <w:tabs>
-        <w:tab w:val="center" w:pos="4680"/>
-        <w:tab w:val="right" w:pos="9360"/>
-      </w:tabs>
-      <w:spacing w:after="0" w:line="240" w:lineRule="auto"/>
-    </w:pPr>
-  </w:style>
-  <w:style w:type="character" w:customStyle="1" w:styleId="FooterChar">
-    <w:name w:val="Footer Char"/>
-    <w:basedOn w:val="DefaultParagraphFont"/>
-    <w:link w:val="Footer"/>
-    <w:uiPriority w:val="99"/>
-    <w:rsid w:val="0055167F"/>
-  </w:style>
-  <w:style w:type="paragraph" w:styleId="TOCHeading">
-    <w:name w:val="TOC Heading"/>
-    <w:basedOn w:val="Heading1"/>
-    <w:next w:val="Normal"/>
-    <w:uiPriority w:val="39"/>
-    <w:unhideWhenUsed/>
-    <w:qFormat/>
-    <w:rsid w:val="0055167F"/>
-    <w:pPr>
-      <w:outlineLvl w:val="9"/>
-    </w:pPr>
-  </w:style>
-  <w:style w:type="paragraph" w:styleId="TOC1">
-    <w:name w:val="toc 1"/>
-    <w:basedOn w:val="Normal"/>
-    <w:next w:val="Normal"/>
-    <w:autoRedefine/>
-    <w:uiPriority w:val="39"/>
-    <w:unhideWhenUsed/>
-    <w:rsid w:val="0055167F"/>
-    <w:pPr>
-      <w:spacing w:after="100"/>
-    </w:pPr>
-  </w:style>
-  <w:style w:type="paragraph" w:styleId="BalloonText">
-    <w:name w:val="Balloon Text"/>
-    <w:basedOn w:val="Normal"/>
-    <w:link w:val="BalloonTextChar"/>
-    <w:uiPriority w:val="99"/>
-    <w:semiHidden/>
-    <w:unhideWhenUsed/>
-    <w:rsid w:val="003A347E"/>
-    <w:pPr>
-      <w:spacing w:after="0" w:line="240" w:lineRule="auto"/>
-    </w:pPr>
-    <w:rPr>
-      <w:rFonts w:ascii="Tahoma" w:hAnsi="Tahoma" w:cs="Tahoma"/>
-      <w:sz w:val="16"/>
-      <w:szCs w:val="16"/>
-    </w:rPr>
-  </w:style>
-  <w:style w:type="character" w:customStyle="1" w:styleId="BalloonTextChar">
-    <w:name w:val="Balloon Text Char"/>
-    <w:basedOn w:val="DefaultParagraphFont"/>
-    <w:link w:val="BalloonText"/>
-    <w:uiPriority w:val="99"/>
-    <w:semiHidden/>
-    <w:rsid w:val="003A347E"/>
-    <w:rPr>
-      <w:rFonts w:ascii="Tahoma" w:hAnsi="Tahoma" w:cs="Tahoma"/>
-      <w:sz w:val="16"/>
-      <w:szCs w:val="16"/>
-    </w:rPr>
-  </w:style>
-</w:styles>
-</file>
-
-<file path=word/stylesWithEffects.xml><?xml version="1.0" encoding="utf-8"?>
-<w:styles xmlns:wpc="http://schemas.microsoft.com/office/word/2010/wordprocessingCanvas" xmlns:mc="http://schemas.openxmlformats.org/markup-compatibility/2006" xmlns:o="urn:schemas-microsoft-com:office:office" xmlns:r="http://schemas.openxmlformats.org/officeDocument/2006/relationships" xmlns:m="http://schemas.openxmlformats.org/officeDocument/2006/math" xmlns:v="urn:schemas-microsoft-com:vml" xmlns:wp14="http://schemas.microsoft.com/office/word/2010/wordprocessingDrawing" xmlns:wp="http://schemas.openxmlformats.org/drawingml/2006/wordprocessingDrawing" xmlns:w10="urn:schemas-microsoft-com:office:word" xmlns:w="http://schemas.openxmlformats.org/wordprocessingml/2006/main" xmlns:w14="http://schemas.microsoft.com/office/word/2010/wordml" xmlns:wpg="http://schemas.microsoft.com/office/word/2010/wordprocessingGroup" xmlns:wpi="http://schemas.microsoft.com/office/word/2010/wordprocessingInk" xmlns:wne="http://schemas.microsoft.com/office/word/2006/wordml" xmlns:wps="http://schemas.microsoft.com/office/word/2010/wordprocessingShape" mc:Ignorable="w14 wp14">
-  <w:docDefaults>
-    <w:rPrDefault>
-      <w:rPr>
-        <w:rFonts w:asciiTheme="minorHAnsi" w:eastAsiaTheme="minorHAnsi" w:hAnsiTheme="minorHAnsi" w:cstheme="minorBidi"/>
-        <w:sz w:val="22"/>
-        <w:szCs w:val="22"/>
-        <w:lang w:val="en-US" w:eastAsia="en-US" w:bidi="ar-SA"/>
-      </w:rPr>
-    </w:rPrDefault>
-    <w:pPrDefault>
-      <w:pPr>
-        <w:spacing w:after="160" w:line="259" w:lineRule="auto"/>
-      </w:pPr>
-    </w:pPrDefault>
-  </w:docDefaults>
-  <w:latentStyles w:defLockedState="0" w:defUIPriority="99" w:defSemiHidden="1" w:defUnhideWhenUsed="1" w:defQFormat="0" w:count="267">
-    <w:lsdException w:name="Normal" w:semiHidden="0" w:uiPriority="0" w:unhideWhenUsed="0" w:qFormat="1"/>
-    <w:lsdException w:name="heading 1" w:semiHidden="0" w:uiPriority="9" w:unhideWhenUsed="0" w:qFormat="1"/>
-    <w:lsdException w:name="heading 2" w:uiPriority="9" w:qFormat="1"/>
-    <w:lsdException w:name="heading 3" w:uiPriority="9" w:qFormat="1"/>
-    <w:lsdException w:name="heading 4" w:uiPriority="9" w:qFormat="1"/>
-    <w:lsdException w:name="heading 5" w:uiPriority="9" w:qFormat="1"/>
-    <w:lsdException w:name="heading 6" w:uiPriority="9" w:qFormat="1"/>
-    <w:lsdException w:name="heading 7" w:uiPriority="9" w:qFormat="1"/>
-    <w:lsdException w:name="heading 8" w:uiPriority="9" w:qFormat="1"/>
-    <w:lsdException w:name="heading 9" w:uiPriority="9" w:qFormat="1"/>
-    <w:lsdException w:name="toc 1" w:uiPriority="39"/>
-    <w:lsdException w:name="toc 2" w:uiPriority="39"/>
-    <w:lsdException w:name="toc 3" w:uiPriority="39"/>
-    <w:lsdException w:name="toc 4" w:uiPriority="39"/>
-    <w:lsdException w:name="toc 5" w:uiPriority="39"/>
-    <w:lsdException w:name="toc 6" w:uiPriority="39"/>
-    <w:lsdException w:name="toc 7" w:uiPriority="39"/>
-    <w:lsdException w:name="toc 8" w:uiPriority="39"/>
-    <w:lsdException w:name="toc 9" w:uiPriority="39"/>
-    <w:lsdException w:name="caption" w:uiPriority="35" w:qFormat="1"/>
-    <w:lsdException w:name="Title" w:semiHidden="0" w:uiPriority="10" w:unhideWhenUsed="0" w:qFormat="1"/>
-    <w:lsdException w:name="Default Paragraph Font" w:uiPriority="1"/>
-    <w:lsdException w:name="Subtitle" w:semiHidden="0" w:uiPriority="11" w:unhideWhenUsed="0" w:qFormat="1"/>
-    <w:lsdException w:name="Strong" w:semiHidden="0" w:uiPriority="22" w:unhideWhenUsed="0" w:qFormat="1"/>
-    <w:lsdException w:name="Emphasis" w:semiHidden="0" w:uiPriority="20" w:unhideWhenUsed="0" w:qFormat="1"/>
-    <w:lsdException w:name="Table Grid" w:semiHidden="0" w:uiPriority="39" w:unhideWhenUsed="0"/>
-    <w:lsdException w:name="Placeholder Text" w:unhideWhenUsed="0"/>
-    <w:lsdException w:name="No Spacing" w:semiHidden="0" w:uiPriority="1" w:unhideWhenUsed="0" w:qFormat="1"/>
-    <w:lsdException w:name="Light Shading" w:semiHidden="0" w:uiPriority="60" w:unhideWhenUsed="0"/>
-    <w:lsdException w:name="Light List" w:semiHidden="0" w:uiPriority="61" w:unhideWhenUsed="0"/>
-    <w:lsdException w:name="Light Grid" w:semiHidden="0" w:uiPriority="62" w:unhideWhenUsed="0"/>
-    <w:lsdException w:name="Medium Shading 1" w:semiHidden="0" w:uiPriority="63" w:unhideWhenUsed="0"/>
-    <w:lsdException w:name="Medium Shading 2" w:semiHidden="0" w:uiPriority="64" w:unhideWhenUsed="0"/>
-    <w:lsdException w:name="Medium List 1" w:semiHidden="0" w:uiPriority="65" w:unhideWhenUsed="0"/>
-    <w:lsdException w:name="Medium List 2" w:semiHidden="0" w:uiPriority="66" w:unhideWhenUsed="0"/>
-    <w:lsdException w:name="Medium Grid 1" w:semiHidden="0" w:uiPriority="67" w:unhideWhenUsed="0"/>
-    <w:lsdException w:name="Medium Grid 2" w:semiHidden="0" w:uiPriority="68" w:unhideWhenUsed="0"/>
-    <w:lsdException w:name="Medium Grid 3" w:semiHidden="0" w:uiPriority="69" w:unhideWhenUsed="0"/>
-    <w:lsdException w:name="Dark List" w:semiHidden="0" w:uiPriority="70" w:unhideWhenUsed="0"/>
-    <w:lsdException w:name="Colorful Shading" w:semiHidden="0" w:uiPriority="71" w:unhideWhenUsed="0"/>
-    <w:lsdException w:name="Colorful List" w:semiHidden="0" w:uiPriority="72" w:unhideWhenUsed="0"/>
-    <w:lsdException w:name="Colorful Grid" w:semiHidden="0" w:uiPriority="73" w:unhideWhenUsed="0"/>
-    <w:lsdException w:name="Light Shading Accent 1" w:semiHidden="0" w:uiPriority="60" w:unhideWhenUsed="0"/>
-    <w:lsdException w:name="Light List Accent 1" w:semiHidden="0" w:uiPriority="61" w:unhideWhenUsed="0"/>
-    <w:lsdException w:name="Light Grid Accent 1" w:semiHidden="0" w:uiPriority="62" w:unhideWhenUsed="0"/>
-    <w:lsdException w:name="Medium Shading 1 Accent 1" w:semiHidden="0" w:uiPriority="63" w:unhideWhenUsed="0"/>
-    <w:lsdException w:name="Medium Shading 2 Accent 1" w:semiHidden="0" w:uiPriority="64" w:unhideWhenUsed="0"/>
-    <w:lsdException w:name="Medium List 1 Accent 1" w:semiHidden="0" w:uiPriority="65" w:unhideWhenUsed="0"/>
-    <w:lsdException w:name="Revision" w:unhideWhenUsed="0"/>
-    <w:lsdException w:name="List Paragraph" w:semiHidden="0" w:uiPriority="34" w:unhideWhenUsed="0" w:qFormat="1"/>
-    <w:lsdException w:name="Quote" w:semiHidden="0" w:uiPriority="29" w:unhideWhenUsed="0" w:qFormat="1"/>
-    <w:lsdException w:name="Intense Quote" w:semiHidden="0" w:uiPriority="30" w:unhideWhenUsed="0" w:qFormat="1"/>
-    <w:lsdException w:name="Medium List 2 Accent 1" w:semiHidden="0" w:uiPriority="66" w:unhideWhenUsed="0"/>
-    <w:lsdException w:name="Medium Grid 1 Accent 1" w:semiHidden="0" w:uiPriority="67" w:unhideWhenUsed="0"/>
-    <w:lsdException w:name="Medium Grid 2 Accent 1" w:semiHidden="0" w:uiPriority="68" w:unhideWhenUsed="0"/>
-    <w:lsdException w:name="Medium Grid 3 Accent 1" w:semiHidden="0" w:uiPriority="69" w:unhideWhenUsed="0"/>
-    <w:lsdException w:name="Dark List Accent 1" w:semiHidden="0" w:uiPriority="70" w:unhideWhenUsed="0"/>
-    <w:lsdException w:name="Colorful Shading Accent 1" w:semiHidden="0" w:uiPriority="71" w:unhideWhenUsed="0"/>
-    <w:lsdException w:name="Colorful List Accent 1" w:semiHidden="0" w:uiPriority="72" w:unhideWhenUsed="0"/>
-    <w:lsdException w:name="Colorful Grid Accent 1" w:semiHidden="0" w:uiPriority="73" w:unhideWhenUsed="0"/>
-    <w:lsdException w:name="Light Shading Accent 2" w:semiHidden="0" w:uiPriority="60" w:unhideWhenUsed="0"/>
-    <w:lsdException w:name="Light List Accent 2" w:semiHidden="0" w:uiPriority="61" w:unhideWhenUsed="0"/>
-    <w:lsdException w:name="Light Grid Accent 2" w:semiHidden="0" w:uiPriority="62" w:unhideWhenUsed="0"/>
-    <w:lsdException w:name="Medium Shading 1 Accent 2" w:semiHidden="0" w:uiPriority="63" w:unhideWhenUsed="0"/>
-    <w:lsdException w:name="Medium Shading 2 Accent 2" w:semiHidden="0" w:uiPriority="64" w:unhideWhenUsed="0"/>
-    <w:lsdException w:name="Medium List 1 Accent 2" w:semiHidden="0" w:uiPriority="65" w:unhideWhenUsed="0"/>
-    <w:lsdException w:name="Medium List 2 Accent 2" w:semiHidden="0" w:uiPriority="66" w:unhideWhenUsed="0"/>
-    <w:lsdException w:name="Medium Grid 1 Accent 2" w:semiHidden="0" w:uiPriority="67" w:unhideWhenUsed="0"/>
-    <w:lsdException w:name="Medium Grid 2 Accent 2" w:semiHidden="0" w:uiPriority="68" w:unhideWhenUsed="0"/>
-    <w:lsdException w:name="Medium Grid 3 Accent 2" w:semiHidden="0" w:uiPriority="69" w:unhideWhenUsed="0"/>
-    <w:lsdException w:name="Dark List Accent 2" w:semiHidden="0" w:uiPriority="70" w:unhideWhenUsed="0"/>
-    <w:lsdException w:name="Colorful Shading Accent 2" w:semiHidden="0" w:uiPriority="71" w:unhideWhenUsed="0"/>
-    <w:lsdException w:name="Colorful List Accent 2" w:semiHidden="0" w:uiPriority="72" w:unhideWhenUsed="0"/>
-    <w:lsdException w:name="Colorful Grid Accent 2" w:semiHidden="0" w:uiPriority="73" w:unhideWhenUsed="0"/>
-    <w:lsdException w:name="Light Shading Accent 3" w:semiHidden="0" w:uiPriority="60" w:unhideWhenUsed="0"/>
-    <w:lsdException w:name="Light List Accent 3" w:semiHidden="0" w:uiPriority="61" w:unhideWhenUsed="0"/>
-    <w:lsdException w:name="Light Grid Accent 3" w:semiHidden="0" w:uiPriority="62" w:unhideWhenUsed="0"/>
-    <w:lsdException w:name="Medium Shading 1 Accent 3" w:semiHidden="0" w:uiPriority="63" w:unhideWhenUsed="0"/>
-    <w:lsdException w:name="Medium Shading 2 Accent 3" w:semiHidden="0" w:uiPriority="64" w:unhideWhenUsed="0"/>
-    <w:lsdException w:name="Medium List 1 Accent 3" w:semiHidden="0" w:uiPriority="65" w:unhideWhenUsed="0"/>
-    <w:lsdException w:name="Medium List 2 Accent 3" w:semiHidden="0" w:uiPriority="66" w:unhideWhenUsed="0"/>
-    <w:lsdException w:name="Medium Grid 1 Accent 3" w:semiHidden="0" w:uiPriority="67" w:unhideWhenUsed="0"/>
-    <w:lsdException w:name="Medium Grid 2 Accent 3" w:semiHidden="0" w:uiPriority="68" w:unhideWhenUsed="0"/>
-    <w:lsdException w:name="Medium Grid 3 Accent 3" w:semiHidden="0" w:uiPriority="69" w:unhideWhenUsed="0"/>
-    <w:lsdException w:name="Dark List Accent 3" w:semiHidden="0" w:uiPriority="70" w:unhideWhenUsed="0"/>
-    <w:lsdException w:name="Colorful Shading Accent 3" w:semiHidden="0" w:uiPriority="71" w:unhideWhenUsed="0"/>
-    <w:lsdException w:name="Colorful List Accent 3" w:semiHidden="0" w:uiPriority="72" w:unhideWhenUsed="0"/>
-    <w:lsdException w:name="Colorful Grid Accent 3" w:semiHidden="0" w:uiPriority="73" w:unhideWhenUsed="0"/>
-    <w:lsdException w:name="Light Shading Accent 4" w:semiHidden="0" w:uiPriority="60" w:unhideWhenUsed="0"/>
-    <w:lsdException w:name="Light List Accent 4" w:semiHidden="0" w:uiPriority="61" w:unhideWhenUsed="0"/>
-    <w:lsdException w:name="Light Grid Accent 4" w:semiHidden="0" w:uiPriority="62" w:unhideWhenUsed="0"/>
-    <w:lsdException w:name="Medium Shading 1 Accent 4" w:semiHidden="0" w:uiPriority="63" w:unhideWhenUsed="0"/>
-    <w:lsdException w:name="Medium Shading 2 Accent 4" w:semiHidden="0" w:uiPriority="64" w:unhideWhenUsed="0"/>
-    <w:lsdException w:name="Medium List 1 Accent 4" w:semiHidden="0" w:uiPriority="65" w:unhideWhenUsed="0"/>
-    <w:lsdException w:name="Medium List 2 Accent 4" w:semiHidden="0" w:uiPriority="66" w:unhideWhenUsed="0"/>
-    <w:lsdException w:name="Medium Grid 1 Accent 4" w:semiHidden="0" w:uiPriority="67" w:unhideWhenUsed="0"/>
-    <w:lsdException w:name="Medium Grid 2 Accent 4" w:semiHidden="0" w:uiPriority="68" w:unhideWhenUsed="0"/>
-    <w:lsdException w:name="Medium Grid 3 Accent 4" w:semiHidden="0" w:uiPriority="69" w:unhideWhenUsed="0"/>
-    <w:lsdException w:name="Dark List Accent 4" w:semiHidden="0" w:uiPriority="70" w:unhideWhenUsed="0"/>
-    <w:lsdException w:name="Colorful Shading Accent 4" w:semiHidden="0" w:uiPriority="71" w:unhideWhenUsed="0"/>
-    <w:lsdException w:name="Colorful List Accent 4" w:semiHidden="0" w:uiPriority="72" w:unhideWhenUsed="0"/>
-    <w:lsdException w:name="Colorful Grid Accent 4" w:semiHidden="0" w:uiPriority="73" w:unhideWhenUsed="0"/>
-    <w:lsdException w:name="Light Shading Accent 5" w:semiHidden="0" w:uiPriority="60" w:unhideWhenUsed="0"/>
-    <w:lsdException w:name="Light List Accent 5" w:semiHidden="0" w:uiPriority="61" w:unhideWhenUsed="0"/>
-    <w:lsdException w:name="Light Grid Accent 5" w:semiHidden="0" w:uiPriority="62" w:unhideWhenUsed="0"/>
-    <w:lsdException w:name="Medium Shading 1 Accent 5" w:semiHidden="0" w:uiPriority="63" w:unhideWhenUsed="0"/>
-    <w:lsdException w:name="Medium Shading 2 Accent 5" w:semiHidden="0" w:uiPriority="64" w:unhideWhenUsed="0"/>
-    <w:lsdException w:name="Medium List 1 Accent 5" w:semiHidden="0" w:uiPriority="65" w:unhideWhenUsed="0"/>
-    <w:lsdException w:name="Medium List 2 Accent 5" w:semiHidden="0" w:uiPriority="66" w:unhideWhenUsed="0"/>
-    <w:lsdException w:name="Medium Grid 1 Accent 5" w:semiHidden="0" w:uiPriority="67" w:unhideWhenUsed="0"/>
-    <w:lsdException w:name="Medium Grid 2 Accent 5" w:semiHidden="0" w:uiPriority="68" w:unhideWhenUsed="0"/>
-    <w:lsdException w:name="Medium Grid 3 Accent 5" w:semiHidden="0" w:uiPriority="69" w:unhideWhenUsed="0"/>
-    <w:lsdException w:name="Dark List Accent 5" w:semiHidden="0" w:uiPriority="70" w:unhideWhenUsed="0"/>
-    <w:lsdException w:name="Colorful Shading Accent 5" w:semiHidden="0" w:uiPriority="71" w:unhideWhenUsed="0"/>
-    <w:lsdException w:name="Colorful List Accent 5" w:semiHidden="0" w:uiPriority="72" w:unhideWhenUsed="0"/>
-    <w:lsdException w:name="Colorful Grid Accent 5" w:semiHidden="0" w:uiPriority="73" w:unhideWhenUsed="0"/>
-    <w:lsdException w:name="Light Shading Accent 6" w:semiHidden="0" w:uiPriority="60" w:unhideWhenUsed="0"/>
-    <w:lsdException w:name="Light List Accent 6" w:semiHidden="0" w:uiPriority="61" w:unhideWhenUsed="0"/>
-    <w:lsdException w:name="Light Grid Accent 6" w:semiHidden="0" w:uiPriority="62" w:unhideWhenUsed="0"/>
-    <w:lsdException w:name="Medium Shading 1 Accent 6" w:semiHidden="0" w:uiPriority="63" w:unhideWhenUsed="0"/>
-    <w:lsdException w:name="Medium Shading 2 Accent 6" w:semiHidden="0" w:uiPriority="64" w:unhideWhenUsed="0"/>
-    <w:lsdException w:name="Medium List 1 Accent 6" w:semiHidden="0" w:uiPriority="65" w:unhideWhenUsed="0"/>
-    <w:lsdException w:name="Medium List 2 Accent 6" w:semiHidden="0" w:uiPriority="66" w:unhideWhenUsed="0"/>
-    <w:lsdException w:name="Medium Grid 1 Accent 6" w:semiHidden="0" w:uiPriority="67" w:unhideWhenUsed="0"/>
-    <w:lsdException w:name="Medium Grid 2 Accent 6" w:semiHidden="0" w:uiPriority="68" w:unhideWhenUsed="0"/>
-    <w:lsdException w:name="Medium Grid 3 Accent 6" w:semiHidden="0" w:uiPriority="69" w:unhideWhenUsed="0"/>
-    <w:lsdException w:name="Dark List Accent 6" w:semiHidden="0" w:uiPriority="70" w:unhideWhenUsed="0"/>
-    <w:lsdException w:name="Colorful Shading Accent 6" w:semiHidden="0" w:uiPriority="71" w:unhideWhenUsed="0"/>
-    <w:lsdException w:name="Colorful List Accent 6" w:semiHidden="0" w:uiPriority="72" w:unhideWhenUsed="0"/>
-    <w:lsdException w:name="Colorful Grid Accent 6" w:semiHidden="0" w:uiPriority="73" w:unhideWhenUsed="0"/>
-    <w:lsdException w:name="Subtle Emphasis" w:semiHidden="0" w:uiPriority="19" w:unhideWhenUsed="0" w:qFormat="1"/>
-    <w:lsdException w:name="Intense Emphasis" w:semiHidden="0" w:uiPriority="21" w:unhideWhenUsed="0" w:qFormat="1"/>
-    <w:lsdException w:name="Subtle Reference" w:semiHidden="0" w:uiPriority="31" w:unhideWhenUsed="0" w:qFormat="1"/>
-    <w:lsdException w:name="Intense Reference" w:semiHidden="0" w:uiPriority="32" w:unhideWhenUsed="0" w:qFormat="1"/>
-    <w:lsdException w:name="Book Title" w:semiHidden="0" w:uiPriority="33" w:unhideWhenUsed="0" w:qFormat="1"/>
-    <w:lsdException w:name="Bibliography" w:uiPriority="37"/>
-    <w:lsdException w:name="TOC Heading" w:uiPriority="39" w:qFormat="1"/>
+  <w:latentStyles w:defLockedState="0" w:defUIPriority="99" w:defSemiHidden="0" w:defUnhideWhenUsed="0" w:defQFormat="0" w:count="371">
+    <w:lsdException w:name="Normal" w:uiPriority="0" w:qFormat="1"/>
+    <w:lsdException w:name="heading 1" w:uiPriority="9" w:qFormat="1"/>
+    <w:lsdException w:name="heading 2" w:semiHidden="1" w:uiPriority="9" w:unhideWhenUsed="1" w:qFormat="1"/>
+    <w:lsdException w:name="heading 3" w:semiHidden="1" w:uiPriority="9" w:unhideWhenUsed="1" w:qFormat="1"/>
+    <w:lsdException w:name="heading 4" w:semiHidden="1" w:uiPriority="9" w:unhideWhenUsed="1" w:qFormat="1"/>
+    <w:lsdException w:name="heading 5" w:semiHidden="1" w:uiPriority="9" w:unhideWhenUsed="1" w:qFormat="1"/>
+    <w:lsdException w:name="heading 6" w:semiHidden="1" w:uiPriority="9" w:unhideWhenUsed="1" w:qFormat="1"/>
+    <w:lsdException w:name="heading 7" w:semiHidden="1" w:uiPriority="9" w:unhideWhenUsed="1" w:qFormat="1"/>
+    <w:lsdException w:name="heading 8" w:semiHidden="1" w:uiPriority="9" w:unhideWhenUsed="1" w:qFormat="1"/>
+    <w:lsdException w:name="heading 9" w:semiHidden="1" w:uiPriority="9" w:unhideWhenUsed="1" w:qFormat="1"/>
+    <w:lsdException w:name="index 1" w:semiHidden="1" w:unhideWhenUsed="1"/>
+    <w:lsdException w:name="index 2" w:semiHidden="1" w:unhideWhenUsed="1"/>
+    <w:lsdException w:name="index 3" w:semiHidden="1" w:unhideWhenUsed="1"/>
+    <w:lsdException w:name="index 4" w:semiHidden="1" w:unhideWhenUsed="1"/>
+    <w:lsdException w:name="index 5" w:semiHidden="1" w:unhideWhenUsed="1"/>
+    <w:lsdException w:name="index 6" w:semiHidden="1" w:unhideWhenUsed="1"/>
+    <w:lsdException w:name="index 7" w:semiHidden="1" w:unhideWhenUsed="1"/>
+    <w:lsdException w:name="index 8" w:semiHidden="1" w:unhideWhenUsed="1"/>
+    <w:lsdException w:name="index 9" w:semiHidden="1" w:unhideWhenUsed="1"/>
+    <w:lsdException w:name="toc 1" w:semiHidden="1" w:uiPriority="39" w:unhideWhenUsed="1"/>
+    <w:lsdException w:name="toc 2" w:semiHidden="1" w:uiPriority="39" w:unhideWhenUsed="1"/>
+    <w:lsdException w:name="toc 3" w:semiHidden="1" w:uiPriority="39" w:unhideWhenUsed="1"/>
+    <w:lsdException w:name="toc 4" w:semiHidden="1" w:uiPriority="39" w:unhideWhenUsed="1"/>
+    <w:lsdException w:name="toc 5" w:semiHidden="1" w:uiPriority="39" w:unhideWhenUsed="1"/>
+    <w:lsdException w:name="toc 6" w:semiHidden="1" w:uiPriority="39" w:unhideWhenUsed="1"/>
+    <w:lsdException w:name="toc 7" w:semiHidden="1" w:uiPriority="39" w:unhideWhenUsed="1"/>
+    <w:lsdException w:name="toc 8" w:semiHidden="1" w:uiPriority="39" w:unhideWhenUsed="1"/>
+    <w:lsdException w:name="toc 9" w:semiHidden="1" w:uiPriority="39" w:unhideWhenUsed="1"/>
+    <w:lsdException w:name="Normal Indent" w:semiHidden="1" w:unhideWhenUsed="1"/>
+    <w:lsdException w:name="footnote text" w:semiHidden="1" w:unhideWhenUsed="1"/>
+    <w:lsdException w:name="annotation text" w:semiHidden="1" w:unhideWhenUsed="1"/>
+    <w:lsdException w:name="header" w:semiHidden="1" w:unhideWhenUsed="1"/>
+    <w:lsdException w:name="footer" w:semiHidden="1" w:unhideWhenUsed="1"/>
+    <w:lsdException w:name="index heading" w:semiHidden="1" w:unhideWhenUsed="1"/>
+    <w:lsdException w:name="caption" w:semiHidden="1" w:uiPriority="35" w:unhideWhenUsed="1" w:qFormat="1"/>
+    <w:lsdException w:name="table of figures" w:semiHidden="1" w:unhideWhenUsed="1"/>
+    <w:lsdException w:name="envelope address" w:semiHidden="1" w:unhideWhenUsed="1"/>
+    <w:lsdException w:name="envelope return" w:semiHidden="1" w:unhideWhenUsed="1"/>
+    <w:lsdException w:name="footnote reference" w:semiHidden="1" w:unhideWhenUsed="1"/>
+    <w:lsdException w:name="annotation reference" w:semiHidden="1" w:unhideWhenUsed="1"/>
+    <w:lsdException w:name="line number" w:semiHidden="1" w:unhideWhenUsed="1"/>
+    <w:lsdException w:name="page number" w:semiHidden="1" w:unhideWhenUsed="1"/>
+    <w:lsdException w:name="endnote reference" w:semiHidden="1" w:unhideWhenUsed="1"/>
+    <w:lsdException w:name="endnote text" w:semiHidden="1" w:unhideWhenUsed="1"/>
+    <w:lsdException w:name="table of authorities" w:semiHidden="1" w:unhideWhenUsed="1"/>
+    <w:lsdException w:name="macro" w:semiHidden="1" w:unhideWhenUsed="1"/>
+    <w:lsdException w:name="toa heading" w:semiHidden="1" w:unhideWhenUsed="1"/>
+    <w:lsdException w:name="List" w:semiHidden="1" w:unhideWhenUsed="1"/>
+    <w:lsdException w:name="List Bullet" w:semiHidden="1" w:unhideWhenUsed="1"/>
+    <w:lsdException w:name="List Number" w:semiHidden="1" w:unhideWhenUsed="1"/>
+    <w:lsdException w:name="List 2" w:semiHidden="1" w:unhideWhenUsed="1"/>
+    <w:lsdException w:name="List 3" w:semiHidden="1" w:unhideWhenUsed="1"/>
+    <w:lsdException w:name="List 4" w:semiHidden="1" w:unhideWhenUsed="1"/>
+    <w:lsdException w:name="List 5" w:semiHidden="1" w:unhideWhenUsed="1"/>
+    <w:lsdException w:name="List Bullet 2" w:semiHidden="1" w:unhideWhenUsed="1"/>
+    <w:lsdException w:name="List Bullet 3" w:semiHidden="1" w:unhideWhenUsed="1"/>
+    <w:lsdException w:name="List Bullet 4" w:semiHidden="1" w:unhideWhenUsed="1"/>
+    <w:lsdException w:name="List Bullet 5" w:semiHidden="1" w:unhideWhenUsed="1"/>
+    <w:lsdException w:name="List Number 2" w:semiHidden="1" w:unhideWhenUsed="1"/>
+    <w:lsdException w:name="List Number 3" w:semiHidden="1" w:unhideWhenUsed="1"/>
+    <w:lsdException w:name="List Number 4" w:semiHidden="1" w:unhideWhenUsed="1"/>
+    <w:lsdException w:name="List Number 5" w:semiHidden="1" w:unhideWhenUsed="1"/>
+    <w:lsdException w:name="Title" w:uiPriority="10" w:qFormat="1"/>
+    <w:lsdException w:name="Closing" w:semiHidden="1" w:unhideWhenUsed="1"/>
+    <w:lsdException w:name="Signature" w:semiHidden="1" w:unhideWhenUsed="1"/>
+    <w:lsdException w:name="Default Paragraph Font" w:semiHidden="1" w:uiPriority="1" w:unhideWhenUsed="1"/>
+    <w:lsdException w:name="Body Text" w:semiHidden="1" w:unhideWhenUsed="1"/>
+    <w:lsdException w:name="Body Text Indent" w:semiHidden="1" w:unhideWhenUsed="1"/>
+    <w:lsdException w:name="List Continue" w:semiHidden="1" w:unhideWhenUsed="1"/>
+    <w:lsdException w:name="List Continue 2" w:semiHidden="1" w:unhideWhenUsed="1"/>
+    <w:lsdException w:name="List Continue 3" w:semiHidden="1" w:unhideWhenUsed="1"/>
+    <w:lsdException w:name="List Continue 4" w:semiHidden="1" w:unhideWhenUsed="1"/>
+    <w:lsdException w:name="List Continue 5" w:semiHidden="1" w:unhideWhenUsed="1"/>
+    <w:lsdException w:name="Message Header" w:semiHidden="1" w:unhideWhenUsed="1"/>
+    <w:lsdException w:name="Subtitle" w:uiPriority="11" w:qFormat="1"/>
+    <w:lsdException w:name="Salutation" w:semiHidden="1" w:unhideWhenUsed="1"/>
+    <w:lsdException w:name="Date" w:semiHidden="1" w:unhideWhenUsed="1"/>
+    <w:lsdException w:name="Body Text First Indent" w:semiHidden="1" w:unhideWhenUsed="1"/>
+    <w:lsdException w:name="Body Text First Indent 2" w:semiHidden="1" w:unhideWhenUsed="1"/>
+    <w:lsdException w:name="Note Heading" w:semiHidden="1" w:unhideWhenUsed="1"/>
+    <w:lsdException w:name="Body Text 2" w:semiHidden="1" w:unhideWhenUsed="1"/>
+    <w:lsdException w:name="Body Text 3" w:semiHidden="1" w:unhideWhenUsed="1"/>
+    <w:lsdException w:name="Body Text Indent 2" w:semiHidden="1" w:unhideWhenUsed="1"/>
+    <w:lsdException w:name="Body Text Indent 3" w:semiHidden="1" w:unhideWhenUsed="1"/>
+    <w:lsdException w:name="Block Text" w:semiHidden="1" w:unhideWhenUsed="1"/>
+    <w:lsdException w:name="Hyperlink" w:semiHidden="1" w:unhideWhenUsed="1"/>
+    <w:lsdException w:name="FollowedHyperlink" w:semiHidden="1" w:unhideWhenUsed="1"/>
+    <w:lsdException w:name="Strong" w:uiPriority="22" w:qFormat="1"/>
+    <w:lsdException w:name="Emphasis" w:uiPriority="20" w:qFormat="1"/>
+    <w:lsdException w:name="Document Map" w:semiHidden="1" w:unhideWhenUsed="1"/>
+    <w:lsdException w:name="Plain Text" w:semiHidden="1" w:unhideWhenUsed="1"/>
+    <w:lsdException w:name="E-mail Signature" w:semiHidden="1" w:unhideWhenUsed="1"/>
+    <w:lsdException w:name="HTML Top of Form" w:semiHidden="1" w:unhideWhenUsed="1"/>
+    <w:lsdException w:name="HTML Bottom of Form" w:semiHidden="1" w:unhideWhenUsed="1"/>
+    <w:lsdException w:name="Normal (Web)" w:semiHidden="1" w:unhideWhenUsed="1"/>
+    <w:lsdException w:name="HTML Acronym" w:semiHidden="1" w:unhideWhenUsed="1"/>
+    <w:lsdException w:name="HTML Address" w:semiHidden="1" w:unhideWhenUsed="1"/>
+    <w:lsdException w:name="HTML Cite" w:semiHidden="1" w:unhideWhenUsed="1"/>
+    <w:lsdException w:name="HTML Code" w:semiHidden="1" w:unhideWhenUsed="1"/>
+    <w:lsdException w:name="HTML Definition" w:semiHidden="1" w:unhideWhenUsed="1"/>
+    <w:lsdException w:name="HTML Keyboard" w:semiHidden="1" w:unhideWhenUsed="1"/>
+    <w:lsdException w:name="HTML Preformatted" w:semiHidden="1" w:unhideWhenUsed="1"/>
+    <w:lsdException w:name="HTML Sample" w:semiHidden="1" w:unhideWhenUsed="1"/>
+    <w:lsdException w:name="HTML Typewriter" w:semiHidden="1" w:unhideWhenUsed="1"/>
+    <w:lsdException w:name="HTML Variable" w:semiHidden="1" w:unhideWhenUsed="1"/>
+    <w:lsdException w:name="Normal Table" w:semiHidden="1" w:unhideWhenUsed="1"/>
+    <w:lsdException w:name="annotation subject" w:semiHidden="1" w:unhideWhenUsed="1"/>
+    <w:lsdException w:name="No List" w:semiHidden="1" w:unhideWhenUsed="1"/>
+    <w:lsdException w:name="Outline List 1" w:semiHidden="1" w:unhideWhenUsed="1"/>
+    <w:lsdException w:name="Outline List 2" w:semiHidden="1" w:unhideWhenUsed="1"/>
+    <w:lsdException w:name="Outline List 3" w:semiHidden="1" w:unhideWhenUsed="1"/>
+    <w:lsdException w:name="Table Simple 1" w:semiHidden="1" w:unhideWhenUsed="1"/>
+    <w:lsdException w:name="Table Simple 2" w:semiHidden="1" w:unhideWhenUsed="1"/>
+    <w:lsdException w:name="Table Simple 3" w:semiHidden="1" w:unhideWhenUsed="1"/>
+    <w:lsdException w:name="Table Classic 1" w:semiHidden="1" w:unhideWhenUsed="1"/>
+    <w:lsdException w:name="Table Classic 2" w:semiHidden="1" w:unhideWhenUsed="1"/>
+    <w:lsdException w:name="Table Classic 3" w:semiHidden="1" w:unhideWhenUsed="1"/>
+    <w:lsdException w:name="Table Classic 4" w:semiHidden="1" w:unhideWhenUsed="1"/>
+    <w:lsdException w:name="Table Colorful 1" w:semiHidden="1" w:unhideWhenUsed="1"/>
+    <w:lsdException w:name="Table Colorful 2" w:semiHidden="1" w:unhideWhenUsed="1"/>
+    <w:lsdException w:name="Table Colorful 3" w:semiHidden="1" w:unhideWhenUsed="1"/>
+    <w:lsdException w:name="Table Columns 1" w:semiHidden="1" w:unhideWhenUsed="1"/>
+    <w:lsdException w:name="Table Columns 2" w:semiHidden="1" w:unhideWhenUsed="1"/>
+    <w:lsdException w:name="Table Columns 3" w:semiHidden="1" w:unhideWhenUsed="1"/>
+    <w:lsdException w:name="Table Columns 4" w:semiHidden="1" w:unhideWhenUsed="1"/>
+    <w:lsdException w:name="Table Columns 5" w:semiHidden="1" w:unhideWhenUsed="1"/>
+    <w:lsdException w:name="Table Grid 1" w:semiHidden="1" w:unhideWhenUsed="1"/>
+    <w:lsdException w:name="Table Grid 2" w:semiHidden="1" w:unhideWhenUsed="1"/>
+    <w:lsdException w:name="Table Grid 3" w:semiHidden="1" w:unhideWhenUsed="1"/>
+    <w:lsdException w:name="Table Grid 4" w:semiHidden="1" w:unhideWhenUsed="1"/>
+    <w:lsdException w:name="Table Grid 5" w:semiHidden="1" w:unhideWhenUsed="1"/>
+    <w:lsdException w:name="Table Grid 6" w:semiHidden="1" w:unhideWhenUsed="1"/>
+    <w:lsdException w:name="Table Grid 7" w:semiHidden="1" w:unhideWhenUsed="1"/>
+    <w:lsdException w:name="Table Grid 8" w:semiHidden="1" w:unhideWhenUsed="1"/>
+    <w:lsdException w:name="Table List 1" w:semiHidden="1" w:unhideWhenUsed="1"/>
+    <w:lsdException w:name="Table List 2" w:semiHidden="1" w:unhideWhenUsed="1"/>
+    <w:lsdException w:name="Table List 3" w:semiHidden="1" w:unhideWhenUsed="1"/>
+    <w:lsdException w:name="Table List 4" w:semiHidden="1" w:unhideWhenUsed="1"/>
+    <w:lsdException w:name="Table List 5" w:semiHidden="1" w:unhideWhenUsed="1"/>
+    <w:lsdException w:name="Table List 6" w:semiHidden="1" w:unhideWhenUsed="1"/>
+    <w:lsdException w:name="Table List 7" w:semiHidden="1" w:unhideWhenUsed="1"/>
+    <w:lsdException w:name="Table List 8" w:semiHidden="1" w:unhideWhenUsed="1"/>
+    <w:lsdException w:name="Table 3D effects 1" w:semiHidden="1" w:unhideWhenUsed="1"/>
+    <w:lsdException w:name="Table 3D effects 2" w:semiHidden="1" w:unhideWhenUsed="1"/>
+    <w:lsdException w:name="Table 3D effects 3" w:semiHidden="1" w:unhideWhenUsed="1"/>
+    <w:lsdException w:name="Table Contemporary" w:semiHidden="1" w:unhideWhenUsed="1"/>
+    <w:lsdException w:name="Table Elegant" w:semiHidden="1" w:unhideWhenUsed="1"/>
+    <w:lsdException w:name="Table Professional" w:semiHidden="1" w:unhideWhenUsed="1"/>
+    <w:lsdException w:name="Table Subtle 1" w:semiHidden="1" w:unhideWhenUsed="1"/>
+    <w:lsdException w:name="Table Subtle 2" w:semiHidden="1" w:unhideWhenUsed="1"/>
+    <w:lsdException w:name="Table Web 1" w:semiHidden="1" w:unhideWhenUsed="1"/>
+    <w:lsdException w:name="Table Web 2" w:semiHidden="1" w:unhideWhenUsed="1"/>
+    <w:lsdException w:name="Table Web 3" w:semiHidden="1" w:unhideWhenUsed="1"/>
+    <w:lsdException w:name="Balloon Text" w:semiHidden="1" w:unhideWhenUsed="1"/>
+    <w:lsdException w:name="Table Grid" w:uiPriority="39"/>
+    <w:lsdException w:name="Table Theme" w:semiHidden="1" w:unhideWhenUsed="1"/>
+    <w:lsdException w:name="Placeholder Text" w:semiHidden="1"/>
+    <w:lsdException w:name="No Spacing" w:uiPriority="1" w:qFormat="1"/>
+    <w:lsdException w:name="Light Shading" w:uiPriority="60"/>
+    <w:lsdException w:name="Light List" w:uiPriority="61"/>
+    <w:lsdException w:name="Light Grid" w:uiPriority="62"/>
+    <w:lsdException w:name="Medium Shading 1" w:uiPriority="63"/>
+    <w:lsdException w:name="Medium Shading 2" w:uiPriority="64"/>
+    <w:lsdException w:name="Medium List 1" w:uiPriority="65"/>
+    <w:lsdException w:name="Medium List 2" w:uiPriority="66"/>
+    <w:lsdException w:name="Medium Grid 1" w:uiPriority="67"/>
+    <w:lsdException w:name="Medium Grid 2" w:uiPriority="68"/>
+    <w:lsdException w:name="Medium Grid 3" w:uiPriority="69"/>
+    <w:lsdException w:name="Dark List" w:uiPriority="70"/>
+    <w:lsdException w:name="Colorful Shading" w:uiPriority="71"/>
+    <w:lsdException w:name="Colorful List" w:uiPriority="72"/>
+    <w:lsdException w:name="Colorful Grid" w:uiPriority="73"/>
+    <w:lsdException w:name="Light Shading Accent 1" w:uiPriority="60"/>
+    <w:lsdException w:name="Light List Accent 1" w:uiPriority="61"/>
+    <w:lsdException w:name="Light Grid Accent 1" w:uiPriority="62"/>
+    <w:lsdException w:name="Medium Shading 1 Accent 1" w:uiPriority="63"/>
+    <w:lsdException w:name="Medium Shading 2 Accent 1" w:uiPriority="64"/>
+    <w:lsdException w:name="Medium List 1 Accent 1" w:uiPriority="65"/>
+    <w:lsdException w:name="Revision" w:semiHidden="1"/>
+    <w:lsdException w:name="List Paragraph" w:uiPriority="34" w:qFormat="1"/>
+    <w:lsdException w:name="Quote" w:uiPriority="29" w:qFormat="1"/>
+    <w:lsdException w:name="Intense Quote" w:uiPriority="30" w:qFormat="1"/>
+    <w:lsdException w:name="Medium List 2 Accent 1" w:uiPriority="66"/>
+    <w:lsdException w:name="Medium Grid 1 Accent 1" w:uiPriority="67"/>
+    <w:lsdException w:name="Medium Grid 2 Accent 1" w:uiPriority="68"/>
+    <w:lsdException w:name="Medium Grid 3 Accent 1" w:uiPriority="69"/>
+    <w:lsdException w:name="Dark List Accent 1" w:uiPriority="70"/>
+    <w:lsdException w:name="Colorful Shading Accent 1" w:uiPriority="71"/>
+    <w:lsdException w:name="Colorful List Accent 1" w:uiPriority="72"/>
+    <w:lsdException w:name="Colorful Grid Accent 1" w:uiPriority="73"/>
+    <w:lsdException w:name="Light Shading Accent 2" w:uiPriority="60"/>
+    <w:lsdException w:name="Light List Accent 2" w:uiPriority="61"/>
+    <w:lsdException w:name="Light Grid Accent 2" w:uiPriority="62"/>
+    <w:lsdException w:name="Medium Shading 1 Accent 2" w:uiPriority="63"/>
+    <w:lsdException w:name="Medium Shading 2 Accent 2" w:uiPriority="64"/>
+    <w:lsdException w:name="Medium List 1 Accent 2" w:uiPriority="65"/>
+    <w:lsdException w:name="Medium List 2 Accent 2" w:uiPriority="66"/>
+    <w:lsdException w:name="Medium Grid 1 Accent 2" w:uiPriority="67"/>
+    <w:lsdException w:name="Medium Grid 2 Accent 2" w:uiPriority="68"/>
+    <w:lsdException w:name="Medium Grid 3 Accent 2" w:uiPriority="69"/>
+    <w:lsdException w:name="Dark List Accent 2" w:uiPriority="70"/>
+    <w:lsdException w:name="Colorful Shading Accent 2" w:uiPriority="71"/>
+    <w:lsdException w:name="Colorful List Accent 2" w:uiPriority="72"/>
+    <w:lsdException w:name="Colorful Grid Accent 2" w:uiPriority="73"/>
+    <w:lsdException w:name="Light Shading Accent 3" w:uiPriority="60"/>
+    <w:lsdException w:name="Light List Accent 3" w:uiPriority="61"/>
+    <w:lsdException w:name="Light Grid Accent 3" w:uiPriority="62"/>
+    <w:lsdException w:name="Medium Shading 1 Accent 3" w:uiPriority="63"/>
+    <w:lsdException w:name="Medium Shading 2 Accent 3" w:uiPriority="64"/>
+    <w:lsdException w:name="Medium List 1 Accent 3" w:uiPriority="65"/>
+    <w:lsdException w:name="Medium List 2 Accent 3" w:uiPriority="66"/>
+    <w:lsdException w:name="Medium Grid 1 Accent 3" w:uiPriority="67"/>
+    <w:lsdException w:name="Medium Grid 2 Accent 3" w:uiPriority="68"/>
+    <w:lsdException w:name="Medium Grid 3 Accent 3" w:uiPriority="69"/>
+    <w:lsdException w:name="Dark List Accent 3" w:uiPriority="70"/>
+    <w:lsdException w:name="Colorful Shading Accent 3" w:uiPriority="71"/>
+    <w:lsdException w:name="Colorful List Accent 3" w:uiPriority="72"/>
+    <w:lsdException w:name="Colorful Grid Accent 3" w:uiPriority="73"/>
+    <w:lsdException w:name="Light Shading Accent 4" w:uiPriority="60"/>
+    <w:lsdException w:name="Light List Accent 4" w:uiPriority="61"/>
+    <w:lsdException w:name="Light Grid Accent 4" w:uiPriority="62"/>
+    <w:lsdException w:name="Medium Shading 1 Accent 4" w:uiPriority="63"/>
+    <w:lsdException w:name="Medium Shading 2 Accent 4" w:uiPriority="64"/>
+    <w:lsdException w:name="Medium List 1 Accent 4" w:uiPriority="65"/>
+    <w:lsdException w:name="Medium List 2 Accent 4" w:uiPriority="66"/>
+    <w:lsdException w:name="Medium Grid 1 Accent 4" w:uiPriority="67"/>
+    <w:lsdException w:name="Medium Grid 2 Accent 4" w:uiPriority="68"/>
+    <w:lsdException w:name="Medium Grid 3 Accent 4" w:uiPriority="69"/>
+    <w:lsdException w:name="Dark List Accent 4" w:uiPriority="70"/>
+    <w:lsdException w:name="Colorful Shading Accent 4" w:uiPriority="71"/>
+    <w:lsdException w:name="Colorful List Accent 4" w:uiPriority="72"/>
+    <w:lsdException w:name="Colorful Grid Accent 4" w:uiPriority="73"/>
+    <w:lsdException w:name="Light Shading Accent 5" w:uiPriority="60"/>
+    <w:lsdException w:name="Light List Accent 5" w:uiPriority="61"/>
+    <w:lsdException w:name="Light Grid Accent 5" w:uiPriority="62"/>
+    <w:lsdException w:name="Medium Shading 1 Accent 5" w:uiPriority="63"/>
+    <w:lsdException w:name="Medium Shading 2 Accent 5" w:uiPriority="64"/>
+    <w:lsdException w:name="Medium List 1 Accent 5" w:uiPriority="65"/>
+    <w:lsdException w:name="Medium List 2 Accent 5" w:uiPriority="66"/>
+    <w:lsdException w:name="Medium Grid 1 Accent 5" w:uiPriority="67"/>
+    <w:lsdException w:name="Medium Grid 2 Accent 5" w:uiPriority="68"/>
+    <w:lsdException w:name="Medium Grid 3 Accent 5" w:uiPriority="69"/>
+    <w:lsdException w:name="Dark List Accent 5" w:uiPriority="70"/>
+    <w:lsdException w:name="Colorful Shading Accent 5" w:uiPriority="71"/>
+    <w:lsdException w:name="Colorful List Accent 5" w:uiPriority="72"/>
+    <w:lsdException w:name="Colorful Grid Accent 5" w:uiPriority="73"/>
+    <w:lsdException w:name="Light Shading Accent 6" w:uiPriority="60"/>
+    <w:lsdException w:name="Light List Accent 6" w:uiPriority="61"/>
+    <w:lsdException w:name="Light Grid Accent 6" w:uiPriority="62"/>
+    <w:lsdException w:name="Medium Shading 1 Accent 6" w:uiPriority="63"/>
+    <w:lsdException w:name="Medium Shading 2 Accent 6" w:uiPriority="64"/>
+    <w:lsdException w:name="Medium List 1 Accent 6" w:uiPriority="65"/>
+    <w:lsdException w:name="Medium List 2 Accent 6" w:uiPriority="66"/>
+    <w:lsdException w:name="Medium Grid 1 Accent 6" w:uiPriority="67"/>
+    <w:lsdException w:name="Medium Grid 2 Accent 6" w:uiPriority="68"/>
+    <w:lsdException w:name="Medium Grid 3 Accent 6" w:uiPriority="69"/>
+    <w:lsdException w:name="Dark List Accent 6" w:uiPriority="70"/>
+    <w:lsdException w:name="Colorful Shading Accent 6" w:uiPriority="71"/>
+    <w:lsdException w:name="Colorful List Accent 6" w:uiPriority="72"/>
+    <w:lsdException w:name="Colorful Grid Accent 6" w:uiPriority="73"/>
+    <w:lsdException w:name="Subtle Emphasis" w:uiPriority="19" w:qFormat="1"/>
+    <w:lsdException w:name="Intense Emphasis" w:uiPriority="21" w:qFormat="1"/>
+    <w:lsdException w:name="Subtle Reference" w:uiPriority="31" w:qFormat="1"/>
+    <w:lsdException w:name="Intense Reference" w:uiPriority="32" w:qFormat="1"/>
+    <w:lsdException w:name="Book Title" w:uiPriority="33" w:qFormat="1"/>
+    <w:lsdException w:name="Bibliography" w:semiHidden="1" w:uiPriority="37" w:unhideWhenUsed="1"/>
+    <w:lsdException w:name="TOC Heading" w:semiHidden="1" w:uiPriority="39" w:unhideWhenUsed="1" w:qFormat="1"/>
+    <w:lsdException w:name="Plain Table 1" w:uiPriority="41"/>
+    <w:lsdException w:name="Plain Table 2" w:uiPriority="42"/>
+    <w:lsdException w:name="Plain Table 3" w:uiPriority="43"/>
+    <w:lsdException w:name="Plain Table 4" w:uiPriority="44"/>
+    <w:lsdException w:name="Plain Table 5" w:uiPriority="45"/>
+    <w:lsdException w:name="Grid Table Light" w:uiPriority="40"/>
+    <w:lsdException w:name="Grid Table 1 Light" w:uiPriority="46"/>
+    <w:lsdException w:name="Grid Table 2" w:uiPriority="47"/>
+    <w:lsdException w:name="Grid Table 3" w:uiPriority="48"/>
+    <w:lsdException w:name="Grid Table 4" w:uiPriority="49"/>
+    <w:lsdException w:name="Grid Table 5 Dark" w:uiPriority="50"/>
+    <w:lsdException w:name="Grid Table 6 Colorful" w:uiPriority="51"/>
+    <w:lsdException w:name="Grid Table 7 Colorful" w:uiPriority="52"/>
+    <w:lsdException w:name="Grid Table 1 Light Accent 1" w:uiPriority="46"/>
+    <w:lsdException w:name="Grid Table 2 Accent 1" w:uiPriority="47"/>
+    <w:lsdException w:name="Grid Table 3 Accent 1" w:uiPriority="48"/>
+    <w:lsdException w:name="Grid Table 4 Accent 1" w:uiPriority="49"/>
+    <w:lsdException w:name="Grid Table 5 Dark Accent 1" w:uiPriority="50"/>
+    <w:lsdException w:name="Grid Table 6 Colorful Accent 1" w:uiPriority="51"/>
+    <w:lsdException w:name="Grid Table 7 Colorful Accent 1" w:uiPriority="52"/>
+    <w:lsdException w:name="Grid Table 1 Light Accent 2" w:uiPriority="46"/>
+    <w:lsdException w:name="Grid Table 2 Accent 2" w:uiPriority="47"/>
+    <w:lsdException w:name="Grid Table 3 Accent 2" w:uiPriority="48"/>
+    <w:lsdException w:name="Grid Table 4 Accent 2" w:uiPriority="49"/>
+    <w:lsdException w:name="Grid Table 5 Dark Accent 2" w:uiPriority="50"/>
+    <w:lsdException w:name="Grid Table 6 Colorful Accent 2" w:uiPriority="51"/>
+    <w:lsdException w:name="Grid Table 7 Colorful Accent 2" w:uiPriority="52"/>
+    <w:lsdException w:name="Grid Table 1 Light Accent 3" w:uiPriority="46"/>
+    <w:lsdException w:name="Grid Table 2 Accent 3" w:uiPriority="47"/>
+    <w:lsdException w:name="Grid Table 3 Accent 3" w:uiPriority="48"/>
+    <w:lsdException w:name="Grid Table 4 Accent 3" w:uiPriority="49"/>
+    <w:lsdException w:name="Grid Table 5 Dark Accent 3" w:uiPriority="50"/>
+    <w:lsdException w:name="Grid Table 6 Colorful Accent 3" w:uiPriority="51"/>
+    <w:lsdException w:name="Grid Table 7 Colorful Accent 3" w:uiPriority="52"/>
+    <w:lsdException w:name="Grid Table 1 Light Accent 4" w:uiPriority="46"/>
+    <w:lsdException w:name="Grid Table 2 Accent 4" w:uiPriority="47"/>
+    <w:lsdException w:name="Grid Table 3 Accent 4" w:uiPriority="48"/>
+    <w:lsdException w:name="Grid Table 4 Accent 4" w:uiPriority="49"/>
+    <w:lsdException w:name="Grid Table 5 Dark Accent 4" w:uiPriority="50"/>
+    <w:lsdException w:name="Grid Table 6 Colorful Accent 4" w:uiPriority="51"/>
+    <w:lsdException w:name="Grid Table 7 Colorful Accent 4" w:uiPriority="52"/>
+    <w:lsdException w:name="Grid Table 1 Light Accent 5" w:uiPriority="46"/>
+    <w:lsdException w:name="Grid Table 2 Accent 5" w:uiPriority="47"/>
+    <w:lsdException w:name="Grid Table 3 Accent 5" w:uiPriority="48"/>
+    <w:lsdException w:name="Grid Table 4 Accent 5" w:uiPriority="49"/>
+    <w:lsdException w:name="Grid Table 5 Dark Accent 5" w:uiPriority="50"/>
+    <w:lsdException w:name="Grid Table 6 Colorful Accent 5" w:uiPriority="51"/>
+    <w:lsdException w:name="Grid Table 7 Colorful Accent 5" w:uiPriority="52"/>
+    <w:lsdException w:name="Grid Table 1 Light Accent 6" w:uiPriority="46"/>
+    <w:lsdException w:name="Grid Table 2 Accent 6" w:uiPriority="47"/>
+    <w:lsdException w:name="Grid Table 3 Accent 6" w:uiPriority="48"/>
+    <w:lsdException w:name="Grid Table 4 Accent 6" w:uiPriority="49"/>
+    <w:lsdException w:name="Grid Table 5 Dark Accent 6" w:uiPriority="50"/>
+    <w:lsdException w:name="Grid Table 6 Colorful Accent 6" w:uiPriority="51"/>
+    <w:lsdException w:name="Grid Table 7 Colorful Accent 6" w:uiPriority="52"/>
+    <w:lsdException w:name="List Table 1 Light" w:uiPriority="46"/>
+    <w:lsdException w:name="List Table 2" w:uiPriority="47"/>
+    <w:lsdException w:name="List Table 3" w:uiPriority="48"/>
+    <w:lsdException w:name="List Table 4" w:uiPriority="49"/>
+    <w:lsdException w:name="List Table 5 Dark" w:uiPriority="50"/>
+    <w:lsdException w:name="List Table 6 Colorful" w:uiPriority="51"/>
+    <w:lsdException w:name="List Table 7 Colorful" w:uiPriority="52"/>
+    <w:lsdException w:name="List Table 1 Light Accent 1" w:uiPriority="46"/>
+    <w:lsdException w:name="List Table 2 Accent 1" w:uiPriority="47"/>
+    <w:lsdException w:name="List Table 3 Accent 1" w:uiPriority="48"/>
+    <w:lsdException w:name="List Table 4 Accent 1" w:uiPriority="49"/>
+    <w:lsdException w:name="List Table 5 Dark Accent 1" w:uiPriority="50"/>
+    <w:lsdException w:name="List Table 6 Colorful Accent 1" w:uiPriority="51"/>
+    <w:lsdException w:name="List Table 7 Colorful Accent 1" w:uiPriority="52"/>
+    <w:lsdException w:name="List Table 1 Light Accent 2" w:uiPriority="46"/>
+    <w:lsdException w:name="List Table 2 Accent 2" w:uiPriority="47"/>
+    <w:lsdException w:name="List Table 3 Accent 2" w:uiPriority="48"/>
+    <w:lsdException w:name="List Table 4 Accent 2" w:uiPriority="49"/>
+    <w:lsdException w:name="List Table 5 Dark Accent 2" w:uiPriority="50"/>
+    <w:lsdException w:name="List Table 6 Colorful Accent 2" w:uiPriority="51"/>
+    <w:lsdException w:name="List Table 7 Colorful Accent 2" w:uiPriority="52"/>
+    <w:lsdException w:name="List Table 1 Light Accent 3" w:uiPriority="46"/>
+    <w:lsdException w:name="List Table 2 Accent 3" w:uiPriority="47"/>
+    <w:lsdException w:name="List Table 3 Accent 3" w:uiPriority="48"/>
+    <w:lsdException w:name="List Table 4 Accent 3" w:uiPriority="49"/>
+    <w:lsdException w:name="List Table 5 Dark Accent 3" w:uiPriority="50"/>
+    <w:lsdException w:name="List Table 6 Colorful Accent 3" w:uiPriority="51"/>
+    <w:lsdException w:name="List Table 7 Colorful Accent 3" w:uiPriority="52"/>
+    <w:lsdException w:name="List Table 1 Light Accent 4" w:uiPriority="46"/>
+    <w:lsdException w:name="List Table 2 Accent 4" w:uiPriority="47"/>
+    <w:lsdException w:name="List Table 3 Accent 4" w:uiPriority="48"/>
+    <w:lsdException w:name="List Table 4 Accent 4" w:uiPriority="49"/>
+    <w:lsdException w:name="List Table 5 Dark Accent 4" w:uiPriority="50"/>
+    <w:lsdException w:name="List Table 6 Colorful Accent 4" w:uiPriority="51"/>
+    <w:lsdException w:name="List Table 7 Colorful Accent 4" w:uiPriority="52"/>
+    <w:lsdException w:name="List Table 1 Light Accent 5" w:uiPriority="46"/>
+    <w:lsdException w:name="List Table 2 Accent 5" w:uiPriority="47"/>
+    <w:lsdException w:name="List Table 3 Accent 5" w:uiPriority="48"/>
+    <w:lsdException w:name="List Table 4 Accent 5" w:uiPriority="49"/>
+    <w:lsdException w:name="List Table 5 Dark Accent 5" w:uiPriority="50"/>
+    <w:lsdException w:name="List Table 6 Colorful Accent 5" w:uiPriority="51"/>
+    <w:lsdException w:name="List Table 7 Colorful Accent 5" w:uiPriority="52"/>
+    <w:lsdException w:name="List Table 1 Light Accent 6" w:uiPriority="46"/>
+    <w:lsdException w:name="List Table 2 Accent 6" w:uiPriority="47"/>
+    <w:lsdException w:name="List Table 3 Accent 6" w:uiPriority="48"/>
+    <w:lsdException w:name="List Table 4 Accent 6" w:uiPriority="49"/>
+    <w:lsdException w:name="List Table 5 Dark Accent 6" w:uiPriority="50"/>
+    <w:lsdException w:name="List Table 6 Colorful Accent 6" w:uiPriority="51"/>
+    <w:lsdException w:name="List Table 7 Colorful Accent 6" w:uiPriority="52"/>
   </w:latentStyles>
   <w:style w:type="paragraph" w:default="1" w:styleId="Normal">
     <w:name w:val="Normal"/>
@@ -11251,7 +12161,7 @@
   <a:extraClrSchemeLst/>
   <a:extLst>
     <a:ext uri="{05A4C25C-085E-4340-85A3-A5531E510DB2}">
-      <thm15:themeFamily xmlns:thm15="http://schemas.microsoft.com/office/thememl/2012/main" xmlns="" name="Office Theme" id="{62F939B6-93AF-4DB8-9C6B-D6C7DFDC589F}" vid="{4A3C46E8-61CC-4603-A589-7422A47A8E4A}"/>
+      <thm15:themeFamily xmlns:thm15="http://schemas.microsoft.com/office/thememl/2012/main" name="Office Theme" id="{62F939B6-93AF-4DB8-9C6B-D6C7DFDC589F}" vid="{4A3C46E8-61CC-4603-A589-7422A47A8E4A}"/>
     </a:ext>
   </a:extLst>
 </a:theme>
@@ -11262,7 +12172,7 @@
 </file>
 
 <file path=customXml/itemProps1.xml><?xml version="1.0" encoding="utf-8"?>
-<ds:datastoreItem xmlns:ds="http://schemas.openxmlformats.org/officeDocument/2006/customXml" ds:itemID="{98539983-D694-4841-BD7B-FB3C99E91B7E}">
+<ds:datastoreItem xmlns:ds="http://schemas.openxmlformats.org/officeDocument/2006/customXml" ds:itemID="{95E45282-0F63-4840-B804-D8BCD2B7C43A}">
   <ds:schemaRefs>
     <ds:schemaRef ds:uri="http://schemas.openxmlformats.org/officeDocument/2006/bibliography"/>
   </ds:schemaRefs>

</xml_diff>